<commit_message>
Section C of Assessment Report
</commit_message>
<xml_diff>
--- a/D206_Data Cleaning/Performance Assessment/D206_Performance Assessment.docx
+++ b/D206_Data Cleaning/Performance Assessment/D206_Performance Assessment.docx
@@ -213,6 +213,12 @@
     </w:p>
     <w:sdt>
       <w:sdtPr>
+        <w:rPr>
+          <w:rFonts w:ascii="Times New Roman" w:eastAsia="Times New Roman" w:hAnsi="Times New Roman" w:cstheme="minorHAnsi"/>
+          <w:color w:val="auto"/>
+          <w:sz w:val="24"/>
+          <w:szCs w:val="22"/>
+        </w:rPr>
         <w:id w:val="-2045355689"/>
         <w:docPartObj>
           <w:docPartGallery w:val="Table of Contents"/>
@@ -221,13 +227,9 @@
       </w:sdtPr>
       <w:sdtEndPr>
         <w:rPr>
-          <w:rFonts w:ascii="Times New Roman" w:eastAsia="Times New Roman" w:hAnsi="Times New Roman" w:cstheme="minorHAnsi"/>
           <w:b/>
           <w:bCs/>
           <w:noProof/>
-          <w:color w:val="auto"/>
-          <w:sz w:val="24"/>
-          <w:szCs w:val="22"/>
         </w:rPr>
       </w:sdtEndPr>
       <w:sdtContent>
@@ -600,6 +602,7 @@
       <w:pPr>
         <w:shd w:val="clear" w:color="auto" w:fill="FFFFFF"/>
         <w:contextualSpacing w:val="0"/>
+        <w:jc w:val="both"/>
         <w:rPr>
           <w:rFonts w:cs="Times New Roman"/>
           <w:szCs w:val="24"/>
@@ -635,34 +638,7 @@
           <w:u w:val="single"/>
           <w:lang w:eastAsia="es-ES_tradnl"/>
         </w:rPr>
-        <w:t>I</w:t>
-      </w:r>
-      <w:r>
-        <w:rPr>
-          <w:rFonts w:cs="Times New Roman"/>
-          <w:szCs w:val="24"/>
-          <w:u w:val="single"/>
-          <w:lang w:eastAsia="es-ES_tradnl"/>
-        </w:rPr>
-        <w:t xml:space="preserve">s there a relation between the </w:t>
-      </w:r>
-      <w:r>
-        <w:rPr>
-          <w:rFonts w:cs="Times New Roman"/>
-          <w:szCs w:val="24"/>
-          <w:u w:val="single"/>
-          <w:lang w:eastAsia="es-ES_tradnl"/>
-        </w:rPr>
-        <w:t>number</w:t>
-      </w:r>
-      <w:r>
-        <w:rPr>
-          <w:rFonts w:cs="Times New Roman"/>
-          <w:szCs w:val="24"/>
-          <w:u w:val="single"/>
-          <w:lang w:eastAsia="es-ES_tradnl"/>
-        </w:rPr>
-        <w:t xml:space="preserve"> of times the primary physician visited the patient during their hospital stay and the </w:t>
+        <w:t xml:space="preserve">Is there a relation between the number of times the primary physician visited the patient during their hospital stay and the </w:t>
       </w:r>
       <w:r>
         <w:rPr>
@@ -710,6 +686,9 @@
       </w:r>
     </w:p>
     <w:p>
+      <w:pPr>
+        <w:jc w:val="both"/>
+      </w:pPr>
       <w:r>
         <w:t>The following table contains all variables contained in the original dataset along with their respective datatypes and an example.</w:t>
       </w:r>
@@ -9846,6 +9825,232 @@
       </w:r>
       <w:bookmarkEnd w:id="4"/>
     </w:p>
+    <w:p>
+      <w:pPr>
+        <w:pStyle w:val="Heading2"/>
+      </w:pPr>
+      <w:r>
+        <w:t>C1.Detection of duplicates, missing values and outliers</w:t>
+      </w:r>
+    </w:p>
+    <w:p>
+      <w:pPr>
+        <w:jc w:val="both"/>
+      </w:pPr>
+      <w:r>
+        <w:t xml:space="preserve">In this section, we will discuss the methods (functions) were used to detect for duplicates, missing values and outliers. </w:t>
+      </w:r>
+      <w:r>
+        <w:t xml:space="preserve">We started by importing the pandas python library into our notebook. </w:t>
+      </w:r>
+      <w:r>
+        <w:t>The method that was used to detect duplicates was the .</w:t>
+      </w:r>
+      <w:r>
+        <w:rPr>
+          <w:i/>
+          <w:iCs/>
+        </w:rPr>
+        <w:t xml:space="preserve">duplicated </w:t>
+      </w:r>
+      <w:r>
+        <w:t xml:space="preserve"> and </w:t>
+      </w:r>
+      <w:r>
+        <w:rPr>
+          <w:i/>
+          <w:iCs/>
+        </w:rPr>
+        <w:t>.value_counts()</w:t>
+      </w:r>
+      <w:r>
+        <w:rPr>
+          <w:i/>
+          <w:iCs/>
+        </w:rPr>
+        <w:t xml:space="preserve"> </w:t>
+      </w:r>
+      <w:r>
+        <w:t xml:space="preserve">method; the </w:t>
+      </w:r>
+      <w:r>
+        <w:rPr>
+          <w:i/>
+          <w:iCs/>
+        </w:rPr>
+        <w:t>.duplicated</w:t>
+      </w:r>
+      <w:r>
+        <w:t xml:space="preserve"> </w:t>
+      </w:r>
+      <w:r>
+        <w:t xml:space="preserve">method allows for the detection of duplicated values in a </w:t>
+      </w:r>
+      <w:proofErr w:type="spellStart"/>
+      <w:r>
+        <w:t>dataframe</w:t>
+      </w:r>
+      <w:proofErr w:type="spellEnd"/>
+      <w:r>
+        <w:t xml:space="preserve"> while </w:t>
+      </w:r>
+      <w:r>
+        <w:rPr>
+          <w:i/>
+          <w:iCs/>
+        </w:rPr>
+        <w:t>.value_co</w:t>
+      </w:r>
+      <w:r>
+        <w:rPr>
+          <w:i/>
+          <w:iCs/>
+        </w:rPr>
+        <w:t>unts</w:t>
+      </w:r>
+      <w:r>
+        <w:t xml:space="preserve"> allowed for a counts of these duplicated values, if any </w:t>
+      </w:r>
+      <w:sdt>
+        <w:sdtPr>
+          <w:id w:val="102615235"/>
+          <w:citation/>
+        </w:sdtPr>
+        <w:sdtContent>
+          <w:r>
+            <w:fldChar w:fldCharType="begin"/>
+          </w:r>
+          <w:r>
+            <w:instrText xml:space="preserve"> CITATION Num23 \l 1033 </w:instrText>
+          </w:r>
+          <w:r>
+            <w:fldChar w:fldCharType="separate"/>
+          </w:r>
+          <w:r>
+            <w:rPr>
+              <w:noProof/>
+            </w:rPr>
+            <w:t>(NumFOCUS, Inc, 2023)</w:t>
+          </w:r>
+          <w:r>
+            <w:fldChar w:fldCharType="end"/>
+          </w:r>
+        </w:sdtContent>
+      </w:sdt>
+      <w:r>
+        <w:t>.</w:t>
+      </w:r>
+    </w:p>
+    <w:p>
+      <w:pPr>
+        <w:keepNext/>
+        <w:ind w:firstLine="0"/>
+      </w:pPr>
+    </w:p>
+    <w:p>
+      <w:pPr>
+        <w:spacing w:line="240" w:lineRule="auto"/>
+        <w:ind w:firstLine="0"/>
+        <w:contextualSpacing w:val="0"/>
+      </w:pPr>
+      <w:r>
+        <w:br w:type="page"/>
+      </w:r>
+    </w:p>
+    <w:p>
+      <w:pPr>
+        <w:keepNext/>
+        <w:ind w:firstLine="0"/>
+      </w:pPr>
+    </w:p>
+    <w:p>
+      <w:pPr>
+        <w:spacing w:line="240" w:lineRule="auto"/>
+        <w:ind w:firstLine="0"/>
+        <w:contextualSpacing w:val="0"/>
+      </w:pPr>
+      <w:r>
+        <w:br w:type="page"/>
+      </w:r>
+    </w:p>
+    <w:p>
+      <w:pPr>
+        <w:keepNext/>
+        <w:ind w:firstLine="0"/>
+      </w:pPr>
+    </w:p>
+    <w:sdt>
+      <w:sdtPr>
+        <w:id w:val="1647083248"/>
+        <w:docPartObj>
+          <w:docPartGallery w:val="Bibliographies"/>
+          <w:docPartUnique/>
+        </w:docPartObj>
+      </w:sdtPr>
+      <w:sdtEndPr>
+        <w:rPr>
+          <w:bCs/>
+        </w:rPr>
+      </w:sdtEndPr>
+      <w:sdtContent>
+        <w:p>
+          <w:pPr>
+            <w:pStyle w:val="Heading1"/>
+          </w:pPr>
+          <w:r>
+            <w:t>Works Cited</w:t>
+          </w:r>
+        </w:p>
+        <w:p>
+          <w:pPr>
+            <w:pStyle w:val="Bibliography"/>
+            <w:ind w:left="720" w:hanging="720"/>
+            <w:rPr>
+              <w:noProof/>
+              <w:szCs w:val="24"/>
+            </w:rPr>
+          </w:pPr>
+          <w:r>
+            <w:fldChar w:fldCharType="begin"/>
+          </w:r>
+          <w:r>
+            <w:instrText xml:space="preserve"> BIBLIOGRAPHY </w:instrText>
+          </w:r>
+          <w:r>
+            <w:fldChar w:fldCharType="separate"/>
+          </w:r>
+          <w:r>
+            <w:rPr>
+              <w:noProof/>
+            </w:rPr>
+            <w:t xml:space="preserve">NumFOCUS, Inc. (2023). </w:t>
+          </w:r>
+          <w:r>
+            <w:rPr>
+              <w:i/>
+              <w:iCs/>
+              <w:noProof/>
+            </w:rPr>
+            <w:t>User Guide to pandas</w:t>
+          </w:r>
+          <w:r>
+            <w:rPr>
+              <w:noProof/>
+            </w:rPr>
+            <w:t>, 1.53. Retrieved March 2023, from pandas: https://pandas.pydata.org/docs/user_guide/index.html#user-guide</w:t>
+          </w:r>
+        </w:p>
+        <w:p>
+          <w:r>
+            <w:rPr>
+              <w:b/>
+              <w:bCs/>
+            </w:rPr>
+            <w:fldChar w:fldCharType="end"/>
+          </w:r>
+        </w:p>
+      </w:sdtContent>
+    </w:sdt>
     <w:p>
       <w:pPr>
         <w:keepNext/>
@@ -11582,38 +11787,28 @@
 <file path=customXml/item1.xml><?xml version="1.0" encoding="utf-8"?>
 <b:Sources xmlns:b="http://schemas.openxmlformats.org/officeDocument/2006/bibliography" xmlns="http://schemas.openxmlformats.org/officeDocument/2006/bibliography" SelectedStyle="\APASixthEditionOfficeOnline.xsl" StyleName="APA" Version="6">
   <b:Source>
-    <b:Tag>Age21</b:Tag>
-    <b:SourceType>DocumentFromInternetSite</b:SourceType>
-    <b:Guid>{2AD72DA4-CB34-4A04-B6F9-676FA7D1FEBB}</b:Guid>
-    <b:Title>Data Infographics</b:Title>
-    <b:InternetSiteTitle>AHRQ Research Data Infographics</b:InternetSiteTitle>
-    <b:Year>2021</b:Year>
-    <b:Month>July</b:Month>
-    <b:URL>https://www.ahrq.gov/data/infographics/index.html</b:URL>
+    <b:Tag>Num23</b:Tag>
+    <b:SourceType>InternetSite</b:SourceType>
+    <b:Guid>{4ED86B9E-88A6-47E8-87DD-1357525C0490}</b:Guid>
+    <b:Title>User Guide to pandas</b:Title>
+    <b:InternetSiteTitle>pandas</b:InternetSiteTitle>
+    <b:Year>2023</b:Year>
+    <b:URL>https://pandas.pydata.org/docs/user_guide/index.html#user-guide</b:URL>
     <b:Author>
       <b:Author>
-        <b:NameList>
-          <b:Person>
-            <b:Last>Weiss, Ph.D</b:Last>
-            <b:Middle>J</b:Middle>
-            <b:First>Audrey</b:First>
-          </b:Person>
-          <b:Person>
-            <b:Last>Jiang, Ph.D</b:Last>
-            <b:First>Joanna</b:First>
-          </b:Person>
-        </b:NameList>
+        <b:Corporate>NumFOCUS, Inc</b:Corporate>
       </b:Author>
     </b:Author>
     <b:YearAccessed>2023</b:YearAccessed>
-    <b:MonthAccessed>February</b:MonthAccessed>
+    <b:MonthAccessed>March</b:MonthAccessed>
+    <b:Version>1.53</b:Version>
     <b:RefOrder>1</b:RefOrder>
   </b:Source>
 </b:Sources>
 </file>
 
 <file path=customXml/itemProps1.xml><?xml version="1.0" encoding="utf-8"?>
-<ds:datastoreItem xmlns:ds="http://schemas.openxmlformats.org/officeDocument/2006/customXml" ds:itemID="{1187A087-77D6-4B3F-B051-0C1A1A26E7EF}">
+<ds:datastoreItem xmlns:ds="http://schemas.openxmlformats.org/officeDocument/2006/customXml" ds:itemID="{17EFD531-BE07-4D78-81FA-9B2D1E3693F7}">
   <ds:schemaRefs>
     <ds:schemaRef ds:uri="http://schemas.openxmlformats.org/officeDocument/2006/bibliography"/>
   </ds:schemaRefs>

</xml_diff>

<commit_message>
Finished up to Section C2
</commit_message>
<xml_diff>
--- a/D206_Data Cleaning/Performance Assessment/D206_Performance Assessment.docx
+++ b/D206_Data Cleaning/Performance Assessment/D206_Performance Assessment.docx
@@ -278,7 +278,7 @@
           <w:r>
             <w:fldChar w:fldCharType="separate"/>
           </w:r>
-          <w:hyperlink w:anchor="_Toc130642748" w:history="1">
+          <w:hyperlink w:anchor="_Toc130848858" w:history="1">
             <w:r>
               <w:rPr>
                 <w:rStyle w:val="Hyperlink"/>
@@ -305,7 +305,7 @@
                 <w:noProof/>
                 <w:webHidden/>
               </w:rPr>
-              <w:instrText xml:space="preserve"> PAGEREF _Toc130642748 \h </w:instrText>
+              <w:instrText xml:space="preserve"> PAGEREF _Toc130848858 \h </w:instrText>
             </w:r>
             <w:r>
               <w:rPr>
@@ -349,7 +349,7 @@
               <w:lang w:val="es-ES_tradnl" w:eastAsia="es-ES_tradnl"/>
             </w:rPr>
           </w:pPr>
-          <w:hyperlink w:anchor="_Toc130642749" w:history="1">
+          <w:hyperlink w:anchor="_Toc130848859" w:history="1">
             <w:r>
               <w:rPr>
                 <w:rStyle w:val="Hyperlink"/>
@@ -376,7 +376,7 @@
                 <w:noProof/>
                 <w:webHidden/>
               </w:rPr>
-              <w:instrText xml:space="preserve"> PAGEREF _Toc130642749 \h </w:instrText>
+              <w:instrText xml:space="preserve"> PAGEREF _Toc130848859 \h </w:instrText>
             </w:r>
             <w:r>
               <w:rPr>
@@ -420,7 +420,7 @@
               <w:lang w:val="es-ES_tradnl" w:eastAsia="es-ES_tradnl"/>
             </w:rPr>
           </w:pPr>
-          <w:hyperlink w:anchor="_Toc130642750" w:history="1">
+          <w:hyperlink w:anchor="_Toc130848860" w:history="1">
             <w:r>
               <w:rPr>
                 <w:rStyle w:val="Hyperlink"/>
@@ -447,7 +447,7 @@
                 <w:noProof/>
                 <w:webHidden/>
               </w:rPr>
-              <w:instrText xml:space="preserve"> PAGEREF _Toc130642750 \h </w:instrText>
+              <w:instrText xml:space="preserve"> PAGEREF _Toc130848860 \h </w:instrText>
             </w:r>
             <w:r>
               <w:rPr>
@@ -488,7 +488,7 @@
               <w:lang w:val="es-ES_tradnl" w:eastAsia="es-ES_tradnl"/>
             </w:rPr>
           </w:pPr>
-          <w:hyperlink w:anchor="_Toc130642751" w:history="1">
+          <w:hyperlink w:anchor="_Toc130848861" w:history="1">
             <w:r>
               <w:rPr>
                 <w:rStyle w:val="Hyperlink"/>
@@ -515,7 +515,7 @@
                 <w:noProof/>
                 <w:webHidden/>
               </w:rPr>
-              <w:instrText xml:space="preserve"> PAGEREF _Toc130642751 \h </w:instrText>
+              <w:instrText xml:space="preserve"> PAGEREF _Toc130848861 \h </w:instrText>
             </w:r>
             <w:r>
               <w:rPr>
@@ -536,6 +536,284 @@
                 <w:webHidden/>
               </w:rPr>
               <w:t>5</w:t>
+            </w:r>
+            <w:r>
+              <w:rPr>
+                <w:noProof/>
+                <w:webHidden/>
+              </w:rPr>
+              <w:fldChar w:fldCharType="end"/>
+            </w:r>
+          </w:hyperlink>
+        </w:p>
+        <w:p>
+          <w:pPr>
+            <w:pStyle w:val="TOC2"/>
+            <w:tabs>
+              <w:tab w:val="right" w:leader="dot" w:pos="9350"/>
+            </w:tabs>
+            <w:rPr>
+              <w:rFonts w:asciiTheme="minorHAnsi" w:eastAsiaTheme="minorEastAsia" w:hAnsiTheme="minorHAnsi" w:cstheme="minorBidi"/>
+              <w:noProof/>
+              <w:sz w:val="22"/>
+              <w:lang w:val="es-ES_tradnl" w:eastAsia="es-ES_tradnl"/>
+            </w:rPr>
+          </w:pPr>
+          <w:hyperlink w:anchor="_Toc130848862" w:history="1">
+            <w:r>
+              <w:rPr>
+                <w:rStyle w:val="Hyperlink"/>
+                <w:noProof/>
+              </w:rPr>
+              <w:t>C1. Detection of duplicates, missing values and outliers</w:t>
+            </w:r>
+            <w:r>
+              <w:rPr>
+                <w:noProof/>
+                <w:webHidden/>
+              </w:rPr>
+              <w:tab/>
+            </w:r>
+            <w:r>
+              <w:rPr>
+                <w:noProof/>
+                <w:webHidden/>
+              </w:rPr>
+              <w:fldChar w:fldCharType="begin"/>
+            </w:r>
+            <w:r>
+              <w:rPr>
+                <w:noProof/>
+                <w:webHidden/>
+              </w:rPr>
+              <w:instrText xml:space="preserve"> PAGEREF _Toc130848862 \h </w:instrText>
+            </w:r>
+            <w:r>
+              <w:rPr>
+                <w:noProof/>
+                <w:webHidden/>
+              </w:rPr>
+            </w:r>
+            <w:r>
+              <w:rPr>
+                <w:noProof/>
+                <w:webHidden/>
+              </w:rPr>
+              <w:fldChar w:fldCharType="separate"/>
+            </w:r>
+            <w:r>
+              <w:rPr>
+                <w:noProof/>
+                <w:webHidden/>
+              </w:rPr>
+              <w:t>5</w:t>
+            </w:r>
+            <w:r>
+              <w:rPr>
+                <w:noProof/>
+                <w:webHidden/>
+              </w:rPr>
+              <w:fldChar w:fldCharType="end"/>
+            </w:r>
+          </w:hyperlink>
+        </w:p>
+        <w:p>
+          <w:pPr>
+            <w:pStyle w:val="TOC2"/>
+            <w:tabs>
+              <w:tab w:val="right" w:leader="dot" w:pos="9350"/>
+            </w:tabs>
+            <w:rPr>
+              <w:rFonts w:asciiTheme="minorHAnsi" w:eastAsiaTheme="minorEastAsia" w:hAnsiTheme="minorHAnsi" w:cstheme="minorBidi"/>
+              <w:noProof/>
+              <w:sz w:val="22"/>
+              <w:lang w:val="es-ES_tradnl" w:eastAsia="es-ES_tradnl"/>
+            </w:rPr>
+          </w:pPr>
+          <w:hyperlink w:anchor="_Toc130848863" w:history="1">
+            <w:r>
+              <w:rPr>
+                <w:rStyle w:val="Hyperlink"/>
+                <w:noProof/>
+              </w:rPr>
+              <w:t>C2. Detection of duplicates, missing values and outliers</w:t>
+            </w:r>
+            <w:r>
+              <w:rPr>
+                <w:noProof/>
+                <w:webHidden/>
+              </w:rPr>
+              <w:tab/>
+            </w:r>
+            <w:r>
+              <w:rPr>
+                <w:noProof/>
+                <w:webHidden/>
+              </w:rPr>
+              <w:fldChar w:fldCharType="begin"/>
+            </w:r>
+            <w:r>
+              <w:rPr>
+                <w:noProof/>
+                <w:webHidden/>
+              </w:rPr>
+              <w:instrText xml:space="preserve"> PAGEREF _Toc130848863 \h </w:instrText>
+            </w:r>
+            <w:r>
+              <w:rPr>
+                <w:noProof/>
+                <w:webHidden/>
+              </w:rPr>
+            </w:r>
+            <w:r>
+              <w:rPr>
+                <w:noProof/>
+                <w:webHidden/>
+              </w:rPr>
+              <w:fldChar w:fldCharType="separate"/>
+            </w:r>
+            <w:r>
+              <w:rPr>
+                <w:noProof/>
+                <w:webHidden/>
+              </w:rPr>
+              <w:t>6</w:t>
+            </w:r>
+            <w:r>
+              <w:rPr>
+                <w:noProof/>
+                <w:webHidden/>
+              </w:rPr>
+              <w:fldChar w:fldCharType="end"/>
+            </w:r>
+          </w:hyperlink>
+        </w:p>
+        <w:p>
+          <w:pPr>
+            <w:pStyle w:val="TOC1"/>
+            <w:rPr>
+              <w:rFonts w:asciiTheme="minorHAnsi" w:eastAsiaTheme="minorEastAsia" w:hAnsiTheme="minorHAnsi" w:cstheme="minorBidi"/>
+              <w:noProof/>
+              <w:sz w:val="22"/>
+              <w:lang w:val="es-ES_tradnl" w:eastAsia="es-ES_tradnl"/>
+            </w:rPr>
+          </w:pPr>
+          <w:hyperlink w:anchor="_Toc130848864" w:history="1">
+            <w:r>
+              <w:rPr>
+                <w:rStyle w:val="Hyperlink"/>
+                <w:noProof/>
+              </w:rPr>
+              <w:t>Table of Figures</w:t>
+            </w:r>
+            <w:r>
+              <w:rPr>
+                <w:noProof/>
+                <w:webHidden/>
+              </w:rPr>
+              <w:tab/>
+            </w:r>
+            <w:r>
+              <w:rPr>
+                <w:noProof/>
+                <w:webHidden/>
+              </w:rPr>
+              <w:fldChar w:fldCharType="begin"/>
+            </w:r>
+            <w:r>
+              <w:rPr>
+                <w:noProof/>
+                <w:webHidden/>
+              </w:rPr>
+              <w:instrText xml:space="preserve"> PAGEREF _Toc130848864 \h </w:instrText>
+            </w:r>
+            <w:r>
+              <w:rPr>
+                <w:noProof/>
+                <w:webHidden/>
+              </w:rPr>
+            </w:r>
+            <w:r>
+              <w:rPr>
+                <w:noProof/>
+                <w:webHidden/>
+              </w:rPr>
+              <w:fldChar w:fldCharType="separate"/>
+            </w:r>
+            <w:r>
+              <w:rPr>
+                <w:noProof/>
+                <w:webHidden/>
+              </w:rPr>
+              <w:t>7</w:t>
+            </w:r>
+            <w:r>
+              <w:rPr>
+                <w:noProof/>
+                <w:webHidden/>
+              </w:rPr>
+              <w:fldChar w:fldCharType="end"/>
+            </w:r>
+          </w:hyperlink>
+        </w:p>
+        <w:p>
+          <w:pPr>
+            <w:pStyle w:val="TOC1"/>
+            <w:rPr>
+              <w:rFonts w:asciiTheme="minorHAnsi" w:eastAsiaTheme="minorEastAsia" w:hAnsiTheme="minorHAnsi" w:cstheme="minorBidi"/>
+              <w:noProof/>
+              <w:sz w:val="22"/>
+              <w:lang w:val="es-ES_tradnl" w:eastAsia="es-ES_tradnl"/>
+            </w:rPr>
+          </w:pPr>
+          <w:hyperlink w:anchor="_Toc130848865" w:history="1">
+            <w:r>
+              <w:rPr>
+                <w:rStyle w:val="Hyperlink"/>
+                <w:noProof/>
+              </w:rPr>
+              <w:t>Works Cited</w:t>
+            </w:r>
+            <w:r>
+              <w:rPr>
+                <w:noProof/>
+                <w:webHidden/>
+              </w:rPr>
+              <w:tab/>
+            </w:r>
+            <w:r>
+              <w:rPr>
+                <w:noProof/>
+                <w:webHidden/>
+              </w:rPr>
+              <w:fldChar w:fldCharType="begin"/>
+            </w:r>
+            <w:r>
+              <w:rPr>
+                <w:noProof/>
+                <w:webHidden/>
+              </w:rPr>
+              <w:instrText xml:space="preserve"> PAGEREF _Toc130848865 \h </w:instrText>
+            </w:r>
+            <w:r>
+              <w:rPr>
+                <w:noProof/>
+                <w:webHidden/>
+              </w:rPr>
+            </w:r>
+            <w:r>
+              <w:rPr>
+                <w:noProof/>
+                <w:webHidden/>
+              </w:rPr>
+              <w:fldChar w:fldCharType="separate"/>
+            </w:r>
+            <w:r>
+              <w:rPr>
+                <w:noProof/>
+                <w:webHidden/>
+              </w:rPr>
+              <w:t>8</w:t>
             </w:r>
             <w:r>
               <w:rPr>
@@ -578,7 +856,7 @@
         <w:pStyle w:val="Heading1"/>
         <w:jc w:val="left"/>
       </w:pPr>
-      <w:bookmarkStart w:id="1" w:name="_Toc130642748"/>
+      <w:bookmarkStart w:id="1" w:name="_Toc130848858"/>
       <w:r>
         <w:lastRenderedPageBreak/>
         <w:t>Part I: Research Question and Variables</w:t>
@@ -589,7 +867,7 @@
       <w:pPr>
         <w:pStyle w:val="Heading2"/>
       </w:pPr>
-      <w:bookmarkStart w:id="2" w:name="_Toc130642749"/>
+      <w:bookmarkStart w:id="2" w:name="_Toc130848859"/>
       <w:r>
         <w:t>A</w:t>
       </w:r>
@@ -667,7 +945,7 @@
           <w:bCs w:val="0"/>
         </w:rPr>
       </w:pPr>
-      <w:bookmarkStart w:id="3" w:name="_Toc130642750"/>
+      <w:bookmarkStart w:id="3" w:name="_Toc130848860"/>
       <w:r>
         <w:t xml:space="preserve">B: </w:t>
       </w:r>
@@ -5446,7 +5724,6 @@
                 <w:lang w:eastAsia="es-ES_tradnl"/>
               </w:rPr>
             </w:pPr>
-            <w:proofErr w:type="spellStart"/>
             <w:r>
               <w:rPr>
                 <w:rFonts w:cs="Times New Roman"/>
@@ -5457,7 +5734,6 @@
               </w:rPr>
               <w:t>Soft_drink</w:t>
             </w:r>
-            <w:proofErr w:type="spellEnd"/>
           </w:p>
         </w:tc>
         <w:tc>
@@ -9810,7 +10086,7 @@
         <w:pStyle w:val="Heading1"/>
         <w:jc w:val="left"/>
       </w:pPr>
-      <w:bookmarkStart w:id="4" w:name="_Toc130642751"/>
+      <w:bookmarkStart w:id="4" w:name="_Toc130848861"/>
       <w:r>
         <w:t xml:space="preserve">Part </w:t>
       </w:r>
@@ -9829,9 +10105,17 @@
       <w:pPr>
         <w:pStyle w:val="Heading2"/>
       </w:pPr>
-      <w:r>
-        <w:t>C1.Detection of duplicates, missing values and outliers</w:t>
-      </w:r>
+      <w:bookmarkStart w:id="5" w:name="_Toc130848862"/>
+      <w:r>
+        <w:t>C1.</w:t>
+      </w:r>
+      <w:r>
+        <w:t xml:space="preserve"> </w:t>
+      </w:r>
+      <w:r>
+        <w:t>Detection of duplicates, missing values and outliers</w:t>
+      </w:r>
+      <w:bookmarkEnd w:id="5"/>
     </w:p>
     <w:p>
       <w:pPr>
@@ -9940,7 +10224,685 @@
       <w:r>
         <w:t>.</w:t>
       </w:r>
+      <w:r>
+        <w:t xml:space="preserve"> As shown in the code snippet below, no duplicates were found. This was done by comparing the shape of the </w:t>
+      </w:r>
+      <w:proofErr w:type="spellStart"/>
+      <w:r>
+        <w:t>dataframe</w:t>
+      </w:r>
+      <w:proofErr w:type="spellEnd"/>
+      <w:r>
+        <w:t xml:space="preserve"> by running the </w:t>
+      </w:r>
+      <w:r>
+        <w:rPr>
+          <w:i/>
+          <w:iCs/>
+        </w:rPr>
+        <w:t>.shape</w:t>
+      </w:r>
+      <w:r>
+        <w:rPr>
+          <w:i/>
+          <w:iCs/>
+        </w:rPr>
+        <w:t xml:space="preserve"> </w:t>
+      </w:r>
+      <w:r>
+        <w:t xml:space="preserve">command with the output of </w:t>
+      </w:r>
+      <w:r>
+        <w:rPr>
+          <w:i/>
+          <w:iCs/>
+        </w:rPr>
+        <w:t>.value_counts</w:t>
+      </w:r>
+      <w:r>
+        <w:rPr>
+          <w:i/>
+          <w:iCs/>
+        </w:rPr>
+        <w:t>.</w:t>
+      </w:r>
+      <w:r>
+        <w:t xml:space="preserve"> </w:t>
+      </w:r>
+      <w:r>
+        <w:t xml:space="preserve">Moreover, the </w:t>
+      </w:r>
+      <w:r>
+        <w:rPr>
+          <w:i/>
+          <w:iCs/>
+        </w:rPr>
+        <w:t xml:space="preserve">.duplicated </w:t>
+      </w:r>
+      <w:r>
+        <w:t>method itself would return a Boolean value if any duplicated values were to exist.</w:t>
+      </w:r>
     </w:p>
+    <w:p>
+      <w:pPr>
+        <w:keepNext/>
+        <w:ind w:firstLine="0"/>
+        <w:jc w:val="center"/>
+      </w:pPr>
+      <w:r>
+        <w:drawing>
+          <wp:inline distT="0" distB="0" distL="0" distR="0" wp14:anchorId="3CDCFD30" wp14:editId="37FCD73E">
+            <wp:extent cx="2743200" cy="786161"/>
+            <wp:effectExtent l="0" t="0" r="0" b="0"/>
+            <wp:docPr id="676748994" name="Picture 1" descr="Text&#10;&#10;Description automatically generated with medium confidence"/>
+            <wp:cNvGraphicFramePr>
+              <a:graphicFrameLocks xmlns:a="http://schemas.openxmlformats.org/drawingml/2006/main" noChangeAspect="1"/>
+            </wp:cNvGraphicFramePr>
+            <a:graphic xmlns:a="http://schemas.openxmlformats.org/drawingml/2006/main">
+              <a:graphicData uri="http://schemas.openxmlformats.org/drawingml/2006/picture">
+                <pic:pic xmlns:pic="http://schemas.openxmlformats.org/drawingml/2006/picture">
+                  <pic:nvPicPr>
+                    <pic:cNvPr id="676748994" name="Picture 1" descr="Text&#10;&#10;Description automatically generated with medium confidence"/>
+                    <pic:cNvPicPr/>
+                  </pic:nvPicPr>
+                  <pic:blipFill>
+                    <a:blip r:embed="rId8"/>
+                    <a:stretch>
+                      <a:fillRect/>
+                    </a:stretch>
+                  </pic:blipFill>
+                  <pic:spPr>
+                    <a:xfrm>
+                      <a:off x="0" y="0"/>
+                      <a:ext cx="2743200" cy="786161"/>
+                    </a:xfrm>
+                    <a:prstGeom prst="rect">
+                      <a:avLst/>
+                    </a:prstGeom>
+                  </pic:spPr>
+                </pic:pic>
+              </a:graphicData>
+            </a:graphic>
+          </wp:inline>
+        </w:drawing>
+      </w:r>
+    </w:p>
+    <w:p>
+      <w:pPr>
+        <w:pStyle w:val="Caption"/>
+        <w:spacing w:after="0"/>
+        <w:jc w:val="center"/>
+        <w:rPr>
+          <w:color w:val="auto"/>
+        </w:rPr>
+      </w:pPr>
+      <w:bookmarkStart w:id="6" w:name="_Toc130848820"/>
+      <w:r>
+        <w:rPr>
+          <w:color w:val="auto"/>
+        </w:rPr>
+        <w:t xml:space="preserve">Figure </w:t>
+      </w:r>
+      <w:r>
+        <w:rPr>
+          <w:color w:val="auto"/>
+        </w:rPr>
+        <w:fldChar w:fldCharType="begin"/>
+      </w:r>
+      <w:r>
+        <w:rPr>
+          <w:color w:val="auto"/>
+        </w:rPr>
+        <w:instrText xml:space="preserve"> SEQ Figure \* ARABIC </w:instrText>
+      </w:r>
+      <w:r>
+        <w:rPr>
+          <w:color w:val="auto"/>
+        </w:rPr>
+        <w:fldChar w:fldCharType="separate"/>
+      </w:r>
+      <w:r>
+        <w:rPr>
+          <w:noProof/>
+          <w:color w:val="auto"/>
+        </w:rPr>
+        <w:t>1</w:t>
+      </w:r>
+      <w:r>
+        <w:rPr>
+          <w:color w:val="auto"/>
+        </w:rPr>
+        <w:fldChar w:fldCharType="end"/>
+      </w:r>
+      <w:r>
+        <w:rPr>
+          <w:color w:val="auto"/>
+        </w:rPr>
+        <w:t xml:space="preserve">: Shape of Original </w:t>
+      </w:r>
+      <w:proofErr w:type="spellStart"/>
+      <w:r>
+        <w:rPr>
+          <w:color w:val="auto"/>
+        </w:rPr>
+        <w:t>Dataframe</w:t>
+      </w:r>
+      <w:bookmarkEnd w:id="6"/>
+      <w:proofErr w:type="spellEnd"/>
+    </w:p>
+    <w:p/>
+    <w:p>
+      <w:pPr>
+        <w:keepNext/>
+        <w:spacing w:line="240" w:lineRule="auto"/>
+        <w:ind w:firstLine="0"/>
+        <w:contextualSpacing w:val="0"/>
+        <w:jc w:val="center"/>
+      </w:pPr>
+      <w:r>
+        <w:drawing>
+          <wp:inline distT="0" distB="0" distL="0" distR="0" wp14:anchorId="7BDB59E4" wp14:editId="3503A119">
+            <wp:extent cx="2743200" cy="831993"/>
+            <wp:effectExtent l="0" t="0" r="0" b="6350"/>
+            <wp:docPr id="1840425711" name="Picture 1" descr="Graphical user interface, text, application&#10;&#10;Description automatically generated"/>
+            <wp:cNvGraphicFramePr>
+              <a:graphicFrameLocks xmlns:a="http://schemas.openxmlformats.org/drawingml/2006/main" noChangeAspect="1"/>
+            </wp:cNvGraphicFramePr>
+            <a:graphic xmlns:a="http://schemas.openxmlformats.org/drawingml/2006/main">
+              <a:graphicData uri="http://schemas.openxmlformats.org/drawingml/2006/picture">
+                <pic:pic xmlns:pic="http://schemas.openxmlformats.org/drawingml/2006/picture">
+                  <pic:nvPicPr>
+                    <pic:cNvPr id="1840425711" name="Picture 1" descr="Graphical user interface, text, application&#10;&#10;Description automatically generated"/>
+                    <pic:cNvPicPr/>
+                  </pic:nvPicPr>
+                  <pic:blipFill>
+                    <a:blip r:embed="rId9"/>
+                    <a:stretch>
+                      <a:fillRect/>
+                    </a:stretch>
+                  </pic:blipFill>
+                  <pic:spPr>
+                    <a:xfrm>
+                      <a:off x="0" y="0"/>
+                      <a:ext cx="2743200" cy="831993"/>
+                    </a:xfrm>
+                    <a:prstGeom prst="rect">
+                      <a:avLst/>
+                    </a:prstGeom>
+                  </pic:spPr>
+                </pic:pic>
+              </a:graphicData>
+            </a:graphic>
+          </wp:inline>
+        </w:drawing>
+      </w:r>
+    </w:p>
+    <w:p>
+      <w:pPr>
+        <w:pStyle w:val="Caption"/>
+        <w:jc w:val="center"/>
+        <w:rPr>
+          <w:color w:val="auto"/>
+        </w:rPr>
+      </w:pPr>
+      <w:bookmarkStart w:id="7" w:name="_Toc130848821"/>
+      <w:r>
+        <w:rPr>
+          <w:color w:val="auto"/>
+        </w:rPr>
+        <w:t xml:space="preserve">Figure </w:t>
+      </w:r>
+      <w:r>
+        <w:rPr>
+          <w:color w:val="auto"/>
+        </w:rPr>
+        <w:fldChar w:fldCharType="begin"/>
+      </w:r>
+      <w:r>
+        <w:rPr>
+          <w:color w:val="auto"/>
+        </w:rPr>
+        <w:instrText xml:space="preserve"> SEQ Figure \* ARABIC </w:instrText>
+      </w:r>
+      <w:r>
+        <w:rPr>
+          <w:color w:val="auto"/>
+        </w:rPr>
+        <w:fldChar w:fldCharType="separate"/>
+      </w:r>
+      <w:r>
+        <w:rPr>
+          <w:noProof/>
+          <w:color w:val="auto"/>
+        </w:rPr>
+        <w:t>2</w:t>
+      </w:r>
+      <w:r>
+        <w:rPr>
+          <w:color w:val="auto"/>
+        </w:rPr>
+        <w:fldChar w:fldCharType="end"/>
+      </w:r>
+      <w:r>
+        <w:rPr>
+          <w:color w:val="auto"/>
+        </w:rPr>
+        <w:t>: Duplicated Method</w:t>
+      </w:r>
+      <w:bookmarkEnd w:id="7"/>
+    </w:p>
+    <w:p>
+      <w:pPr>
+        <w:keepNext/>
+        <w:ind w:firstLine="0"/>
+      </w:pPr>
+    </w:p>
+    <w:p>
+      <w:pPr>
+        <w:ind w:firstLine="0"/>
+        <w:contextualSpacing w:val="0"/>
+      </w:pPr>
+      <w:r>
+        <w:t>In order to detect missing values in the data frame, the .</w:t>
+      </w:r>
+      <w:r>
+        <w:rPr>
+          <w:i/>
+          <w:iCs/>
+        </w:rPr>
+        <w:t xml:space="preserve">isnull().sum() </w:t>
+      </w:r>
+      <w:r>
+        <w:t>command was used. This command involved detecting if any missing values existed and if so, total them by variable.</w:t>
+      </w:r>
+    </w:p>
+    <w:p>
+      <w:pPr>
+        <w:keepNext/>
+        <w:ind w:firstLine="0"/>
+        <w:contextualSpacing w:val="0"/>
+        <w:jc w:val="center"/>
+      </w:pPr>
+      <w:r>
+        <w:lastRenderedPageBreak/>
+        <w:drawing>
+          <wp:inline distT="0" distB="0" distL="0" distR="0" wp14:anchorId="304E57D5" wp14:editId="39BCD5B2">
+            <wp:extent cx="2743200" cy="366346"/>
+            <wp:effectExtent l="0" t="0" r="0" b="0"/>
+            <wp:docPr id="1796617688" name="Picture 1" descr="A picture containing logo&#10;&#10;Description automatically generated"/>
+            <wp:cNvGraphicFramePr>
+              <a:graphicFrameLocks xmlns:a="http://schemas.openxmlformats.org/drawingml/2006/main" noChangeAspect="1"/>
+            </wp:cNvGraphicFramePr>
+            <a:graphic xmlns:a="http://schemas.openxmlformats.org/drawingml/2006/main">
+              <a:graphicData uri="http://schemas.openxmlformats.org/drawingml/2006/picture">
+                <pic:pic xmlns:pic="http://schemas.openxmlformats.org/drawingml/2006/picture">
+                  <pic:nvPicPr>
+                    <pic:cNvPr id="1796617688" name="Picture 1" descr="A picture containing logo&#10;&#10;Description automatically generated"/>
+                    <pic:cNvPicPr/>
+                  </pic:nvPicPr>
+                  <pic:blipFill>
+                    <a:blip r:embed="rId10"/>
+                    <a:stretch>
+                      <a:fillRect/>
+                    </a:stretch>
+                  </pic:blipFill>
+                  <pic:spPr>
+                    <a:xfrm>
+                      <a:off x="0" y="0"/>
+                      <a:ext cx="2743200" cy="366346"/>
+                    </a:xfrm>
+                    <a:prstGeom prst="rect">
+                      <a:avLst/>
+                    </a:prstGeom>
+                  </pic:spPr>
+                </pic:pic>
+              </a:graphicData>
+            </a:graphic>
+          </wp:inline>
+        </w:drawing>
+      </w:r>
+    </w:p>
+    <w:p>
+      <w:pPr>
+        <w:pStyle w:val="Caption"/>
+        <w:jc w:val="center"/>
+        <w:rPr>
+          <w:color w:val="auto"/>
+        </w:rPr>
+      </w:pPr>
+      <w:bookmarkStart w:id="8" w:name="_Toc130848822"/>
+      <w:r>
+        <w:rPr>
+          <w:color w:val="auto"/>
+        </w:rPr>
+        <w:t xml:space="preserve">Figure </w:t>
+      </w:r>
+      <w:r>
+        <w:rPr>
+          <w:color w:val="auto"/>
+        </w:rPr>
+        <w:fldChar w:fldCharType="begin"/>
+      </w:r>
+      <w:r>
+        <w:rPr>
+          <w:color w:val="auto"/>
+        </w:rPr>
+        <w:instrText xml:space="preserve"> SEQ Figure \* ARABIC </w:instrText>
+      </w:r>
+      <w:r>
+        <w:rPr>
+          <w:color w:val="auto"/>
+        </w:rPr>
+        <w:fldChar w:fldCharType="separate"/>
+      </w:r>
+      <w:r>
+        <w:rPr>
+          <w:noProof/>
+          <w:color w:val="auto"/>
+        </w:rPr>
+        <w:t>3</w:t>
+      </w:r>
+      <w:r>
+        <w:rPr>
+          <w:color w:val="auto"/>
+        </w:rPr>
+        <w:fldChar w:fldCharType="end"/>
+      </w:r>
+      <w:r>
+        <w:rPr>
+          <w:color w:val="auto"/>
+        </w:rPr>
+        <w:t>: Code Snippet for Detecting Missing Values</w:t>
+      </w:r>
+      <w:bookmarkEnd w:id="8"/>
+    </w:p>
+    <w:p/>
+    <w:p>
+      <w:pPr>
+        <w:shd w:val="clear" w:color="auto" w:fill="FFFFFF"/>
+        <w:ind w:firstLine="0"/>
+        <w:contextualSpacing w:val="0"/>
+        <w:jc w:val="both"/>
+      </w:pPr>
+      <w:r>
+        <w:t xml:space="preserve">From this, the variables </w:t>
+      </w:r>
+      <w:r>
+        <w:rPr>
+          <w:b/>
+          <w:bCs/>
+        </w:rPr>
+        <w:t>C</w:t>
+      </w:r>
+      <w:r>
+        <w:rPr>
+          <w:b/>
+          <w:bCs/>
+        </w:rPr>
+        <w:t>hildren</w:t>
+      </w:r>
+      <w:r>
+        <w:t xml:space="preserve">, </w:t>
+      </w:r>
+      <w:r>
+        <w:rPr>
+          <w:b/>
+          <w:bCs/>
+        </w:rPr>
+        <w:t>A</w:t>
+      </w:r>
+      <w:r>
+        <w:rPr>
+          <w:b/>
+          <w:bCs/>
+        </w:rPr>
+        <w:t>ge</w:t>
+      </w:r>
+      <w:r>
+        <w:t xml:space="preserve">, </w:t>
+      </w:r>
+      <w:r>
+        <w:rPr>
+          <w:b/>
+          <w:bCs/>
+        </w:rPr>
+        <w:t>I</w:t>
+      </w:r>
+      <w:r>
+        <w:rPr>
+          <w:b/>
+          <w:bCs/>
+        </w:rPr>
+        <w:t>ncome</w:t>
+      </w:r>
+      <w:r>
+        <w:t xml:space="preserve">, </w:t>
+      </w:r>
+      <w:r>
+        <w:rPr>
+          <w:b/>
+          <w:bCs/>
+        </w:rPr>
+        <w:t>S</w:t>
+      </w:r>
+      <w:r>
+        <w:rPr>
+          <w:b/>
+          <w:bCs/>
+        </w:rPr>
+        <w:t>oft_drink</w:t>
+      </w:r>
+      <w:r>
+        <w:t xml:space="preserve">, </w:t>
+      </w:r>
+      <w:r>
+        <w:rPr>
+          <w:b/>
+          <w:bCs/>
+        </w:rPr>
+        <w:t>O</w:t>
+      </w:r>
+      <w:r>
+        <w:rPr>
+          <w:b/>
+          <w:bCs/>
+        </w:rPr>
+        <w:t>verweight</w:t>
+      </w:r>
+      <w:r>
+        <w:t xml:space="preserve">, </w:t>
+      </w:r>
+      <w:r>
+        <w:rPr>
+          <w:b/>
+          <w:bCs/>
+        </w:rPr>
+        <w:t>A</w:t>
+      </w:r>
+      <w:r>
+        <w:rPr>
+          <w:b/>
+          <w:bCs/>
+        </w:rPr>
+        <w:t>nxiety</w:t>
+      </w:r>
+      <w:r>
+        <w:t xml:space="preserve"> and </w:t>
+      </w:r>
+      <w:proofErr w:type="spellStart"/>
+      <w:r>
+        <w:rPr>
+          <w:b/>
+          <w:bCs/>
+        </w:rPr>
+        <w:t>I</w:t>
+      </w:r>
+      <w:r>
+        <w:rPr>
+          <w:b/>
+          <w:bCs/>
+        </w:rPr>
+        <w:t>nitial_days</w:t>
+      </w:r>
+      <w:proofErr w:type="spellEnd"/>
+      <w:r>
+        <w:rPr>
+          <w:b/>
+          <w:bCs/>
+        </w:rPr>
+        <w:t xml:space="preserve"> </w:t>
+      </w:r>
+      <w:r>
+        <w:t>were found to have missing values. Children, Age, Income and Initial days were quantitative variables (there were numerical in nature) while Overweight, Soft_drink and Anxiety were qualitative as they were of the Yes/No kind although Soft_drink was not re-expressed meaning the records were either yes or no. To solve this, ordinal encoding was used in order to re-express “Yes” as 1 and “No” as 2</w:t>
+      </w:r>
+      <w:r>
+        <w:t xml:space="preserve"> </w:t>
+      </w:r>
+      <w:sdt>
+        <w:sdtPr>
+          <w:id w:val="-707418269"/>
+          <w:citation/>
+        </w:sdtPr>
+        <w:sdtContent>
+          <w:r>
+            <w:fldChar w:fldCharType="begin"/>
+          </w:r>
+          <w:r>
+            <w:instrText xml:space="preserve"> CITATION Mid23 \l 1033 </w:instrText>
+          </w:r>
+          <w:r>
+            <w:fldChar w:fldCharType="separate"/>
+          </w:r>
+          <w:r>
+            <w:rPr>
+              <w:noProof/>
+            </w:rPr>
+            <w:t>(Middleton, 2022)</w:t>
+          </w:r>
+          <w:r>
+            <w:fldChar w:fldCharType="end"/>
+          </w:r>
+        </w:sdtContent>
+      </w:sdt>
+      <w:r>
+        <w:t>.</w:t>
+      </w:r>
+      <w:r>
+        <w:t xml:space="preserve"> Lastly, outliers were detected by way of visual inspection using the Seaborn boxplot function for all quantitative variables described. This involved importing the seaborn package into the </w:t>
+      </w:r>
+      <w:proofErr w:type="spellStart"/>
+      <w:r>
+        <w:t>Jupyter</w:t>
+      </w:r>
+      <w:proofErr w:type="spellEnd"/>
+      <w:r>
+        <w:t xml:space="preserve"> notebook and using the appropriate command to plot the graph</w:t>
+      </w:r>
+      <w:r>
+        <w:t xml:space="preserve"> </w:t>
+      </w:r>
+      <w:sdt>
+        <w:sdtPr>
+          <w:id w:val="471178957"/>
+          <w:citation/>
+        </w:sdtPr>
+        <w:sdtContent>
+          <w:r>
+            <w:fldChar w:fldCharType="begin"/>
+          </w:r>
+          <w:r>
+            <w:instrText xml:space="preserve"> CITATION Was23 \l 1033 </w:instrText>
+          </w:r>
+          <w:r>
+            <w:fldChar w:fldCharType="separate"/>
+          </w:r>
+          <w:r>
+            <w:rPr>
+              <w:noProof/>
+            </w:rPr>
+            <w:t>(Waskom, Ph.D, n.d.)</w:t>
+          </w:r>
+          <w:r>
+            <w:fldChar w:fldCharType="end"/>
+          </w:r>
+        </w:sdtContent>
+      </w:sdt>
+      <w:r>
+        <w:t>.</w:t>
+      </w:r>
+    </w:p>
+    <w:p>
+      <w:pPr>
+        <w:pStyle w:val="Heading2"/>
+      </w:pPr>
+      <w:bookmarkStart w:id="9" w:name="_Toc130848863"/>
+      <w:r>
+        <w:t>C</w:t>
+      </w:r>
+      <w:r>
+        <w:t>2</w:t>
+      </w:r>
+      <w:r>
+        <w:t>.</w:t>
+      </w:r>
+      <w:r>
+        <w:t xml:space="preserve"> </w:t>
+      </w:r>
+      <w:r>
+        <w:t xml:space="preserve">Detection of duplicates, missing </w:t>
+      </w:r>
+      <w:r>
+        <w:t>values,</w:t>
+      </w:r>
+      <w:r>
+        <w:t xml:space="preserve"> and outliers</w:t>
+      </w:r>
+      <w:bookmarkEnd w:id="9"/>
+      <w:r>
+        <w:t xml:space="preserve"> cont’d</w:t>
+      </w:r>
+    </w:p>
+    <w:p>
+      <w:r>
+        <w:t xml:space="preserve">The functions and methodology used for the detections of duplicate values, missing values and outliers was selected by inspecting the pandas library documentation for any appropriate command that would achieve the desired outcome </w:t>
+      </w:r>
+      <w:sdt>
+        <w:sdtPr>
+          <w:id w:val="221567363"/>
+          <w:citation/>
+        </w:sdtPr>
+        <w:sdtContent>
+          <w:r>
+            <w:fldChar w:fldCharType="begin"/>
+          </w:r>
+          <w:r>
+            <w:instrText xml:space="preserve"> CITATION Num23 \l 1033 </w:instrText>
+          </w:r>
+          <w:r>
+            <w:fldChar w:fldCharType="separate"/>
+          </w:r>
+          <w:r>
+            <w:rPr>
+              <w:noProof/>
+            </w:rPr>
+            <w:t>(NumFOCUS, Inc, 2023)</w:t>
+          </w:r>
+          <w:r>
+            <w:fldChar w:fldCharType="end"/>
+          </w:r>
+        </w:sdtContent>
+      </w:sdt>
+      <w:r>
+        <w:t xml:space="preserve">. Moreover, the </w:t>
+      </w:r>
+      <w:r>
+        <w:t>PowerPoint</w:t>
+      </w:r>
+      <w:r>
+        <w:t xml:space="preserve"> slides provided in the course dashboard were used as a reference point for achieving the goal.</w:t>
+      </w:r>
+    </w:p>
+    <w:p/>
     <w:p>
       <w:pPr>
         <w:keepNext/>
@@ -9959,9 +10921,245 @@
     </w:p>
     <w:p>
       <w:pPr>
+        <w:pStyle w:val="Heading1"/>
+      </w:pPr>
+      <w:bookmarkStart w:id="10" w:name="_Toc130848864"/>
+      <w:r>
+        <w:lastRenderedPageBreak/>
+        <w:t>Table of Figures</w:t>
+      </w:r>
+      <w:bookmarkEnd w:id="10"/>
+    </w:p>
+    <w:p>
+      <w:pPr>
+        <w:pStyle w:val="TableofFigures"/>
+        <w:tabs>
+          <w:tab w:val="right" w:leader="dot" w:pos="9350"/>
+        </w:tabs>
+        <w:rPr>
+          <w:rFonts w:asciiTheme="minorHAnsi" w:eastAsiaTheme="minorEastAsia" w:hAnsiTheme="minorHAnsi" w:cstheme="minorBidi"/>
+          <w:noProof/>
+          <w:sz w:val="22"/>
+          <w:lang w:val="es-ES_tradnl" w:eastAsia="es-ES_tradnl"/>
+        </w:rPr>
+      </w:pPr>
+      <w:r>
+        <w:fldChar w:fldCharType="begin"/>
+      </w:r>
+      <w:r>
+        <w:instrText xml:space="preserve"> TOC \h \z \c "Figure" </w:instrText>
+      </w:r>
+      <w:r>
+        <w:fldChar w:fldCharType="separate"/>
+      </w:r>
+      <w:hyperlink w:anchor="_Toc130848820" w:history="1">
+        <w:r>
+          <w:rPr>
+            <w:rStyle w:val="Hyperlink"/>
+            <w:noProof/>
+          </w:rPr>
+          <w:t>Figure 1: Shape of Original Dataframe</w:t>
+        </w:r>
+        <w:r>
+          <w:rPr>
+            <w:noProof/>
+            <w:webHidden/>
+          </w:rPr>
+          <w:tab/>
+        </w:r>
+        <w:r>
+          <w:rPr>
+            <w:noProof/>
+            <w:webHidden/>
+          </w:rPr>
+          <w:fldChar w:fldCharType="begin"/>
+        </w:r>
+        <w:r>
+          <w:rPr>
+            <w:noProof/>
+            <w:webHidden/>
+          </w:rPr>
+          <w:instrText xml:space="preserve"> PAGEREF _Toc130848820 \h </w:instrText>
+        </w:r>
+        <w:r>
+          <w:rPr>
+            <w:noProof/>
+            <w:webHidden/>
+          </w:rPr>
+        </w:r>
+        <w:r>
+          <w:rPr>
+            <w:noProof/>
+            <w:webHidden/>
+          </w:rPr>
+          <w:fldChar w:fldCharType="separate"/>
+        </w:r>
+        <w:r>
+          <w:rPr>
+            <w:noProof/>
+            <w:webHidden/>
+          </w:rPr>
+          <w:t>5</w:t>
+        </w:r>
+        <w:r>
+          <w:rPr>
+            <w:noProof/>
+            <w:webHidden/>
+          </w:rPr>
+          <w:fldChar w:fldCharType="end"/>
+        </w:r>
+      </w:hyperlink>
+    </w:p>
+    <w:p>
+      <w:pPr>
+        <w:pStyle w:val="TableofFigures"/>
+        <w:tabs>
+          <w:tab w:val="right" w:leader="dot" w:pos="9350"/>
+        </w:tabs>
+        <w:rPr>
+          <w:rFonts w:asciiTheme="minorHAnsi" w:eastAsiaTheme="minorEastAsia" w:hAnsiTheme="minorHAnsi" w:cstheme="minorBidi"/>
+          <w:noProof/>
+          <w:sz w:val="22"/>
+          <w:lang w:val="es-ES_tradnl" w:eastAsia="es-ES_tradnl"/>
+        </w:rPr>
+      </w:pPr>
+      <w:hyperlink w:anchor="_Toc130848821" w:history="1">
+        <w:r>
+          <w:rPr>
+            <w:rStyle w:val="Hyperlink"/>
+            <w:noProof/>
+          </w:rPr>
+          <w:t>Figure 2: Duplicated Method</w:t>
+        </w:r>
+        <w:r>
+          <w:rPr>
+            <w:noProof/>
+            <w:webHidden/>
+          </w:rPr>
+          <w:tab/>
+        </w:r>
+        <w:r>
+          <w:rPr>
+            <w:noProof/>
+            <w:webHidden/>
+          </w:rPr>
+          <w:fldChar w:fldCharType="begin"/>
+        </w:r>
+        <w:r>
+          <w:rPr>
+            <w:noProof/>
+            <w:webHidden/>
+          </w:rPr>
+          <w:instrText xml:space="preserve"> PAGEREF _Toc130848821 \h </w:instrText>
+        </w:r>
+        <w:r>
+          <w:rPr>
+            <w:noProof/>
+            <w:webHidden/>
+          </w:rPr>
+        </w:r>
+        <w:r>
+          <w:rPr>
+            <w:noProof/>
+            <w:webHidden/>
+          </w:rPr>
+          <w:fldChar w:fldCharType="separate"/>
+        </w:r>
+        <w:r>
+          <w:rPr>
+            <w:noProof/>
+            <w:webHidden/>
+          </w:rPr>
+          <w:t>5</w:t>
+        </w:r>
+        <w:r>
+          <w:rPr>
+            <w:noProof/>
+            <w:webHidden/>
+          </w:rPr>
+          <w:fldChar w:fldCharType="end"/>
+        </w:r>
+      </w:hyperlink>
+    </w:p>
+    <w:p>
+      <w:pPr>
+        <w:pStyle w:val="TableofFigures"/>
+        <w:tabs>
+          <w:tab w:val="right" w:leader="dot" w:pos="9350"/>
+        </w:tabs>
+        <w:rPr>
+          <w:rFonts w:asciiTheme="minorHAnsi" w:eastAsiaTheme="minorEastAsia" w:hAnsiTheme="minorHAnsi" w:cstheme="minorBidi"/>
+          <w:noProof/>
+          <w:sz w:val="22"/>
+          <w:lang w:val="es-ES_tradnl" w:eastAsia="es-ES_tradnl"/>
+        </w:rPr>
+      </w:pPr>
+      <w:hyperlink w:anchor="_Toc130848822" w:history="1">
+        <w:r>
+          <w:rPr>
+            <w:rStyle w:val="Hyperlink"/>
+            <w:noProof/>
+          </w:rPr>
+          <w:t>Figure 3: Code Snippet for Detecting Missing Values</w:t>
+        </w:r>
+        <w:r>
+          <w:rPr>
+            <w:noProof/>
+            <w:webHidden/>
+          </w:rPr>
+          <w:tab/>
+        </w:r>
+        <w:r>
+          <w:rPr>
+            <w:noProof/>
+            <w:webHidden/>
+          </w:rPr>
+          <w:fldChar w:fldCharType="begin"/>
+        </w:r>
+        <w:r>
+          <w:rPr>
+            <w:noProof/>
+            <w:webHidden/>
+          </w:rPr>
+          <w:instrText xml:space="preserve"> PAGEREF _Toc130848822 \h </w:instrText>
+        </w:r>
+        <w:r>
+          <w:rPr>
+            <w:noProof/>
+            <w:webHidden/>
+          </w:rPr>
+        </w:r>
+        <w:r>
+          <w:rPr>
+            <w:noProof/>
+            <w:webHidden/>
+          </w:rPr>
+          <w:fldChar w:fldCharType="separate"/>
+        </w:r>
+        <w:r>
+          <w:rPr>
+            <w:noProof/>
+            <w:webHidden/>
+          </w:rPr>
+          <w:t>6</w:t>
+        </w:r>
+        <w:r>
+          <w:rPr>
+            <w:noProof/>
+            <w:webHidden/>
+          </w:rPr>
+          <w:fldChar w:fldCharType="end"/>
+        </w:r>
+      </w:hyperlink>
+    </w:p>
+    <w:p>
+      <w:pPr>
         <w:keepNext/>
         <w:ind w:firstLine="0"/>
       </w:pPr>
+      <w:r>
+        <w:fldChar w:fldCharType="end"/>
+      </w:r>
     </w:p>
     <w:p>
       <w:pPr>
@@ -9973,12 +11171,7 @@
         <w:br w:type="page"/>
       </w:r>
     </w:p>
-    <w:p>
-      <w:pPr>
-        <w:keepNext/>
-        <w:ind w:firstLine="0"/>
-      </w:pPr>
-    </w:p>
+    <w:bookmarkStart w:id="11" w:name="_Toc130848865" w:displacedByCustomXml="next"/>
     <w:sdt>
       <w:sdtPr>
         <w:id w:val="1647083248"/>
@@ -10000,6 +11193,7 @@
           <w:r>
             <w:t>Works Cited</w:t>
           </w:r>
+          <w:bookmarkEnd w:id="11"/>
         </w:p>
         <w:p>
           <w:pPr>
@@ -10023,6 +11217,21 @@
             <w:rPr>
               <w:noProof/>
             </w:rPr>
+            <w:t>Middleton, D. (2022). Webinar 3: Getting Started with Reexpression of Categorical Variables. Retrieved March 2023, from https://westerngovernorsuniversity.sharepoint.com/:b:/r/sites/D206DataCleaning/Shared%20Documents/Webinar%203%20Getting%20Started%20with%20Re-expression%20of%20Categorical%20Variables.pdf?csf=1&amp;web=1&amp;e=r3QoNq</w:t>
+          </w:r>
+        </w:p>
+        <w:p>
+          <w:pPr>
+            <w:pStyle w:val="Bibliography"/>
+            <w:ind w:left="720" w:hanging="720"/>
+            <w:rPr>
+              <w:noProof/>
+            </w:rPr>
+          </w:pPr>
+          <w:r>
+            <w:rPr>
+              <w:noProof/>
+            </w:rPr>
             <w:t xml:space="preserve">NumFOCUS, Inc. (2023). </w:t>
           </w:r>
           <w:r>
@@ -10038,6 +11247,35 @@
               <w:noProof/>
             </w:rPr>
             <w:t>, 1.53. Retrieved March 2023, from pandas: https://pandas.pydata.org/docs/user_guide/index.html#user-guide</w:t>
+          </w:r>
+        </w:p>
+        <w:p>
+          <w:pPr>
+            <w:pStyle w:val="Bibliography"/>
+            <w:ind w:left="720" w:hanging="720"/>
+            <w:rPr>
+              <w:noProof/>
+            </w:rPr>
+          </w:pPr>
+          <w:r>
+            <w:rPr>
+              <w:noProof/>
+            </w:rPr>
+            <w:t xml:space="preserve">Waskom, Ph.D, M. (n.d.). </w:t>
+          </w:r>
+          <w:r>
+            <w:rPr>
+              <w:i/>
+              <w:iCs/>
+              <w:noProof/>
+            </w:rPr>
+            <w:t>seaborn.boxplot</w:t>
+          </w:r>
+          <w:r>
+            <w:rPr>
+              <w:noProof/>
+            </w:rPr>
+            <w:t>. Retrieved March 2023, from seaborn: statistical data visualization: https://seaborn.pydata.org/generated/seaborn.boxplot.html?highlight=boxplots</w:t>
           </w:r>
         </w:p>
         <w:p>
@@ -10057,9 +11295,19 @@
         <w:ind w:firstLine="0"/>
       </w:pPr>
     </w:p>
+    <w:p>
+      <w:pPr>
+        <w:tabs>
+          <w:tab w:val="left" w:pos="3074"/>
+        </w:tabs>
+      </w:pPr>
+      <w:r>
+        <w:tab/>
+      </w:r>
+    </w:p>
     <w:sectPr>
-      <w:headerReference w:type="default" r:id="rId8"/>
-      <w:headerReference w:type="first" r:id="rId9"/>
+      <w:headerReference w:type="default" r:id="rId11"/>
+      <w:headerReference w:type="first" r:id="rId12"/>
       <w:pgSz w:w="12240" w:h="15840"/>
       <w:pgMar w:top="1440" w:right="1440" w:bottom="1440" w:left="1440" w:header="720" w:footer="720" w:gutter="0"/>
       <w:cols w:space="720"/>
@@ -11804,11 +13052,53 @@
     <b:Version>1.53</b:Version>
     <b:RefOrder>1</b:RefOrder>
   </b:Source>
+  <b:Source>
+    <b:Tag>Mid23</b:Tag>
+    <b:SourceType>Misc</b:SourceType>
+    <b:Guid>{F725C1FB-3780-4E98-B758-AD1DEFB17C8E}</b:Guid>
+    <b:Title>Webinar 3: Getting Started with Reexpression of Categorical Variables</b:Title>
+    <b:URL>https://westerngovernorsuniversity.sharepoint.com/:b:/r/sites/D206DataCleaning/Shared%20Documents/Webinar%203%20Getting%20Started%20with%20Re-expression%20of%20Categorical%20Variables.pdf?csf=1&amp;web=1&amp;e=r3QoNq</b:URL>
+    <b:YearAccessed>2023</b:YearAccessed>
+    <b:MonthAccessed>March</b:MonthAccessed>
+    <b:Author>
+      <b:Author>
+        <b:NameList>
+          <b:Person>
+            <b:Last>Middleton</b:Last>
+            <b:First>Dr. Keiona</b:First>
+          </b:Person>
+        </b:NameList>
+      </b:Author>
+    </b:Author>
+    <b:Year>2022</b:Year>
+    <b:RefOrder>2</b:RefOrder>
+  </b:Source>
+  <b:Source>
+    <b:Tag>Was23</b:Tag>
+    <b:SourceType>InternetSite</b:SourceType>
+    <b:Guid>{1B812A4E-CA1E-4F30-A412-0578D4427175}</b:Guid>
+    <b:Title>seaborn.boxplot</b:Title>
+    <b:InternetSiteTitle>seaborn: statistical data visualization</b:InternetSiteTitle>
+    <b:URL>https://seaborn.pydata.org/generated/seaborn.boxplot.html?highlight=boxplots</b:URL>
+    <b:Author>
+      <b:Author>
+        <b:NameList>
+          <b:Person>
+            <b:Last>Waskom, Ph.D</b:Last>
+            <b:First>Michael</b:First>
+          </b:Person>
+        </b:NameList>
+      </b:Author>
+    </b:Author>
+    <b:YearAccessed>2023</b:YearAccessed>
+    <b:MonthAccessed>March</b:MonthAccessed>
+    <b:RefOrder>3</b:RefOrder>
+  </b:Source>
 </b:Sources>
 </file>
 
 <file path=customXml/itemProps1.xml><?xml version="1.0" encoding="utf-8"?>
-<ds:datastoreItem xmlns:ds="http://schemas.openxmlformats.org/officeDocument/2006/customXml" ds:itemID="{17EFD531-BE07-4D78-81FA-9B2D1E3693F7}">
+<ds:datastoreItem xmlns:ds="http://schemas.openxmlformats.org/officeDocument/2006/customXml" ds:itemID="{4392EFE9-70AF-4C7F-A04D-8D2459B607D2}">
   <ds:schemaRefs>
     <ds:schemaRef ds:uri="http://schemas.openxmlformats.org/officeDocument/2006/bibliography"/>
   </ds:schemaRefs>

</xml_diff>

<commit_message>
Report up to C3
</commit_message>
<xml_diff>
--- a/D206_Data Cleaning/Performance Assessment/D206_Performance Assessment.docx
+++ b/D206_Data Cleaning/Performance Assessment/D206_Performance Assessment.docx
@@ -1277,20 +1277,8 @@
                 <w:szCs w:val="20"/>
                 <w:lang w:eastAsia="es-ES_tradnl"/>
               </w:rPr>
-              <w:t xml:space="preserve">An integer used as an index in original </w:t>
-            </w:r>
-            <w:proofErr w:type="spellStart"/>
-            <w:r>
-              <w:rPr>
-                <w:rFonts w:cs="Times New Roman"/>
-                <w:color w:val="000000"/>
-                <w:sz w:val="20"/>
-                <w:szCs w:val="20"/>
-                <w:lang w:eastAsia="es-ES_tradnl"/>
-              </w:rPr>
-              <w:t>dataframe</w:t>
-            </w:r>
-            <w:proofErr w:type="spellEnd"/>
+              <w:t>An integer used as an index in original dataframe</w:t>
+            </w:r>
           </w:p>
         </w:tc>
         <w:tc>
@@ -1366,7 +1354,6 @@
                 <w:lang w:eastAsia="es-ES_tradnl"/>
               </w:rPr>
             </w:pPr>
-            <w:proofErr w:type="spellStart"/>
             <w:r>
               <w:rPr>
                 <w:rFonts w:cs="Times New Roman"/>
@@ -1377,7 +1364,6 @@
               </w:rPr>
               <w:t>CaseOrder</w:t>
             </w:r>
-            <w:proofErr w:type="spellEnd"/>
           </w:p>
         </w:tc>
         <w:tc>
@@ -1532,7 +1518,6 @@
                 <w:lang w:eastAsia="es-ES_tradnl"/>
               </w:rPr>
             </w:pPr>
-            <w:proofErr w:type="spellStart"/>
             <w:r>
               <w:rPr>
                 <w:rFonts w:cs="Times New Roman"/>
@@ -1543,7 +1528,6 @@
               </w:rPr>
               <w:t>Customer_id</w:t>
             </w:r>
-            <w:proofErr w:type="spellEnd"/>
           </w:p>
         </w:tc>
         <w:tc>
@@ -2603,20 +2587,8 @@
                 <w:szCs w:val="20"/>
                 <w:lang w:eastAsia="es-ES_tradnl"/>
               </w:rPr>
-              <w:t xml:space="preserve">Patient's </w:t>
-            </w:r>
-            <w:proofErr w:type="spellStart"/>
-            <w:r>
-              <w:rPr>
-                <w:rFonts w:cs="Times New Roman"/>
-                <w:color w:val="000000"/>
-                <w:sz w:val="20"/>
-                <w:szCs w:val="20"/>
-                <w:lang w:eastAsia="es-ES_tradnl"/>
-              </w:rPr>
-              <w:t>zipcode</w:t>
-            </w:r>
-            <w:proofErr w:type="spellEnd"/>
+              <w:t>Patient's zipcode</w:t>
+            </w:r>
           </w:p>
         </w:tc>
         <w:tc>
@@ -2856,7 +2828,6 @@
                 <w:lang w:eastAsia="es-ES_tradnl"/>
               </w:rPr>
             </w:pPr>
-            <w:proofErr w:type="spellStart"/>
             <w:r>
               <w:rPr>
                 <w:rFonts w:cs="Times New Roman"/>
@@ -2867,7 +2838,6 @@
               </w:rPr>
               <w:t>Lng</w:t>
             </w:r>
-            <w:proofErr w:type="spellEnd"/>
           </w:p>
         </w:tc>
         <w:tc>
@@ -3350,7 +3320,6 @@
                 <w:lang w:eastAsia="es-ES_tradnl"/>
               </w:rPr>
             </w:pPr>
-            <w:proofErr w:type="spellStart"/>
             <w:r>
               <w:rPr>
                 <w:rFonts w:cs="Times New Roman"/>
@@ -3361,7 +3330,6 @@
               </w:rPr>
               <w:t>Timezone</w:t>
             </w:r>
-            <w:proofErr w:type="spellEnd"/>
           </w:p>
         </w:tc>
         <w:tc>
@@ -3431,27 +3399,15 @@
                 <w:lang w:eastAsia="es-ES_tradnl"/>
               </w:rPr>
             </w:pPr>
-            <w:proofErr w:type="spellStart"/>
-            <w:r>
-              <w:rPr>
-                <w:rFonts w:cs="Times New Roman"/>
-                <w:color w:val="000000"/>
-                <w:sz w:val="20"/>
-                <w:szCs w:val="20"/>
-                <w:lang w:eastAsia="es-ES_tradnl"/>
-              </w:rPr>
-              <w:t>Timezone</w:t>
-            </w:r>
-            <w:proofErr w:type="spellEnd"/>
-            <w:r>
-              <w:rPr>
-                <w:rFonts w:cs="Times New Roman"/>
-                <w:color w:val="000000"/>
-                <w:sz w:val="20"/>
-                <w:szCs w:val="20"/>
-                <w:lang w:eastAsia="es-ES_tradnl"/>
-              </w:rPr>
-              <w:t xml:space="preserve"> of patient residence</w:t>
+            <w:r>
+              <w:rPr>
+                <w:rFonts w:cs="Times New Roman"/>
+                <w:color w:val="000000"/>
+                <w:sz w:val="20"/>
+                <w:szCs w:val="20"/>
+                <w:lang w:eastAsia="es-ES_tradnl"/>
+              </w:rPr>
+              <w:t>Timezone of patient residence</w:t>
             </w:r>
           </w:p>
         </w:tc>
@@ -3653,29 +3609,7 @@
                 <w:szCs w:val="20"/>
                 <w:lang w:eastAsia="es-ES_tradnl"/>
               </w:rPr>
-              <w:t xml:space="preserve">Psychologist, </w:t>
-            </w:r>
-            <w:proofErr w:type="gramStart"/>
-            <w:r>
-              <w:rPr>
-                <w:rFonts w:cs="Times New Roman"/>
-                <w:color w:val="000000"/>
-                <w:sz w:val="20"/>
-                <w:szCs w:val="20"/>
-                <w:lang w:eastAsia="es-ES_tradnl"/>
-              </w:rPr>
-              <w:t>sport</w:t>
-            </w:r>
-            <w:proofErr w:type="gramEnd"/>
-            <w:r>
-              <w:rPr>
-                <w:rFonts w:cs="Times New Roman"/>
-                <w:color w:val="000000"/>
-                <w:sz w:val="20"/>
-                <w:szCs w:val="20"/>
-                <w:lang w:eastAsia="es-ES_tradnl"/>
-              </w:rPr>
-              <w:t xml:space="preserve"> and exercise</w:t>
+              <w:t>Psychologist, sport and exercise</w:t>
             </w:r>
           </w:p>
         </w:tc>
@@ -3799,20 +3733,8 @@
                 <w:szCs w:val="20"/>
                 <w:lang w:eastAsia="es-ES_tradnl"/>
               </w:rPr>
-              <w:t xml:space="preserve">Number of children in patient's </w:t>
-            </w:r>
-            <w:proofErr w:type="spellStart"/>
-            <w:r>
-              <w:rPr>
-                <w:rFonts w:cs="Times New Roman"/>
-                <w:color w:val="000000"/>
-                <w:sz w:val="20"/>
-                <w:szCs w:val="20"/>
-                <w:lang w:eastAsia="es-ES_tradnl"/>
-              </w:rPr>
-              <w:t>househol</w:t>
-            </w:r>
-            <w:proofErr w:type="spellEnd"/>
+              <w:t>Number of children in patient's househol</w:t>
+            </w:r>
           </w:p>
         </w:tc>
         <w:tc>
@@ -4178,29 +4100,7 @@
                 <w:szCs w:val="20"/>
                 <w:lang w:eastAsia="es-ES_tradnl"/>
               </w:rPr>
-              <w:t xml:space="preserve">Some College, </w:t>
-            </w:r>
-            <w:proofErr w:type="gramStart"/>
-            <w:r>
-              <w:rPr>
-                <w:rFonts w:cs="Times New Roman"/>
-                <w:color w:val="000000"/>
-                <w:sz w:val="20"/>
-                <w:szCs w:val="20"/>
-                <w:lang w:eastAsia="es-ES_tradnl"/>
-              </w:rPr>
-              <w:t>Less</w:t>
-            </w:r>
-            <w:proofErr w:type="gramEnd"/>
-            <w:r>
-              <w:rPr>
-                <w:rFonts w:cs="Times New Roman"/>
-                <w:color w:val="000000"/>
-                <w:sz w:val="20"/>
-                <w:szCs w:val="20"/>
-                <w:lang w:eastAsia="es-ES_tradnl"/>
-              </w:rPr>
-              <w:t xml:space="preserve"> than 1 Year</w:t>
+              <w:t>Some College, Less than 1 Year</w:t>
             </w:r>
           </w:p>
         </w:tc>
@@ -4893,7 +4793,6 @@
                 <w:lang w:eastAsia="es-ES_tradnl"/>
               </w:rPr>
             </w:pPr>
-            <w:proofErr w:type="spellStart"/>
             <w:r>
               <w:rPr>
                 <w:rFonts w:cs="Times New Roman"/>
@@ -4904,7 +4803,6 @@
               </w:rPr>
               <w:t>ReAdmis</w:t>
             </w:r>
-            <w:proofErr w:type="spellEnd"/>
           </w:p>
         </w:tc>
         <w:tc>
@@ -5059,7 +4957,6 @@
                 <w:lang w:eastAsia="es-ES_tradnl"/>
               </w:rPr>
             </w:pPr>
-            <w:proofErr w:type="spellStart"/>
             <w:r>
               <w:rPr>
                 <w:rFonts w:cs="Times New Roman"/>
@@ -5070,7 +4967,6 @@
               </w:rPr>
               <w:t>VitD_levels</w:t>
             </w:r>
-            <w:proofErr w:type="spellEnd"/>
           </w:p>
         </w:tc>
         <w:tc>
@@ -5225,7 +5121,6 @@
                 <w:lang w:eastAsia="es-ES_tradnl"/>
               </w:rPr>
             </w:pPr>
-            <w:proofErr w:type="spellStart"/>
             <w:r>
               <w:rPr>
                 <w:rFonts w:cs="Times New Roman"/>
@@ -5236,7 +5131,6 @@
               </w:rPr>
               <w:t>Doc_visits</w:t>
             </w:r>
-            <w:proofErr w:type="spellEnd"/>
           </w:p>
         </w:tc>
         <w:tc>
@@ -5391,7 +5285,6 @@
                 <w:lang w:eastAsia="es-ES_tradnl"/>
               </w:rPr>
             </w:pPr>
-            <w:proofErr w:type="spellStart"/>
             <w:r>
               <w:rPr>
                 <w:rFonts w:cs="Times New Roman"/>
@@ -5403,7 +5296,6 @@
               <w:lastRenderedPageBreak/>
               <w:t>Full_meals_eat</w:t>
             </w:r>
-            <w:proofErr w:type="spellEnd"/>
           </w:p>
         </w:tc>
         <w:tc>
@@ -5558,7 +5450,6 @@
                 <w:lang w:eastAsia="es-ES_tradnl"/>
               </w:rPr>
             </w:pPr>
-            <w:proofErr w:type="spellStart"/>
             <w:r>
               <w:rPr>
                 <w:rFonts w:cs="Times New Roman"/>
@@ -5569,7 +5460,6 @@
               </w:rPr>
               <w:t>VitD_supp</w:t>
             </w:r>
-            <w:proofErr w:type="spellEnd"/>
           </w:p>
         </w:tc>
         <w:tc>
@@ -5888,7 +5778,6 @@
                 <w:lang w:eastAsia="es-ES_tradnl"/>
               </w:rPr>
             </w:pPr>
-            <w:proofErr w:type="spellStart"/>
             <w:r>
               <w:rPr>
                 <w:rFonts w:cs="Times New Roman"/>
@@ -5899,7 +5788,6 @@
               </w:rPr>
               <w:t>Initial_admin</w:t>
             </w:r>
-            <w:proofErr w:type="spellEnd"/>
           </w:p>
         </w:tc>
         <w:tc>
@@ -6054,7 +5942,6 @@
                 <w:lang w:eastAsia="es-ES_tradnl"/>
               </w:rPr>
             </w:pPr>
-            <w:proofErr w:type="spellStart"/>
             <w:r>
               <w:rPr>
                 <w:rFonts w:cs="Times New Roman"/>
@@ -6065,7 +5952,6 @@
               </w:rPr>
               <w:t>HighBlood</w:t>
             </w:r>
-            <w:proofErr w:type="spellEnd"/>
           </w:p>
         </w:tc>
         <w:tc>
@@ -6384,7 +6270,6 @@
                 <w:lang w:eastAsia="es-ES_tradnl"/>
               </w:rPr>
             </w:pPr>
-            <w:proofErr w:type="spellStart"/>
             <w:r>
               <w:rPr>
                 <w:rFonts w:cs="Times New Roman"/>
@@ -6395,7 +6280,6 @@
               </w:rPr>
               <w:t>Complication_r</w:t>
             </w:r>
-            <w:proofErr w:type="spellEnd"/>
           </w:p>
         </w:tc>
         <w:tc>
@@ -7206,7 +7090,6 @@
                 <w:lang w:eastAsia="es-ES_tradnl"/>
               </w:rPr>
             </w:pPr>
-            <w:proofErr w:type="spellStart"/>
             <w:r>
               <w:rPr>
                 <w:rFonts w:cs="Times New Roman"/>
@@ -7217,7 +7100,6 @@
               </w:rPr>
               <w:t>BackPain</w:t>
             </w:r>
-            <w:proofErr w:type="spellEnd"/>
           </w:p>
         </w:tc>
         <w:tc>
@@ -7536,7 +7418,6 @@
                 <w:lang w:eastAsia="es-ES_tradnl"/>
               </w:rPr>
             </w:pPr>
-            <w:proofErr w:type="spellStart"/>
             <w:r>
               <w:rPr>
                 <w:rFonts w:cs="Times New Roman"/>
@@ -7547,7 +7428,6 @@
               </w:rPr>
               <w:t>Allergic_rhini</w:t>
             </w:r>
-            <w:proofErr w:type="spellEnd"/>
           </w:p>
         </w:tc>
         <w:tc>
@@ -7702,7 +7582,6 @@
                 <w:lang w:eastAsia="es-ES_tradnl"/>
               </w:rPr>
             </w:pPr>
-            <w:proofErr w:type="spellStart"/>
             <w:r>
               <w:rPr>
                 <w:rFonts w:cs="Times New Roman"/>
@@ -7713,7 +7592,6 @@
               </w:rPr>
               <w:t>Reflux_esophag</w:t>
             </w:r>
-            <w:proofErr w:type="spellEnd"/>
           </w:p>
         </w:tc>
         <w:tc>
@@ -8196,7 +8074,6 @@
                 <w:lang w:eastAsia="es-ES_tradnl"/>
               </w:rPr>
             </w:pPr>
-            <w:proofErr w:type="spellStart"/>
             <w:r>
               <w:rPr>
                 <w:rFonts w:cs="Times New Roman"/>
@@ -8207,7 +8084,6 @@
               </w:rPr>
               <w:t>Initial_days</w:t>
             </w:r>
-            <w:proofErr w:type="spellEnd"/>
           </w:p>
         </w:tc>
         <w:tc>
@@ -8362,7 +8238,6 @@
                 <w:lang w:eastAsia="es-ES_tradnl"/>
               </w:rPr>
             </w:pPr>
-            <w:proofErr w:type="spellStart"/>
             <w:r>
               <w:rPr>
                 <w:rFonts w:cs="Times New Roman"/>
@@ -8373,7 +8248,6 @@
               </w:rPr>
               <w:t>TotalCharge</w:t>
             </w:r>
-            <w:proofErr w:type="spellEnd"/>
           </w:p>
         </w:tc>
         <w:tc>
@@ -8528,7 +8402,6 @@
                 <w:lang w:eastAsia="es-ES_tradnl"/>
               </w:rPr>
             </w:pPr>
-            <w:proofErr w:type="spellStart"/>
             <w:r>
               <w:rPr>
                 <w:rFonts w:cs="Times New Roman"/>
@@ -8539,7 +8412,6 @@
               </w:rPr>
               <w:t>Additional_cha</w:t>
             </w:r>
-            <w:proofErr w:type="spellEnd"/>
           </w:p>
         </w:tc>
         <w:tc>
@@ -10168,15 +10040,7 @@
         <w:t xml:space="preserve"> </w:t>
       </w:r>
       <w:r>
-        <w:t xml:space="preserve">method allows for the detection of duplicated values in a </w:t>
-      </w:r>
-      <w:proofErr w:type="spellStart"/>
-      <w:r>
-        <w:t>dataframe</w:t>
-      </w:r>
-      <w:proofErr w:type="spellEnd"/>
-      <w:r>
-        <w:t xml:space="preserve"> while </w:t>
+        <w:t xml:space="preserve">method allows for the detection of duplicated values in a dataframe while </w:t>
       </w:r>
       <w:r>
         <w:rPr>
@@ -10225,15 +10089,7 @@
         <w:t>.</w:t>
       </w:r>
       <w:r>
-        <w:t xml:space="preserve"> As shown in the code snippet below, no duplicates were found. This was done by comparing the shape of the </w:t>
-      </w:r>
-      <w:proofErr w:type="spellStart"/>
-      <w:r>
-        <w:t>dataframe</w:t>
-      </w:r>
-      <w:proofErr w:type="spellEnd"/>
-      <w:r>
-        <w:t xml:space="preserve"> by running the </w:t>
+        <w:t xml:space="preserve"> As shown in the code snippet below, no duplicates were found. This was done by comparing the shape of the dataframe by running the </w:t>
       </w:r>
       <w:r>
         <w:rPr>
@@ -10290,6 +10146,9 @@
         <w:jc w:val="center"/>
       </w:pPr>
       <w:r>
+        <w:rPr>
+          <w:noProof/>
+        </w:rPr>
         <w:drawing>
           <wp:inline distT="0" distB="0" distL="0" distR="0" wp14:anchorId="3CDCFD30" wp14:editId="37FCD73E">
             <wp:extent cx="2743200" cy="786161"/>
@@ -10378,17 +10237,9 @@
         <w:rPr>
           <w:color w:val="auto"/>
         </w:rPr>
-        <w:t xml:space="preserve">: Shape of Original </w:t>
-      </w:r>
-      <w:proofErr w:type="spellStart"/>
-      <w:r>
-        <w:rPr>
-          <w:color w:val="auto"/>
-        </w:rPr>
-        <w:t>Dataframe</w:t>
+        <w:t>: Shape of Original Dataframe</w:t>
       </w:r>
       <w:bookmarkEnd w:id="6"/>
-      <w:proofErr w:type="spellEnd"/>
     </w:p>
     <w:p/>
     <w:p>
@@ -10400,6 +10251,9 @@
         <w:jc w:val="center"/>
       </w:pPr>
       <w:r>
+        <w:rPr>
+          <w:noProof/>
+        </w:rPr>
         <w:drawing>
           <wp:inline distT="0" distB="0" distL="0" distR="0" wp14:anchorId="7BDB59E4" wp14:editId="3503A119">
             <wp:extent cx="2743200" cy="831993"/>
@@ -10524,6 +10378,9 @@
         <w:jc w:val="center"/>
       </w:pPr>
       <w:r>
+        <w:rPr>
+          <w:noProof/>
+        </w:rPr>
         <w:lastRenderedPageBreak/>
         <w:drawing>
           <wp:inline distT="0" distB="0" distL="0" distR="0" wp14:anchorId="304E57D5" wp14:editId="39BCD5B2">
@@ -10729,7 +10586,6 @@
       <w:r>
         <w:t xml:space="preserve"> and </w:t>
       </w:r>
-      <w:proofErr w:type="spellStart"/>
       <w:r>
         <w:rPr>
           <w:b/>
@@ -10744,7 +10600,6 @@
         </w:rPr>
         <w:t>nitial_days</w:t>
       </w:r>
-      <w:proofErr w:type="spellEnd"/>
       <w:r>
         <w:rPr>
           <w:b/>
@@ -10788,15 +10643,7 @@
         <w:t>.</w:t>
       </w:r>
       <w:r>
-        <w:t xml:space="preserve"> Lastly, outliers were detected by way of visual inspection using the Seaborn boxplot function for all quantitative variables described. This involved importing the seaborn package into the </w:t>
-      </w:r>
-      <w:proofErr w:type="spellStart"/>
-      <w:r>
-        <w:t>Jupyter</w:t>
-      </w:r>
-      <w:proofErr w:type="spellEnd"/>
-      <w:r>
-        <w:t xml:space="preserve"> notebook and using the appropriate command to plot the graph</w:t>
+        <w:t xml:space="preserve"> Lastly, outliers were detected by way of visual inspection using the Seaborn boxplot function for all quantitative variables described. This involved importing the seaborn package into the Jupyter notebook and using the appropriate command to plot the graph</w:t>
       </w:r>
       <w:r>
         <w:t xml:space="preserve"> </w:t>
@@ -10837,30 +10684,9 @@
       </w:pPr>
       <w:bookmarkStart w:id="9" w:name="_Toc130848863"/>
       <w:r>
-        <w:t>C</w:t>
-      </w:r>
-      <w:r>
-        <w:t>2</w:t>
-      </w:r>
-      <w:r>
-        <w:t>.</w:t>
-      </w:r>
-      <w:r>
-        <w:t xml:space="preserve"> </w:t>
-      </w:r>
-      <w:r>
-        <w:t xml:space="preserve">Detection of duplicates, missing </w:t>
-      </w:r>
-      <w:r>
-        <w:t>values,</w:t>
-      </w:r>
-      <w:r>
-        <w:t xml:space="preserve"> and outliers</w:t>
+        <w:t xml:space="preserve">C2. </w:t>
       </w:r>
       <w:bookmarkEnd w:id="9"/>
-      <w:r>
-        <w:t xml:space="preserve"> cont’d</w:t>
-      </w:r>
     </w:p>
     <w:p>
       <w:r>
@@ -10901,7 +10727,72 @@
       <w:r>
         <w:t xml:space="preserve"> slides provided in the course dashboard were used as a reference point for achieving the goal.</w:t>
       </w:r>
+      <w:r>
+        <w:t xml:space="preserve"> The detection of duplicates and missing values was accomplished by incorporating the Python code specific to the </w:t>
+      </w:r>
+      <w:r>
+        <w:rPr>
+          <w:i/>
+          <w:iCs/>
+        </w:rPr>
+        <w:t xml:space="preserve">pandas </w:t>
+      </w:r>
+      <w:r>
+        <w:t xml:space="preserve">library, the boxplots were achieved using the specific </w:t>
+      </w:r>
+      <w:r>
+        <w:rPr>
+          <w:i/>
+          <w:iCs/>
+        </w:rPr>
+        <w:t xml:space="preserve">seaborn </w:t>
+      </w:r>
+      <w:r>
+        <w:t xml:space="preserve">package and the PCA analysis was achieved via the </w:t>
+      </w:r>
+      <w:r>
+        <w:rPr>
+          <w:i/>
+          <w:iCs/>
+        </w:rPr>
+        <w:t xml:space="preserve">SciKit </w:t>
+      </w:r>
+      <w:r>
+        <w:t>package.</w:t>
+      </w:r>
     </w:p>
+    <w:p>
+      <w:pPr>
+        <w:pStyle w:val="Heading2"/>
+      </w:pPr>
+      <w:r>
+        <w:lastRenderedPageBreak/>
+        <w:t>C</w:t>
+      </w:r>
+      <w:r>
+        <w:t>3</w:t>
+      </w:r>
+      <w:r>
+        <w:t xml:space="preserve">. </w:t>
+      </w:r>
+    </w:p>
+    <w:p>
+      <w:r>
+        <w:t xml:space="preserve">The programming language used to clean the data was Python and its various libraries. This decision was based on prior experience in working with Python and the </w:t>
+      </w:r>
+      <w:r>
+        <w:t>Anaconda package manager. Moreover, the IDE used was Visual Studio Code</w:t>
+      </w:r>
+      <w:r>
+        <w:t>.</w:t>
+      </w:r>
+    </w:p>
+    <w:p>
+      <w:pPr>
+        <w:ind w:firstLine="0"/>
+      </w:pPr>
+    </w:p>
+    <w:p/>
     <w:p/>
     <w:p>
       <w:pPr>
@@ -11174,6 +11065,9 @@
     <w:bookmarkStart w:id="11" w:name="_Toc130848865" w:displacedByCustomXml="next"/>
     <w:sdt>
       <w:sdtPr>
+        <w:rPr>
+          <w:b w:val="0"/>
+        </w:rPr>
         <w:id w:val="1647083248"/>
         <w:docPartObj>
           <w:docPartGallery w:val="Bibliographies"/>
@@ -12076,6 +11970,7 @@
   <w:style w:type="character" w:default="1" w:styleId="DefaultParagraphFont">
     <w:name w:val="Default Paragraph Font"/>
     <w:uiPriority w:val="1"/>
+    <w:semiHidden/>
     <w:unhideWhenUsed/>
   </w:style>
   <w:style w:type="table" w:default="1" w:styleId="TableNormal">

</xml_diff>

<commit_message>
Report  up to D1
</commit_message>
<xml_diff>
--- a/D206_Data Cleaning/Performance Assessment/D206_Performance Assessment.docx
+++ b/D206_Data Cleaning/Performance Assessment/D206_Performance Assessment.docx
@@ -278,7 +278,7 @@
           <w:r>
             <w:fldChar w:fldCharType="separate"/>
           </w:r>
-          <w:hyperlink w:anchor="_Toc130848858" w:history="1">
+          <w:hyperlink w:anchor="_Toc131010262" w:history="1">
             <w:r>
               <w:rPr>
                 <w:rStyle w:val="Hyperlink"/>
@@ -305,7 +305,7 @@
                 <w:noProof/>
                 <w:webHidden/>
               </w:rPr>
-              <w:instrText xml:space="preserve"> PAGEREF _Toc130848858 \h </w:instrText>
+              <w:instrText xml:space="preserve"> PAGEREF _Toc131010262 \h </w:instrText>
             </w:r>
             <w:r>
               <w:rPr>
@@ -349,7 +349,7 @@
               <w:lang w:val="es-ES_tradnl" w:eastAsia="es-ES_tradnl"/>
             </w:rPr>
           </w:pPr>
-          <w:hyperlink w:anchor="_Toc130848859" w:history="1">
+          <w:hyperlink w:anchor="_Toc131010263" w:history="1">
             <w:r>
               <w:rPr>
                 <w:rStyle w:val="Hyperlink"/>
@@ -376,7 +376,7 @@
                 <w:noProof/>
                 <w:webHidden/>
               </w:rPr>
-              <w:instrText xml:space="preserve"> PAGEREF _Toc130848859 \h </w:instrText>
+              <w:instrText xml:space="preserve"> PAGEREF _Toc131010263 \h </w:instrText>
             </w:r>
             <w:r>
               <w:rPr>
@@ -420,7 +420,7 @@
               <w:lang w:val="es-ES_tradnl" w:eastAsia="es-ES_tradnl"/>
             </w:rPr>
           </w:pPr>
-          <w:hyperlink w:anchor="_Toc130848860" w:history="1">
+          <w:hyperlink w:anchor="_Toc131010264" w:history="1">
             <w:r>
               <w:rPr>
                 <w:rStyle w:val="Hyperlink"/>
@@ -447,7 +447,7 @@
                 <w:noProof/>
                 <w:webHidden/>
               </w:rPr>
-              <w:instrText xml:space="preserve"> PAGEREF _Toc130848860 \h </w:instrText>
+              <w:instrText xml:space="preserve"> PAGEREF _Toc131010264 \h </w:instrText>
             </w:r>
             <w:r>
               <w:rPr>
@@ -488,7 +488,7 @@
               <w:lang w:val="es-ES_tradnl" w:eastAsia="es-ES_tradnl"/>
             </w:rPr>
           </w:pPr>
-          <w:hyperlink w:anchor="_Toc130848861" w:history="1">
+          <w:hyperlink w:anchor="_Toc131010265" w:history="1">
             <w:r>
               <w:rPr>
                 <w:rStyle w:val="Hyperlink"/>
@@ -515,7 +515,7 @@
                 <w:noProof/>
                 <w:webHidden/>
               </w:rPr>
-              <w:instrText xml:space="preserve"> PAGEREF _Toc130848861 \h </w:instrText>
+              <w:instrText xml:space="preserve"> PAGEREF _Toc131010265 \h </w:instrText>
             </w:r>
             <w:r>
               <w:rPr>
@@ -559,13 +559,13 @@
               <w:lang w:val="es-ES_tradnl" w:eastAsia="es-ES_tradnl"/>
             </w:rPr>
           </w:pPr>
-          <w:hyperlink w:anchor="_Toc130848862" w:history="1">
+          <w:hyperlink w:anchor="_Toc131010266" w:history="1">
             <w:r>
               <w:rPr>
                 <w:rStyle w:val="Hyperlink"/>
                 <w:noProof/>
               </w:rPr>
-              <w:t>C1. Detection of duplicates, missing values and outliers</w:t>
+              <w:t>C1. Methods/Functions Used</w:t>
             </w:r>
             <w:r>
               <w:rPr>
@@ -586,7 +586,7 @@
                 <w:noProof/>
                 <w:webHidden/>
               </w:rPr>
-              <w:instrText xml:space="preserve"> PAGEREF _Toc130848862 \h </w:instrText>
+              <w:instrText xml:space="preserve"> PAGEREF _Toc131010266 \h </w:instrText>
             </w:r>
             <w:r>
               <w:rPr>
@@ -630,13 +630,13 @@
               <w:lang w:val="es-ES_tradnl" w:eastAsia="es-ES_tradnl"/>
             </w:rPr>
           </w:pPr>
-          <w:hyperlink w:anchor="_Toc130848863" w:history="1">
+          <w:hyperlink w:anchor="_Toc131010267" w:history="1">
             <w:r>
               <w:rPr>
                 <w:rStyle w:val="Hyperlink"/>
                 <w:noProof/>
               </w:rPr>
-              <w:t>C2. Detection of duplicates, missing values and outliers</w:t>
+              <w:t>C2. Reasoning</w:t>
             </w:r>
             <w:r>
               <w:rPr>
@@ -657,7 +657,7 @@
                 <w:noProof/>
                 <w:webHidden/>
               </w:rPr>
-              <w:instrText xml:space="preserve"> PAGEREF _Toc130848863 \h </w:instrText>
+              <w:instrText xml:space="preserve"> PAGEREF _Toc131010267 \h </w:instrText>
             </w:r>
             <w:r>
               <w:rPr>
@@ -678,6 +678,148 @@
                 <w:webHidden/>
               </w:rPr>
               <w:t>6</w:t>
+            </w:r>
+            <w:r>
+              <w:rPr>
+                <w:noProof/>
+                <w:webHidden/>
+              </w:rPr>
+              <w:fldChar w:fldCharType="end"/>
+            </w:r>
+          </w:hyperlink>
+        </w:p>
+        <w:p>
+          <w:pPr>
+            <w:pStyle w:val="TOC2"/>
+            <w:tabs>
+              <w:tab w:val="right" w:leader="dot" w:pos="9350"/>
+            </w:tabs>
+            <w:rPr>
+              <w:rFonts w:asciiTheme="minorHAnsi" w:eastAsiaTheme="minorEastAsia" w:hAnsiTheme="minorHAnsi" w:cstheme="minorBidi"/>
+              <w:noProof/>
+              <w:sz w:val="22"/>
+              <w:lang w:val="es-ES_tradnl" w:eastAsia="es-ES_tradnl"/>
+            </w:rPr>
+          </w:pPr>
+          <w:hyperlink w:anchor="_Toc131010268" w:history="1">
+            <w:r>
+              <w:rPr>
+                <w:rStyle w:val="Hyperlink"/>
+                <w:noProof/>
+              </w:rPr>
+              <w:t>C3. Programming Language</w:t>
+            </w:r>
+            <w:r>
+              <w:rPr>
+                <w:noProof/>
+                <w:webHidden/>
+              </w:rPr>
+              <w:tab/>
+            </w:r>
+            <w:r>
+              <w:rPr>
+                <w:noProof/>
+                <w:webHidden/>
+              </w:rPr>
+              <w:fldChar w:fldCharType="begin"/>
+            </w:r>
+            <w:r>
+              <w:rPr>
+                <w:noProof/>
+                <w:webHidden/>
+              </w:rPr>
+              <w:instrText xml:space="preserve"> PAGEREF _Toc131010268 \h </w:instrText>
+            </w:r>
+            <w:r>
+              <w:rPr>
+                <w:noProof/>
+                <w:webHidden/>
+              </w:rPr>
+            </w:r>
+            <w:r>
+              <w:rPr>
+                <w:noProof/>
+                <w:webHidden/>
+              </w:rPr>
+              <w:fldChar w:fldCharType="separate"/>
+            </w:r>
+            <w:r>
+              <w:rPr>
+                <w:noProof/>
+                <w:webHidden/>
+              </w:rPr>
+              <w:t>7</w:t>
+            </w:r>
+            <w:r>
+              <w:rPr>
+                <w:noProof/>
+                <w:webHidden/>
+              </w:rPr>
+              <w:fldChar w:fldCharType="end"/>
+            </w:r>
+          </w:hyperlink>
+        </w:p>
+        <w:p>
+          <w:pPr>
+            <w:pStyle w:val="TOC2"/>
+            <w:tabs>
+              <w:tab w:val="right" w:leader="dot" w:pos="9350"/>
+            </w:tabs>
+            <w:rPr>
+              <w:rFonts w:asciiTheme="minorHAnsi" w:eastAsiaTheme="minorEastAsia" w:hAnsiTheme="minorHAnsi" w:cstheme="minorBidi"/>
+              <w:noProof/>
+              <w:sz w:val="22"/>
+              <w:lang w:val="es-ES_tradnl" w:eastAsia="es-ES_tradnl"/>
+            </w:rPr>
+          </w:pPr>
+          <w:hyperlink w:anchor="_Toc131010269" w:history="1">
+            <w:r>
+              <w:rPr>
+                <w:rStyle w:val="Hyperlink"/>
+                <w:noProof/>
+              </w:rPr>
+              <w:t>C4. Code</w:t>
+            </w:r>
+            <w:r>
+              <w:rPr>
+                <w:noProof/>
+                <w:webHidden/>
+              </w:rPr>
+              <w:tab/>
+            </w:r>
+            <w:r>
+              <w:rPr>
+                <w:noProof/>
+                <w:webHidden/>
+              </w:rPr>
+              <w:fldChar w:fldCharType="begin"/>
+            </w:r>
+            <w:r>
+              <w:rPr>
+                <w:noProof/>
+                <w:webHidden/>
+              </w:rPr>
+              <w:instrText xml:space="preserve"> PAGEREF _Toc131010269 \h </w:instrText>
+            </w:r>
+            <w:r>
+              <w:rPr>
+                <w:noProof/>
+                <w:webHidden/>
+              </w:rPr>
+            </w:r>
+            <w:r>
+              <w:rPr>
+                <w:noProof/>
+                <w:webHidden/>
+              </w:rPr>
+              <w:fldChar w:fldCharType="separate"/>
+            </w:r>
+            <w:r>
+              <w:rPr>
+                <w:noProof/>
+                <w:webHidden/>
+              </w:rPr>
+              <w:t>7</w:t>
             </w:r>
             <w:r>
               <w:rPr>
@@ -698,13 +840,13 @@
               <w:lang w:val="es-ES_tradnl" w:eastAsia="es-ES_tradnl"/>
             </w:rPr>
           </w:pPr>
-          <w:hyperlink w:anchor="_Toc130848864" w:history="1">
+          <w:hyperlink w:anchor="_Toc131010270" w:history="1">
             <w:r>
               <w:rPr>
                 <w:rStyle w:val="Hyperlink"/>
                 <w:noProof/>
               </w:rPr>
-              <w:t>Table of Figures</w:t>
+              <w:t>Part III: Data Cleaning (Treatment)</w:t>
             </w:r>
             <w:r>
               <w:rPr>
@@ -725,7 +867,7 @@
                 <w:noProof/>
                 <w:webHidden/>
               </w:rPr>
-              <w:instrText xml:space="preserve"> PAGEREF _Toc130848864 \h </w:instrText>
+              <w:instrText xml:space="preserve"> PAGEREF _Toc131010270 \h </w:instrText>
             </w:r>
             <w:r>
               <w:rPr>
@@ -766,13 +908,13 @@
               <w:lang w:val="es-ES_tradnl" w:eastAsia="es-ES_tradnl"/>
             </w:rPr>
           </w:pPr>
-          <w:hyperlink w:anchor="_Toc130848865" w:history="1">
+          <w:hyperlink w:anchor="_Toc131010271" w:history="1">
             <w:r>
               <w:rPr>
                 <w:rStyle w:val="Hyperlink"/>
                 <w:noProof/>
               </w:rPr>
-              <w:t>Works Cited</w:t>
+              <w:t>Table of Figures</w:t>
             </w:r>
             <w:r>
               <w:rPr>
@@ -793,7 +935,7 @@
                 <w:noProof/>
                 <w:webHidden/>
               </w:rPr>
-              <w:instrText xml:space="preserve"> PAGEREF _Toc130848865 \h </w:instrText>
+              <w:instrText xml:space="preserve"> PAGEREF _Toc131010271 \h </w:instrText>
             </w:r>
             <w:r>
               <w:rPr>
@@ -814,6 +956,74 @@
                 <w:webHidden/>
               </w:rPr>
               <w:t>8</w:t>
+            </w:r>
+            <w:r>
+              <w:rPr>
+                <w:noProof/>
+                <w:webHidden/>
+              </w:rPr>
+              <w:fldChar w:fldCharType="end"/>
+            </w:r>
+          </w:hyperlink>
+        </w:p>
+        <w:p>
+          <w:pPr>
+            <w:pStyle w:val="TOC1"/>
+            <w:rPr>
+              <w:rFonts w:asciiTheme="minorHAnsi" w:eastAsiaTheme="minorEastAsia" w:hAnsiTheme="minorHAnsi" w:cstheme="minorBidi"/>
+              <w:noProof/>
+              <w:sz w:val="22"/>
+              <w:lang w:val="es-ES_tradnl" w:eastAsia="es-ES_tradnl"/>
+            </w:rPr>
+          </w:pPr>
+          <w:hyperlink w:anchor="_Toc131010272" w:history="1">
+            <w:r>
+              <w:rPr>
+                <w:rStyle w:val="Hyperlink"/>
+                <w:noProof/>
+              </w:rPr>
+              <w:t>Works Cited</w:t>
+            </w:r>
+            <w:r>
+              <w:rPr>
+                <w:noProof/>
+                <w:webHidden/>
+              </w:rPr>
+              <w:tab/>
+            </w:r>
+            <w:r>
+              <w:rPr>
+                <w:noProof/>
+                <w:webHidden/>
+              </w:rPr>
+              <w:fldChar w:fldCharType="begin"/>
+            </w:r>
+            <w:r>
+              <w:rPr>
+                <w:noProof/>
+                <w:webHidden/>
+              </w:rPr>
+              <w:instrText xml:space="preserve"> PAGEREF _Toc131010272 \h </w:instrText>
+            </w:r>
+            <w:r>
+              <w:rPr>
+                <w:noProof/>
+                <w:webHidden/>
+              </w:rPr>
+            </w:r>
+            <w:r>
+              <w:rPr>
+                <w:noProof/>
+                <w:webHidden/>
+              </w:rPr>
+              <w:fldChar w:fldCharType="separate"/>
+            </w:r>
+            <w:r>
+              <w:rPr>
+                <w:noProof/>
+                <w:webHidden/>
+              </w:rPr>
+              <w:t>9</w:t>
             </w:r>
             <w:r>
               <w:rPr>
@@ -856,7 +1066,7 @@
         <w:pStyle w:val="Heading1"/>
         <w:jc w:val="left"/>
       </w:pPr>
-      <w:bookmarkStart w:id="1" w:name="_Toc130848858"/>
+      <w:bookmarkStart w:id="1" w:name="_Toc131010262"/>
       <w:r>
         <w:lastRenderedPageBreak/>
         <w:t>Part I: Research Question and Variables</w:t>
@@ -867,7 +1077,7 @@
       <w:pPr>
         <w:pStyle w:val="Heading2"/>
       </w:pPr>
-      <w:bookmarkStart w:id="2" w:name="_Toc130848859"/>
+      <w:bookmarkStart w:id="2" w:name="_Toc131010263"/>
       <w:r>
         <w:t>A</w:t>
       </w:r>
@@ -945,7 +1155,7 @@
           <w:bCs w:val="0"/>
         </w:rPr>
       </w:pPr>
-      <w:bookmarkStart w:id="3" w:name="_Toc130848860"/>
+      <w:bookmarkStart w:id="3" w:name="_Toc131010264"/>
       <w:r>
         <w:t xml:space="preserve">B: </w:t>
       </w:r>
@@ -9958,7 +10168,7 @@
         <w:pStyle w:val="Heading1"/>
         <w:jc w:val="left"/>
       </w:pPr>
-      <w:bookmarkStart w:id="4" w:name="_Toc130848861"/>
+      <w:bookmarkStart w:id="4" w:name="_Toc131010265"/>
       <w:r>
         <w:t xml:space="preserve">Part </w:t>
       </w:r>
@@ -9977,7 +10187,7 @@
       <w:pPr>
         <w:pStyle w:val="Heading2"/>
       </w:pPr>
-      <w:bookmarkStart w:id="5" w:name="_Toc130848862"/>
+      <w:bookmarkStart w:id="5" w:name="_Toc131010266"/>
       <w:r>
         <w:t>C1.</w:t>
       </w:r>
@@ -9985,7 +10195,7 @@
         <w:t xml:space="preserve"> </w:t>
       </w:r>
       <w:r>
-        <w:t>Detection of duplicates, missing values and outliers</w:t>
+        <w:t>Methods/Functions Used</w:t>
       </w:r>
       <w:bookmarkEnd w:id="5"/>
     </w:p>
@@ -10682,11 +10892,17 @@
       <w:pPr>
         <w:pStyle w:val="Heading2"/>
       </w:pPr>
-      <w:bookmarkStart w:id="9" w:name="_Toc130848863"/>
+      <w:bookmarkStart w:id="9" w:name="_Toc131010267"/>
       <w:r>
         <w:t xml:space="preserve">C2. </w:t>
       </w:r>
+      <w:r>
+        <w:t>Reasoning</w:t>
+      </w:r>
       <w:bookmarkEnd w:id="9"/>
+      <w:r>
+        <w:t xml:space="preserve"> </w:t>
+      </w:r>
     </w:p>
     <w:p>
       <w:r>
@@ -10765,15 +10981,17 @@
       <w:pPr>
         <w:pStyle w:val="Heading2"/>
       </w:pPr>
+      <w:bookmarkStart w:id="10" w:name="_Toc131010268"/>
       <w:r>
         <w:lastRenderedPageBreak/>
-        <w:t>C</w:t>
-      </w:r>
-      <w:r>
-        <w:t>3</w:t>
-      </w:r>
-      <w:r>
-        <w:t xml:space="preserve">. </w:t>
+        <w:t xml:space="preserve">C3. </w:t>
+      </w:r>
+      <w:r>
+        <w:t>Programming Language</w:t>
+      </w:r>
+      <w:bookmarkEnd w:id="10"/>
+      <w:r>
+        <w:t xml:space="preserve"> </w:t>
       </w:r>
     </w:p>
     <w:p>
@@ -10786,6 +11004,571 @@
       <w:r>
         <w:t>.</w:t>
       </w:r>
+    </w:p>
+    <w:p>
+      <w:pPr>
+        <w:pStyle w:val="Heading2"/>
+      </w:pPr>
+      <w:bookmarkStart w:id="11" w:name="_Toc131010269"/>
+      <w:r>
+        <w:t>C</w:t>
+      </w:r>
+      <w:r>
+        <w:t>4</w:t>
+      </w:r>
+      <w:r>
+        <w:t xml:space="preserve">. </w:t>
+      </w:r>
+      <w:r>
+        <w:t>Code</w:t>
+      </w:r>
+      <w:bookmarkEnd w:id="11"/>
+      <w:r>
+        <w:t xml:space="preserve"> </w:t>
+      </w:r>
+    </w:p>
+    <w:p>
+      <w:r>
+        <w:t xml:space="preserve"> For full code, see code attached.</w:t>
+      </w:r>
+    </w:p>
+    <w:p>
+      <w:pPr>
+        <w:shd w:val="clear" w:color="auto" w:fill="FFFFFF"/>
+        <w:spacing w:line="285" w:lineRule="atLeast"/>
+        <w:ind w:firstLine="0"/>
+        <w:contextualSpacing w:val="0"/>
+        <w:jc w:val="center"/>
+        <w:rPr>
+          <w:rFonts w:ascii="Consolas" w:hAnsi="Consolas" w:cs="Times New Roman"/>
+          <w:color w:val="000000"/>
+          <w:sz w:val="20"/>
+          <w:szCs w:val="20"/>
+          <w:lang w:eastAsia="es-ES_tradnl"/>
+        </w:rPr>
+      </w:pPr>
+      <w:r>
+        <w:rPr>
+          <w:rFonts w:ascii="Consolas" w:hAnsi="Consolas" w:cs="Times New Roman"/>
+          <w:color w:val="008000"/>
+          <w:sz w:val="20"/>
+          <w:szCs w:val="20"/>
+          <w:lang w:eastAsia="es-ES_tradnl"/>
+        </w:rPr>
+        <w:t># Returning a total count of duplicated values</w:t>
+      </w:r>
+    </w:p>
+    <w:p>
+      <w:pPr>
+        <w:shd w:val="clear" w:color="auto" w:fill="FFFFFF"/>
+        <w:spacing w:line="285" w:lineRule="atLeast"/>
+        <w:ind w:firstLine="0"/>
+        <w:contextualSpacing w:val="0"/>
+        <w:jc w:val="center"/>
+        <w:rPr>
+          <w:rFonts w:ascii="Consolas" w:hAnsi="Consolas" w:cs="Times New Roman"/>
+          <w:color w:val="000000"/>
+          <w:sz w:val="20"/>
+          <w:szCs w:val="20"/>
+          <w:lang w:val="es-ES_tradnl" w:eastAsia="es-ES_tradnl"/>
+        </w:rPr>
+      </w:pPr>
+      <w:r>
+        <w:rPr>
+          <w:rFonts w:ascii="Consolas" w:hAnsi="Consolas" w:cs="Times New Roman"/>
+          <w:color w:val="000000"/>
+          <w:sz w:val="20"/>
+          <w:szCs w:val="20"/>
+          <w:lang w:val="es-ES_tradnl" w:eastAsia="es-ES_tradnl"/>
+        </w:rPr>
+        <w:t>df.duplicated().value_counts()</w:t>
+      </w:r>
+    </w:p>
+    <w:p>
+      <w:pPr>
+        <w:shd w:val="clear" w:color="auto" w:fill="FFFFFF"/>
+        <w:spacing w:line="285" w:lineRule="atLeast"/>
+        <w:ind w:firstLine="0"/>
+        <w:contextualSpacing w:val="0"/>
+        <w:jc w:val="center"/>
+        <w:rPr>
+          <w:rFonts w:ascii="Consolas" w:hAnsi="Consolas" w:cs="Times New Roman"/>
+          <w:color w:val="000000"/>
+          <w:sz w:val="20"/>
+          <w:szCs w:val="20"/>
+          <w:lang w:val="es-ES_tradnl" w:eastAsia="es-ES_tradnl"/>
+        </w:rPr>
+      </w:pPr>
+    </w:p>
+    <w:p>
+      <w:pPr>
+        <w:shd w:val="clear" w:color="auto" w:fill="FFFFFF"/>
+        <w:spacing w:line="285" w:lineRule="atLeast"/>
+        <w:ind w:firstLine="0"/>
+        <w:contextualSpacing w:val="0"/>
+        <w:jc w:val="center"/>
+        <w:rPr>
+          <w:rFonts w:ascii="Consolas" w:hAnsi="Consolas" w:cs="Times New Roman"/>
+          <w:color w:val="000000"/>
+          <w:sz w:val="21"/>
+          <w:szCs w:val="21"/>
+          <w:lang w:val="es-ES_tradnl" w:eastAsia="es-ES_tradnl"/>
+        </w:rPr>
+      </w:pPr>
+    </w:p>
+    <w:p>
+      <w:pPr>
+        <w:shd w:val="clear" w:color="auto" w:fill="FFFFFF"/>
+        <w:spacing w:line="285" w:lineRule="atLeast"/>
+        <w:ind w:firstLine="0"/>
+        <w:contextualSpacing w:val="0"/>
+        <w:jc w:val="center"/>
+        <w:rPr>
+          <w:rFonts w:ascii="Consolas" w:hAnsi="Consolas" w:cs="Times New Roman"/>
+          <w:color w:val="000000"/>
+          <w:sz w:val="21"/>
+          <w:szCs w:val="21"/>
+          <w:lang w:eastAsia="es-ES_tradnl"/>
+        </w:rPr>
+      </w:pPr>
+      <w:r>
+        <w:rPr>
+          <w:rFonts w:ascii="Consolas" w:hAnsi="Consolas" w:cs="Times New Roman"/>
+          <w:color w:val="008000"/>
+          <w:sz w:val="21"/>
+          <w:szCs w:val="21"/>
+          <w:lang w:eastAsia="es-ES_tradnl"/>
+        </w:rPr>
+        <w:t># Returning a list of variables with total counts for missing values</w:t>
+      </w:r>
+    </w:p>
+    <w:p>
+      <w:pPr>
+        <w:shd w:val="clear" w:color="auto" w:fill="FFFFFF"/>
+        <w:spacing w:line="285" w:lineRule="atLeast"/>
+        <w:ind w:firstLine="0"/>
+        <w:contextualSpacing w:val="0"/>
+        <w:jc w:val="center"/>
+        <w:rPr>
+          <w:rFonts w:ascii="Consolas" w:hAnsi="Consolas" w:cs="Times New Roman"/>
+          <w:color w:val="000000"/>
+          <w:sz w:val="21"/>
+          <w:szCs w:val="21"/>
+          <w:lang w:val="es-ES_tradnl" w:eastAsia="es-ES_tradnl"/>
+        </w:rPr>
+      </w:pPr>
+      <w:r>
+        <w:rPr>
+          <w:rFonts w:ascii="Consolas" w:hAnsi="Consolas" w:cs="Times New Roman"/>
+          <w:color w:val="000000"/>
+          <w:sz w:val="21"/>
+          <w:szCs w:val="21"/>
+          <w:lang w:val="es-ES_tradnl" w:eastAsia="es-ES_tradnl"/>
+        </w:rPr>
+        <w:t>df.isnull().sum()</w:t>
+      </w:r>
+    </w:p>
+    <w:p>
+      <w:pPr>
+        <w:shd w:val="clear" w:color="auto" w:fill="FFFFFF"/>
+        <w:spacing w:line="285" w:lineRule="atLeast"/>
+        <w:ind w:firstLine="0"/>
+        <w:contextualSpacing w:val="0"/>
+        <w:jc w:val="center"/>
+        <w:rPr>
+          <w:rFonts w:ascii="Consolas" w:hAnsi="Consolas" w:cs="Times New Roman"/>
+          <w:color w:val="000000"/>
+          <w:sz w:val="21"/>
+          <w:szCs w:val="21"/>
+          <w:lang w:val="es-ES_tradnl" w:eastAsia="es-ES_tradnl"/>
+        </w:rPr>
+      </w:pPr>
+    </w:p>
+    <w:p>
+      <w:pPr>
+        <w:shd w:val="clear" w:color="auto" w:fill="FFFFFF"/>
+        <w:spacing w:line="285" w:lineRule="atLeast"/>
+        <w:ind w:firstLine="0"/>
+        <w:contextualSpacing w:val="0"/>
+        <w:jc w:val="center"/>
+        <w:rPr>
+          <w:rFonts w:ascii="Consolas" w:hAnsi="Consolas" w:cs="Times New Roman"/>
+          <w:color w:val="000000"/>
+          <w:sz w:val="21"/>
+          <w:szCs w:val="21"/>
+          <w:lang w:eastAsia="es-ES_tradnl"/>
+        </w:rPr>
+      </w:pPr>
+      <w:r>
+        <w:rPr>
+          <w:rFonts w:ascii="Consolas" w:hAnsi="Consolas" w:cs="Times New Roman"/>
+          <w:color w:val="008000"/>
+          <w:sz w:val="21"/>
+          <w:szCs w:val="21"/>
+          <w:lang w:eastAsia="es-ES_tradnl"/>
+        </w:rPr>
+        <w:t xml:space="preserve">#Plotting </w:t>
+      </w:r>
+      <w:r>
+        <w:rPr>
+          <w:rFonts w:ascii="Consolas" w:hAnsi="Consolas" w:cs="Times New Roman"/>
+          <w:color w:val="008000"/>
+          <w:sz w:val="21"/>
+          <w:szCs w:val="21"/>
+          <w:lang w:eastAsia="es-ES_tradnl"/>
+        </w:rPr>
+        <w:t>boxplots using seaborn package</w:t>
+      </w:r>
+    </w:p>
+    <w:p>
+      <w:pPr>
+        <w:shd w:val="clear" w:color="auto" w:fill="FFFFFF"/>
+        <w:spacing w:line="285" w:lineRule="atLeast"/>
+        <w:ind w:firstLine="0"/>
+        <w:contextualSpacing w:val="0"/>
+        <w:jc w:val="center"/>
+        <w:rPr>
+          <w:rFonts w:ascii="Consolas" w:hAnsi="Consolas" w:cs="Times New Roman"/>
+          <w:color w:val="000000"/>
+          <w:sz w:val="21"/>
+          <w:szCs w:val="21"/>
+          <w:lang w:eastAsia="es-ES_tradnl"/>
+        </w:rPr>
+      </w:pPr>
+      <w:r>
+        <w:rPr>
+          <w:rFonts w:ascii="Consolas" w:hAnsi="Consolas" w:cs="Times New Roman"/>
+          <w:color w:val="000000"/>
+          <w:sz w:val="21"/>
+          <w:szCs w:val="21"/>
+          <w:lang w:eastAsia="es-ES_tradnl"/>
+        </w:rPr>
+        <w:t>sns.displot(df, x=</w:t>
+      </w:r>
+      <w:r>
+        <w:rPr>
+          <w:rFonts w:ascii="Consolas" w:hAnsi="Consolas" w:cs="Times New Roman"/>
+          <w:color w:val="A31515"/>
+          <w:sz w:val="21"/>
+          <w:szCs w:val="21"/>
+          <w:lang w:eastAsia="es-ES_tradnl"/>
+        </w:rPr>
+        <w:t>'Children'</w:t>
+      </w:r>
+      <w:r>
+        <w:rPr>
+          <w:rFonts w:ascii="Consolas" w:hAnsi="Consolas" w:cs="Times New Roman"/>
+          <w:color w:val="000000"/>
+          <w:sz w:val="21"/>
+          <w:szCs w:val="21"/>
+          <w:lang w:eastAsia="es-ES_tradnl"/>
+        </w:rPr>
+        <w:t>)</w:t>
+      </w:r>
+    </w:p>
+    <w:p>
+      <w:pPr>
+        <w:shd w:val="clear" w:color="auto" w:fill="FFFFFF"/>
+        <w:spacing w:line="285" w:lineRule="atLeast"/>
+        <w:ind w:firstLine="0"/>
+        <w:contextualSpacing w:val="0"/>
+        <w:jc w:val="center"/>
+        <w:rPr>
+          <w:rFonts w:ascii="Consolas" w:hAnsi="Consolas" w:cs="Times New Roman"/>
+          <w:color w:val="000000"/>
+          <w:sz w:val="21"/>
+          <w:szCs w:val="21"/>
+          <w:lang w:eastAsia="es-ES_tradnl"/>
+        </w:rPr>
+      </w:pPr>
+      <w:r>
+        <w:rPr>
+          <w:rFonts w:ascii="Consolas" w:hAnsi="Consolas" w:cs="Times New Roman"/>
+          <w:color w:val="000000"/>
+          <w:sz w:val="21"/>
+          <w:szCs w:val="21"/>
+          <w:lang w:eastAsia="es-ES_tradnl"/>
+        </w:rPr>
+        <w:t>sns.displot(df, x=</w:t>
+      </w:r>
+      <w:r>
+        <w:rPr>
+          <w:rFonts w:ascii="Consolas" w:hAnsi="Consolas" w:cs="Times New Roman"/>
+          <w:color w:val="A31515"/>
+          <w:sz w:val="21"/>
+          <w:szCs w:val="21"/>
+          <w:lang w:eastAsia="es-ES_tradnl"/>
+        </w:rPr>
+        <w:t>'Age'</w:t>
+      </w:r>
+      <w:r>
+        <w:rPr>
+          <w:rFonts w:ascii="Consolas" w:hAnsi="Consolas" w:cs="Times New Roman"/>
+          <w:color w:val="000000"/>
+          <w:sz w:val="21"/>
+          <w:szCs w:val="21"/>
+          <w:lang w:eastAsia="es-ES_tradnl"/>
+        </w:rPr>
+        <w:t>)</w:t>
+      </w:r>
+    </w:p>
+    <w:p>
+      <w:pPr>
+        <w:shd w:val="clear" w:color="auto" w:fill="FFFFFF"/>
+        <w:spacing w:line="285" w:lineRule="atLeast"/>
+        <w:ind w:firstLine="0"/>
+        <w:contextualSpacing w:val="0"/>
+        <w:jc w:val="center"/>
+        <w:rPr>
+          <w:rFonts w:ascii="Consolas" w:hAnsi="Consolas" w:cs="Times New Roman"/>
+          <w:color w:val="000000"/>
+          <w:sz w:val="21"/>
+          <w:szCs w:val="21"/>
+          <w:lang w:eastAsia="es-ES_tradnl"/>
+        </w:rPr>
+      </w:pPr>
+      <w:r>
+        <w:rPr>
+          <w:rFonts w:ascii="Consolas" w:hAnsi="Consolas" w:cs="Times New Roman"/>
+          <w:color w:val="000000"/>
+          <w:sz w:val="21"/>
+          <w:szCs w:val="21"/>
+          <w:lang w:eastAsia="es-ES_tradnl"/>
+        </w:rPr>
+        <w:t>sns.displot(df, x=</w:t>
+      </w:r>
+      <w:r>
+        <w:rPr>
+          <w:rFonts w:ascii="Consolas" w:hAnsi="Consolas" w:cs="Times New Roman"/>
+          <w:color w:val="A31515"/>
+          <w:sz w:val="21"/>
+          <w:szCs w:val="21"/>
+          <w:lang w:eastAsia="es-ES_tradnl"/>
+        </w:rPr>
+        <w:t>'Income'</w:t>
+      </w:r>
+      <w:r>
+        <w:rPr>
+          <w:rFonts w:ascii="Consolas" w:hAnsi="Consolas" w:cs="Times New Roman"/>
+          <w:color w:val="000000"/>
+          <w:sz w:val="21"/>
+          <w:szCs w:val="21"/>
+          <w:lang w:eastAsia="es-ES_tradnl"/>
+        </w:rPr>
+        <w:t>)</w:t>
+      </w:r>
+    </w:p>
+    <w:p>
+      <w:pPr>
+        <w:shd w:val="clear" w:color="auto" w:fill="FFFFFF"/>
+        <w:spacing w:line="285" w:lineRule="atLeast"/>
+        <w:ind w:firstLine="0"/>
+        <w:contextualSpacing w:val="0"/>
+        <w:jc w:val="center"/>
+        <w:rPr>
+          <w:rFonts w:ascii="Consolas" w:hAnsi="Consolas" w:cs="Times New Roman"/>
+          <w:color w:val="000000"/>
+          <w:sz w:val="21"/>
+          <w:szCs w:val="21"/>
+          <w:lang w:eastAsia="es-ES_tradnl"/>
+        </w:rPr>
+      </w:pPr>
+      <w:r>
+        <w:rPr>
+          <w:rFonts w:ascii="Consolas" w:hAnsi="Consolas" w:cs="Times New Roman"/>
+          <w:color w:val="000000"/>
+          <w:sz w:val="21"/>
+          <w:szCs w:val="21"/>
+          <w:lang w:eastAsia="es-ES_tradnl"/>
+        </w:rPr>
+        <w:t>sns.displot(df, x=</w:t>
+      </w:r>
+      <w:r>
+        <w:rPr>
+          <w:rFonts w:ascii="Consolas" w:hAnsi="Consolas" w:cs="Times New Roman"/>
+          <w:color w:val="A31515"/>
+          <w:sz w:val="21"/>
+          <w:szCs w:val="21"/>
+          <w:lang w:eastAsia="es-ES_tradnl"/>
+        </w:rPr>
+        <w:t>'Initial_days'</w:t>
+      </w:r>
+      <w:r>
+        <w:rPr>
+          <w:rFonts w:ascii="Consolas" w:hAnsi="Consolas" w:cs="Times New Roman"/>
+          <w:color w:val="000000"/>
+          <w:sz w:val="21"/>
+          <w:szCs w:val="21"/>
+          <w:lang w:eastAsia="es-ES_tradnl"/>
+        </w:rPr>
+        <w:t>)</w:t>
+      </w:r>
+    </w:p>
+    <w:p>
+      <w:pPr>
+        <w:shd w:val="clear" w:color="auto" w:fill="FFFFFF"/>
+        <w:spacing w:line="285" w:lineRule="atLeast"/>
+        <w:ind w:firstLine="0"/>
+        <w:contextualSpacing w:val="0"/>
+        <w:jc w:val="center"/>
+        <w:rPr>
+          <w:rFonts w:ascii="Consolas" w:hAnsi="Consolas" w:cs="Times New Roman"/>
+          <w:color w:val="000000"/>
+          <w:sz w:val="21"/>
+          <w:szCs w:val="21"/>
+          <w:lang w:eastAsia="es-ES_tradnl"/>
+        </w:rPr>
+      </w:pPr>
+    </w:p>
+    <w:p>
+      <w:pPr>
+        <w:pStyle w:val="Heading1"/>
+        <w:jc w:val="left"/>
+      </w:pPr>
+      <w:bookmarkStart w:id="12" w:name="_Toc131010270"/>
+      <w:r>
+        <w:t xml:space="preserve">Part </w:t>
+      </w:r>
+      <w:r>
+        <w:t>II</w:t>
+      </w:r>
+      <w:r>
+        <w:t>I</w:t>
+      </w:r>
+      <w:r>
+        <w:t xml:space="preserve">: </w:t>
+      </w:r>
+      <w:r>
+        <w:t>Data</w:t>
+      </w:r>
+      <w:r>
+        <w:t xml:space="preserve"> </w:t>
+      </w:r>
+      <w:r>
+        <w:t>Cleaning (</w:t>
+      </w:r>
+      <w:r>
+        <w:t>Treatment</w:t>
+      </w:r>
+      <w:r>
+        <w:t>)</w:t>
+      </w:r>
+      <w:bookmarkEnd w:id="12"/>
+    </w:p>
+    <w:p>
+      <w:pPr>
+        <w:pStyle w:val="Heading2"/>
+      </w:pPr>
+      <w:r>
+        <w:t>D1</w:t>
+      </w:r>
+      <w:r>
+        <w:t xml:space="preserve">. </w:t>
+      </w:r>
+      <w:r>
+        <w:t xml:space="preserve"> Detection Results</w:t>
+      </w:r>
+    </w:p>
+    <w:p>
+      <w:r>
+        <w:t xml:space="preserve">The first issue that was tackled was treating duplicated values. From the output in the code, we saw that there were no duplicated values detected in the entirety of the dataset. Since the output of the </w:t>
+      </w:r>
+      <w:r>
+        <w:rPr>
+          <w:i/>
+          <w:iCs/>
+        </w:rPr>
+        <w:t>df.duplicated().value_counts()</w:t>
+      </w:r>
+      <w:r>
+        <w:rPr>
+          <w:i/>
+          <w:iCs/>
+        </w:rPr>
+        <w:t xml:space="preserve"> </w:t>
+      </w:r>
+      <w:r>
+        <w:t>function was ‘</w:t>
+      </w:r>
+      <w:r>
+        <w:t xml:space="preserve">False 10000’, there were no duplicated values found in the whole data frame. Secondly, </w:t>
+      </w:r>
+      <w:r>
+        <w:t>the variables with missing values were children, age, income, soft_drink, overweight, anxiety</w:t>
+      </w:r>
+      <w:r>
+        <w:t xml:space="preserve"> and initial_days</w:t>
+      </w:r>
+      <w:r>
+        <w:t xml:space="preserve"> and the values missing were 2588, 2414, 2464, 2467, 982, 984 and 1056 respectively.</w:t>
+      </w:r>
+      <w:r>
+        <w:t xml:space="preserve"> Lastly, the variables with the outliers</w:t>
+      </w:r>
+    </w:p>
+    <w:p>
+      <w:pPr>
+        <w:rPr>
+          <w:i/>
+          <w:iCs/>
+        </w:rPr>
+      </w:pPr>
+    </w:p>
+    <w:p/>
+    <w:p/>
+    <w:p>
+      <w:pPr>
+        <w:shd w:val="clear" w:color="auto" w:fill="FFFFFF"/>
+        <w:spacing w:line="285" w:lineRule="atLeast"/>
+        <w:ind w:firstLine="0"/>
+        <w:contextualSpacing w:val="0"/>
+        <w:jc w:val="center"/>
+        <w:rPr>
+          <w:rFonts w:ascii="Consolas" w:hAnsi="Consolas" w:cs="Times New Roman"/>
+          <w:color w:val="000000"/>
+          <w:sz w:val="21"/>
+          <w:szCs w:val="21"/>
+          <w:lang w:eastAsia="es-ES_tradnl"/>
+        </w:rPr>
+      </w:pPr>
+    </w:p>
+    <w:p>
+      <w:pPr>
+        <w:shd w:val="clear" w:color="auto" w:fill="FFFFFF"/>
+        <w:spacing w:line="285" w:lineRule="atLeast"/>
+        <w:ind w:firstLine="0"/>
+        <w:contextualSpacing w:val="0"/>
+        <w:jc w:val="center"/>
+        <w:rPr>
+          <w:rFonts w:ascii="Consolas" w:hAnsi="Consolas" w:cs="Times New Roman"/>
+          <w:color w:val="000000"/>
+          <w:sz w:val="21"/>
+          <w:szCs w:val="21"/>
+          <w:lang w:eastAsia="es-ES_tradnl"/>
+        </w:rPr>
+      </w:pPr>
+    </w:p>
+    <w:p>
+      <w:pPr>
+        <w:shd w:val="clear" w:color="auto" w:fill="FFFFFF"/>
+        <w:spacing w:line="285" w:lineRule="atLeast"/>
+        <w:ind w:firstLine="0"/>
+        <w:contextualSpacing w:val="0"/>
+        <w:jc w:val="center"/>
+        <w:rPr>
+          <w:rFonts w:ascii="Consolas" w:hAnsi="Consolas" w:cs="Times New Roman"/>
+          <w:color w:val="000000"/>
+          <w:sz w:val="21"/>
+          <w:szCs w:val="21"/>
+          <w:lang w:eastAsia="es-ES_tradnl"/>
+        </w:rPr>
+      </w:pPr>
+    </w:p>
+    <w:p/>
+    <w:p>
+      <w:pPr>
+        <w:ind w:firstLine="0"/>
+      </w:pPr>
     </w:p>
     <w:p>
       <w:pPr>
@@ -10814,12 +11597,12 @@
       <w:pPr>
         <w:pStyle w:val="Heading1"/>
       </w:pPr>
-      <w:bookmarkStart w:id="10" w:name="_Toc130848864"/>
+      <w:bookmarkStart w:id="13" w:name="_Toc131010271"/>
       <w:r>
         <w:lastRenderedPageBreak/>
         <w:t>Table of Figures</w:t>
       </w:r>
-      <w:bookmarkEnd w:id="10"/>
+      <w:bookmarkEnd w:id="13"/>
     </w:p>
     <w:p>
       <w:pPr>
@@ -11062,7 +11845,7 @@
         <w:br w:type="page"/>
       </w:r>
     </w:p>
-    <w:bookmarkStart w:id="11" w:name="_Toc130848865" w:displacedByCustomXml="next"/>
+    <w:bookmarkStart w:id="14" w:name="_Toc131010272" w:displacedByCustomXml="next"/>
     <w:sdt>
       <w:sdtPr>
         <w:rPr>
@@ -11087,7 +11870,7 @@
           <w:r>
             <w:t>Works Cited</w:t>
           </w:r>
-          <w:bookmarkEnd w:id="11"/>
+          <w:bookmarkEnd w:id="14"/>
         </w:p>
         <w:p>
           <w:pPr>
@@ -11970,7 +12753,6 @@
   <w:style w:type="character" w:default="1" w:styleId="DefaultParagraphFont">
     <w:name w:val="Default Paragraph Font"/>
     <w:uiPriority w:val="1"/>
-    <w:semiHidden/>
     <w:unhideWhenUsed/>
   </w:style>
   <w:style w:type="table" w:default="1" w:styleId="TableNormal">

</xml_diff>

<commit_message>
Updated Report until D4
</commit_message>
<xml_diff>
--- a/D206_Data Cleaning/Performance Assessment/D206_Performance Assessment.docx
+++ b/D206_Data Cleaning/Performance Assessment/D206_Performance Assessment.docx
@@ -4064,29 +4064,7 @@
                 <w:szCs w:val="20"/>
                 <w:lang w:eastAsia="es-ES_tradnl"/>
               </w:rPr>
-              <w:t xml:space="preserve">Psychologist, </w:t>
-            </w:r>
-            <w:proofErr w:type="gramStart"/>
-            <w:r>
-              <w:rPr>
-                <w:rFonts w:cs="Times New Roman"/>
-                <w:color w:val="000000"/>
-                <w:sz w:val="20"/>
-                <w:szCs w:val="20"/>
-                <w:lang w:eastAsia="es-ES_tradnl"/>
-              </w:rPr>
-              <w:t>sport</w:t>
-            </w:r>
-            <w:proofErr w:type="gramEnd"/>
-            <w:r>
-              <w:rPr>
-                <w:rFonts w:cs="Times New Roman"/>
-                <w:color w:val="000000"/>
-                <w:sz w:val="20"/>
-                <w:szCs w:val="20"/>
-                <w:lang w:eastAsia="es-ES_tradnl"/>
-              </w:rPr>
-              <w:t xml:space="preserve"> and exercise</w:t>
+              <w:t>Psychologist, sport and exercise</w:t>
             </w:r>
           </w:p>
         </w:tc>
@@ -4589,29 +4567,7 @@
                 <w:szCs w:val="20"/>
                 <w:lang w:eastAsia="es-ES_tradnl"/>
               </w:rPr>
-              <w:t xml:space="preserve">Some College, </w:t>
-            </w:r>
-            <w:proofErr w:type="gramStart"/>
-            <w:r>
-              <w:rPr>
-                <w:rFonts w:cs="Times New Roman"/>
-                <w:color w:val="000000"/>
-                <w:sz w:val="20"/>
-                <w:szCs w:val="20"/>
-                <w:lang w:eastAsia="es-ES_tradnl"/>
-              </w:rPr>
-              <w:t>Less</w:t>
-            </w:r>
-            <w:proofErr w:type="gramEnd"/>
-            <w:r>
-              <w:rPr>
-                <w:rFonts w:cs="Times New Roman"/>
-                <w:color w:val="000000"/>
-                <w:sz w:val="20"/>
-                <w:szCs w:val="20"/>
-                <w:lang w:eastAsia="es-ES_tradnl"/>
-              </w:rPr>
-              <w:t xml:space="preserve"> than 1 Year</w:t>
+              <w:t>Some College, Less than 1 Year</w:t>
             </w:r>
           </w:p>
         </w:tc>
@@ -10531,34 +10487,10 @@
         <w:jc w:val="both"/>
       </w:pPr>
       <w:r>
-        <w:t xml:space="preserve">In this section, we will discuss the methods (functions) were used to </w:t>
-      </w:r>
-      <w:proofErr w:type="gramStart"/>
-      <w:r>
-        <w:t>detect for</w:t>
-      </w:r>
-      <w:proofErr w:type="gramEnd"/>
-      <w:r>
-        <w:t xml:space="preserve"> duplicates, missing </w:t>
-      </w:r>
-      <w:proofErr w:type="gramStart"/>
-      <w:r>
-        <w:t>values</w:t>
-      </w:r>
-      <w:proofErr w:type="gramEnd"/>
-      <w:r>
-        <w:t xml:space="preserve"> and outliers. </w:t>
-      </w:r>
-      <w:r>
-        <w:t xml:space="preserve">We started by importing the </w:t>
-      </w:r>
-      <w:proofErr w:type="gramStart"/>
-      <w:r>
-        <w:t>pandas</w:t>
-      </w:r>
-      <w:proofErr w:type="gramEnd"/>
-      <w:r>
-        <w:t xml:space="preserve"> python library into our notebook. </w:t>
+        <w:t xml:space="preserve">In this section, we will discuss the methods (functions) were used to detect for duplicates, missing values and outliers. </w:t>
+      </w:r>
+      <w:r>
+        <w:t xml:space="preserve">We started by importing the pandas python library into our notebook. </w:t>
       </w:r>
       <w:r>
         <w:t>The method that was used to detect duplicates was the .</w:t>
@@ -10756,7 +10688,7 @@
           <w:color w:val="auto"/>
         </w:rPr>
       </w:pPr>
-      <w:bookmarkStart w:id="6" w:name="_Toc133169643"/>
+      <w:bookmarkStart w:id="6" w:name="_Toc133352348"/>
       <w:r>
         <w:rPr>
           <w:color w:val="auto"/>
@@ -10860,7 +10792,7 @@
           <w:color w:val="auto"/>
         </w:rPr>
       </w:pPr>
-      <w:bookmarkStart w:id="7" w:name="_Toc133169644"/>
+      <w:bookmarkStart w:id="7" w:name="_Toc133352349"/>
       <w:r>
         <w:rPr>
           <w:color w:val="auto"/>
@@ -10988,7 +10920,7 @@
           <w:color w:val="auto"/>
         </w:rPr>
       </w:pPr>
-      <w:bookmarkStart w:id="8" w:name="_Toc133169645"/>
+      <w:bookmarkStart w:id="8" w:name="_Toc133352350"/>
       <w:r>
         <w:rPr>
           <w:color w:val="auto"/>
@@ -11169,15 +11101,7 @@
         <w:t xml:space="preserve"> </w:t>
       </w:r>
       <w:r>
-        <w:t xml:space="preserve">were found to have missing values. Children, Age, </w:t>
-      </w:r>
-      <w:proofErr w:type="gramStart"/>
-      <w:r>
-        <w:t>Income</w:t>
-      </w:r>
-      <w:proofErr w:type="gramEnd"/>
-      <w:r>
-        <w:t xml:space="preserve"> and Initial days were quantitative variables (there were numerical in nature) while Overweight, Soft_drink and Anxiety were qualitative as they were of the Yes/No kind although Soft_drink was not re-expressed meaning the records were either yes or no. To solve this, ordinal encoding was used in order to re-express “Yes” as 1 and “No” as 2</w:t>
+        <w:t>were found to have missing values. Children, Age, Income and Initial days were quantitative variables (there were numerical in nature) while Overweight, Soft_drink and Anxiety were qualitative as they were of the Yes/No kind although Soft_drink was not re-expressed meaning the records were either yes or no. To solve this, ordinal encoding was used in order to re-express “Yes” as 1 and “No” as 2</w:t>
       </w:r>
       <w:r>
         <w:t xml:space="preserve"> </w:t>
@@ -11273,15 +11197,7 @@
     </w:p>
     <w:p>
       <w:r>
-        <w:t xml:space="preserve">The functions and methodology used for the detections of duplicate values, missing values and outliers was selected by inspecting the </w:t>
-      </w:r>
-      <w:proofErr w:type="gramStart"/>
-      <w:r>
-        <w:t>pandas</w:t>
-      </w:r>
-      <w:proofErr w:type="gramEnd"/>
-      <w:r>
-        <w:t xml:space="preserve"> library documentation for any appropriate command that would achieve the desired outcome </w:t>
+        <w:t xml:space="preserve">The functions and methodology used for the detections of duplicate values, missing values and outliers was selected by inspecting the pandas library documentation for any appropriate command that would achieve the desired outcome </w:t>
       </w:r>
       <w:sdt>
         <w:sdtPr>
@@ -11321,21 +11237,12 @@
       <w:r>
         <w:t xml:space="preserve"> The detection of duplicates and missing values was accomplished by incorporating the Python code specific to the </w:t>
       </w:r>
-      <w:proofErr w:type="gramStart"/>
       <w:r>
         <w:rPr>
           <w:i/>
           <w:iCs/>
         </w:rPr>
-        <w:t>pandas</w:t>
-      </w:r>
-      <w:proofErr w:type="gramEnd"/>
-      <w:r>
-        <w:rPr>
-          <w:i/>
-          <w:iCs/>
-        </w:rPr>
-        <w:t xml:space="preserve"> </w:t>
+        <w:t xml:space="preserve">pandas </w:t>
       </w:r>
       <w:r>
         <w:t xml:space="preserve">library, the boxplots were achieved using the specific </w:t>
@@ -11954,15 +11861,7 @@
         <w:t>Initial_days</w:t>
       </w:r>
       <w:r>
-        <w:t xml:space="preserve"> column and the variable with the most outliers </w:t>
-      </w:r>
-      <w:proofErr w:type="gramStart"/>
-      <w:r>
-        <w:t>was</w:t>
-      </w:r>
-      <w:proofErr w:type="gramEnd"/>
-      <w:r>
-        <w:t xml:space="preserve"> </w:t>
+        <w:t xml:space="preserve"> column and the variable with the most outliers was </w:t>
       </w:r>
       <w:r>
         <w:rPr>
@@ -12156,7 +12055,7 @@
         <w:pStyle w:val="Caption"/>
       </w:pPr>
       <w:bookmarkStart w:id="15" w:name="_Toc133168762"/>
-      <w:bookmarkStart w:id="16" w:name="_Toc133169646"/>
+      <w:bookmarkStart w:id="16" w:name="_Toc133352351"/>
       <w:r>
         <w:t xml:space="preserve">Figure </w:t>
       </w:r>
@@ -12304,7 +12203,7 @@
         <w:pStyle w:val="Caption"/>
       </w:pPr>
       <w:bookmarkStart w:id="17" w:name="_Toc133168763"/>
-      <w:bookmarkStart w:id="18" w:name="_Toc133169647"/>
+      <w:bookmarkStart w:id="18" w:name="_Toc133352352"/>
       <w:r>
         <w:t xml:space="preserve">Figure </w:t>
       </w:r>
@@ -12471,7 +12370,7 @@
       <w:pPr>
         <w:pStyle w:val="Caption"/>
       </w:pPr>
-      <w:bookmarkStart w:id="19" w:name="_Toc133169648"/>
+      <w:bookmarkStart w:id="19" w:name="_Toc133352353"/>
       <w:r>
         <w:t xml:space="preserve">Figure </w:t>
       </w:r>
@@ -12618,7 +12517,7 @@
       <w:pPr>
         <w:pStyle w:val="Caption"/>
       </w:pPr>
-      <w:bookmarkStart w:id="20" w:name="_Toc133169649"/>
+      <w:bookmarkStart w:id="20" w:name="_Toc133352354"/>
       <w:r>
         <w:t xml:space="preserve">Figure </w:t>
       </w:r>
@@ -12772,7 +12671,11 @@
         <w:ind w:firstLine="0"/>
       </w:pPr>
       <w:r>
-        <w:t xml:space="preserve">                 Figure </w:t>
+        <w:t xml:space="preserve">                 </w:t>
+      </w:r>
+      <w:bookmarkStart w:id="21" w:name="_Toc133352355"/>
+      <w:r>
+        <w:t xml:space="preserve">Figure </w:t>
       </w:r>
       <w:r>
         <w:fldChar w:fldCharType="begin"/>
@@ -12819,6 +12722,7 @@
       <w:r>
         <w:t>: Age Boxplot (Original)</w:t>
       </w:r>
+      <w:bookmarkEnd w:id="21"/>
     </w:p>
     <w:p/>
     <w:p>
@@ -12922,7 +12826,11 @@
         <w:ind w:firstLine="0"/>
       </w:pPr>
       <w:r>
-        <w:t xml:space="preserve">                Figure </w:t>
+        <w:t xml:space="preserve">                </w:t>
+      </w:r>
+      <w:bookmarkStart w:id="22" w:name="_Toc133352356"/>
+      <w:r>
+        <w:t xml:space="preserve">Figure </w:t>
       </w:r>
       <w:r>
         <w:fldChar w:fldCharType="begin"/>
@@ -12969,6 +12877,7 @@
       <w:r>
         <w:t>: Initial_days Boxplot (Original)</w:t>
       </w:r>
+      <w:bookmarkEnd w:id="22"/>
     </w:p>
     <w:p>
       <w:pPr>
@@ -13535,6 +13444,7 @@
         <w:pStyle w:val="Caption"/>
         <w:jc w:val="center"/>
       </w:pPr>
+      <w:bookmarkStart w:id="23" w:name="_Toc133352357"/>
       <w:r>
         <w:t xml:space="preserve">Figure </w:t>
       </w:r>
@@ -13559,6 +13469,7 @@
       <w:r>
         <w:t>: Children and Income z-scores</w:t>
       </w:r>
+      <w:bookmarkEnd w:id="23"/>
     </w:p>
     <w:p>
       <w:r>
@@ -13572,15 +13483,7 @@
         <w:t>df_new</w:t>
       </w:r>
       <w:r>
-        <w:t xml:space="preserve"> was checked for any outliers (effectively showing that the outliers were extracted successfully to their own dataframe). The code below checked for any outliers with a z-</w:t>
-      </w:r>
-      <w:proofErr w:type="gramStart"/>
-      <w:r>
-        <w:t>score of</w:t>
-      </w:r>
-      <w:proofErr w:type="gramEnd"/>
-      <w:r>
-        <w:t xml:space="preserve"> lower than -3 and higher than +3. Their sums were returned showing 0 (zero) for the sum of existing outliers.</w:t>
+        <w:t xml:space="preserve"> was checked for any outliers (effectively showing that the outliers were extracted successfully to their own dataframe). The code below checked for any outliers with a z-score of lower than -3 and higher than +3. Their sums were returned showing 0 (zero) for the sum of existing outliers.</w:t>
       </w:r>
     </w:p>
     <w:p>
@@ -13631,6 +13534,7 @@
         <w:pStyle w:val="Caption"/>
         <w:jc w:val="center"/>
       </w:pPr>
+      <w:bookmarkStart w:id="24" w:name="_Toc133352358"/>
       <w:r>
         <w:t xml:space="preserve">Figure </w:t>
       </w:r>
@@ -13653,13 +13557,9 @@
         <w:fldChar w:fldCharType="end"/>
       </w:r>
       <w:r>
-        <w:t xml:space="preserve">: Checking for Outliers after </w:t>
-      </w:r>
-      <w:proofErr w:type="gramStart"/>
-      <w:r>
-        <w:t>extraction</w:t>
-      </w:r>
-      <w:proofErr w:type="gramEnd"/>
+        <w:t>: Checking for Outliers after extraction</w:t>
+      </w:r>
+      <w:bookmarkEnd w:id="24"/>
     </w:p>
     <w:p>
       <w:pPr>
@@ -13673,7 +13573,7 @@
       <w:pPr>
         <w:pStyle w:val="Heading2"/>
       </w:pPr>
-      <w:bookmarkStart w:id="21" w:name="_Toc133350891"/>
+      <w:bookmarkStart w:id="25" w:name="_Toc133350891"/>
       <w:r>
         <w:t>D</w:t>
       </w:r>
@@ -13686,7 +13586,7 @@
       <w:r>
         <w:t>Summarized Work</w:t>
       </w:r>
-      <w:bookmarkEnd w:id="21"/>
+      <w:bookmarkEnd w:id="25"/>
     </w:p>
     <w:p>
       <w:r>
@@ -13797,6 +13697,7 @@
           <w:szCs w:val="22"/>
         </w:rPr>
       </w:pPr>
+      <w:bookmarkStart w:id="26" w:name="_Toc133352359"/>
       <w:r>
         <w:t xml:space="preserve">Figure </w:t>
       </w:r>
@@ -13821,6 +13722,7 @@
       <w:r>
         <w:t>: Output Showing No Missing Values</w:t>
       </w:r>
+      <w:bookmarkEnd w:id="26"/>
     </w:p>
     <w:p>
       <w:pPr>
@@ -13828,6 +13730,10 @@
         <w:ind w:firstLine="0"/>
         <w:contextualSpacing w:val="0"/>
       </w:pPr>
+      <w:r>
+        <w:lastRenderedPageBreak/>
+        <w:t>Moreover, outliers have been extracted to their own data frames so as not to completely remove these values from future analysis.</w:t>
+      </w:r>
     </w:p>
     <w:p/>
     <w:p/>
@@ -13912,12 +13818,12 @@
       <w:pPr>
         <w:pStyle w:val="Heading1"/>
       </w:pPr>
-      <w:bookmarkStart w:id="22" w:name="_Toc133350892"/>
+      <w:bookmarkStart w:id="27" w:name="_Toc133350892"/>
       <w:r>
         <w:lastRenderedPageBreak/>
         <w:t>Table of Figures</w:t>
       </w:r>
-      <w:bookmarkEnd w:id="22"/>
+      <w:bookmarkEnd w:id="27"/>
     </w:p>
     <w:p>
       <w:pPr>
@@ -13941,7 +13847,7 @@
       <w:r>
         <w:fldChar w:fldCharType="separate"/>
       </w:r>
-      <w:hyperlink w:anchor="_Toc133169643" w:history="1">
+      <w:hyperlink w:anchor="_Toc133352348" w:history="1">
         <w:r>
           <w:rPr>
             <w:rStyle w:val="Hyperlink"/>
@@ -13968,7 +13874,7 @@
             <w:noProof/>
             <w:webHidden/>
           </w:rPr>
-          <w:instrText xml:space="preserve"> PAGEREF _Toc133169643 \h </w:instrText>
+          <w:instrText xml:space="preserve"> PAGEREF _Toc133352348 \h </w:instrText>
         </w:r>
         <w:r>
           <w:rPr>
@@ -14012,7 +13918,7 @@
           <w:lang w:val="es-ES_tradnl" w:eastAsia="es-ES_tradnl"/>
         </w:rPr>
       </w:pPr>
-      <w:hyperlink w:anchor="_Toc133169644" w:history="1">
+      <w:hyperlink w:anchor="_Toc133352349" w:history="1">
         <w:r>
           <w:rPr>
             <w:rStyle w:val="Hyperlink"/>
@@ -14039,7 +13945,7 @@
             <w:noProof/>
             <w:webHidden/>
           </w:rPr>
-          <w:instrText xml:space="preserve"> PAGEREF _Toc133169644 \h </w:instrText>
+          <w:instrText xml:space="preserve"> PAGEREF _Toc133352349 \h </w:instrText>
         </w:r>
         <w:r>
           <w:rPr>
@@ -14083,7 +13989,7 @@
           <w:lang w:val="es-ES_tradnl" w:eastAsia="es-ES_tradnl"/>
         </w:rPr>
       </w:pPr>
-      <w:hyperlink w:anchor="_Toc133169645" w:history="1">
+      <w:hyperlink w:anchor="_Toc133352350" w:history="1">
         <w:r>
           <w:rPr>
             <w:rStyle w:val="Hyperlink"/>
@@ -14110,7 +14016,7 @@
             <w:noProof/>
             <w:webHidden/>
           </w:rPr>
-          <w:instrText xml:space="preserve"> PAGEREF _Toc133169645 \h </w:instrText>
+          <w:instrText xml:space="preserve"> PAGEREF _Toc133352350 \h </w:instrText>
         </w:r>
         <w:r>
           <w:rPr>
@@ -14154,27 +14060,27 @@
           <w:lang w:val="es-ES_tradnl" w:eastAsia="es-ES_tradnl"/>
         </w:rPr>
       </w:pPr>
-      <w:hyperlink w:anchor="_Toc133169646" w:history="1">
+      <w:hyperlink w:anchor="_Toc133352351" w:history="1">
         <w:r>
           <w:rPr>
             <w:rStyle w:val="Hyperlink"/>
             <w:noProof/>
           </w:rPr>
-          <w:t xml:space="preserve">Figure 4: Children Histogram (Original) </w:t>
+          <w:t>Figure 4: Children Histogram (Original)</w:t>
         </w:r>
         <w:r>
           <w:rPr>
             <w:rStyle w:val="Hyperlink"/>
             <w:noProof/>
           </w:rPr>
-          <w:t>,</w:t>
+          <w:t xml:space="preserve"> ; </w:t>
         </w:r>
         <w:r>
           <w:rPr>
             <w:rStyle w:val="Hyperlink"/>
             <w:noProof/>
           </w:rPr>
-          <w:t xml:space="preserve"> Figure 5: Age Histogram (Original)</w:t>
+          <w:t>Figure 5: Age Histogram (Original)</w:t>
         </w:r>
         <w:r>
           <w:rPr>
@@ -14195,7 +14101,7 @@
             <w:noProof/>
             <w:webHidden/>
           </w:rPr>
-          <w:instrText xml:space="preserve"> PAGEREF _Toc133169646 \h </w:instrText>
+          <w:instrText xml:space="preserve"> PAGEREF _Toc133352351 \h </w:instrText>
         </w:r>
         <w:r>
           <w:rPr>
@@ -14239,7 +14145,7 @@
           <w:lang w:val="es-ES_tradnl" w:eastAsia="es-ES_tradnl"/>
         </w:rPr>
       </w:pPr>
-      <w:hyperlink w:anchor="_Toc133169647" w:history="1">
+      <w:hyperlink w:anchor="_Toc133352352" w:history="1">
         <w:r>
           <w:rPr>
             <w:rStyle w:val="Hyperlink"/>
@@ -14252,7 +14158,7 @@
             <w:rStyle w:val="Hyperlink"/>
             <w:noProof/>
           </w:rPr>
-          <w:t xml:space="preserve">, </w:t>
+          <w:t xml:space="preserve">; </w:t>
         </w:r>
         <w:r>
           <w:rPr>
@@ -14280,7 +14186,7 @@
             <w:noProof/>
             <w:webHidden/>
           </w:rPr>
-          <w:instrText xml:space="preserve"> PAGEREF _Toc133169647 \h </w:instrText>
+          <w:instrText xml:space="preserve"> PAGEREF _Toc133352352 \h </w:instrText>
         </w:r>
         <w:r>
           <w:rPr>
@@ -14324,7 +14230,7 @@
           <w:lang w:val="es-ES_tradnl" w:eastAsia="es-ES_tradnl"/>
         </w:rPr>
       </w:pPr>
-      <w:hyperlink w:anchor="_Toc133169648" w:history="1">
+      <w:hyperlink w:anchor="_Toc133352353" w:history="1">
         <w:r>
           <w:rPr>
             <w:rStyle w:val="Hyperlink"/>
@@ -14337,7 +14243,7 @@
             <w:rStyle w:val="Hyperlink"/>
             <w:noProof/>
           </w:rPr>
-          <w:t xml:space="preserve">, </w:t>
+          <w:t xml:space="preserve">; </w:t>
         </w:r>
         <w:r>
           <w:rPr>
@@ -14365,7 +14271,7 @@
             <w:noProof/>
             <w:webHidden/>
           </w:rPr>
-          <w:instrText xml:space="preserve"> PAGEREF _Toc133169648 \h </w:instrText>
+          <w:instrText xml:space="preserve"> PAGEREF _Toc133352353 \h </w:instrText>
         </w:r>
         <w:r>
           <w:rPr>
@@ -14409,20 +14315,20 @@
           <w:lang w:val="es-ES_tradnl" w:eastAsia="es-ES_tradnl"/>
         </w:rPr>
       </w:pPr>
-      <w:hyperlink w:anchor="_Toc133169649" w:history="1">
+      <w:hyperlink w:anchor="_Toc133352354" w:history="1">
         <w:r>
           <w:rPr>
             <w:rStyle w:val="Hyperlink"/>
             <w:noProof/>
           </w:rPr>
-          <w:t>Figure 10: Initial_days Histogram (Treated)</w:t>
+          <w:t xml:space="preserve">Figure 10: Initial_days Histogram (Treated) </w:t>
         </w:r>
         <w:r>
           <w:rPr>
             <w:rStyle w:val="Hyperlink"/>
             <w:noProof/>
           </w:rPr>
-          <w:t xml:space="preserve"> , </w:t>
+          <w:t xml:space="preserve">; </w:t>
         </w:r>
         <w:r>
           <w:rPr>
@@ -14450,7 +14356,7 @@
             <w:noProof/>
             <w:webHidden/>
           </w:rPr>
-          <w:instrText xml:space="preserve"> PAGEREF _Toc133169649 \h </w:instrText>
+          <w:instrText xml:space="preserve"> PAGEREF _Toc133352354 \h </w:instrText>
         </w:r>
         <w:r>
           <w:rPr>
@@ -14483,6 +14389,389 @@
     </w:p>
     <w:p>
       <w:pPr>
+        <w:pStyle w:val="TableofFigures"/>
+        <w:tabs>
+          <w:tab w:val="right" w:leader="dot" w:pos="9350"/>
+        </w:tabs>
+        <w:rPr>
+          <w:rFonts w:asciiTheme="minorHAnsi" w:eastAsiaTheme="minorEastAsia" w:hAnsiTheme="minorHAnsi" w:cstheme="minorBidi"/>
+          <w:noProof/>
+          <w:sz w:val="22"/>
+          <w:lang w:val="es-ES_tradnl" w:eastAsia="es-ES_tradnl"/>
+        </w:rPr>
+      </w:pPr>
+      <w:hyperlink w:anchor="_Toc133352355" w:history="1">
+        <w:r>
+          <w:rPr>
+            <w:rStyle w:val="Hyperlink"/>
+            <w:noProof/>
+          </w:rPr>
+          <w:t xml:space="preserve">Figure 12: Children Boxplot (Original) </w:t>
+        </w:r>
+        <w:r>
+          <w:rPr>
+            <w:rStyle w:val="Hyperlink"/>
+            <w:noProof/>
+          </w:rPr>
+          <w:t>;</w:t>
+        </w:r>
+        <w:r>
+          <w:rPr>
+            <w:rStyle w:val="Hyperlink"/>
+            <w:noProof/>
+          </w:rPr>
+          <w:t xml:space="preserve"> Figure 13: Age Boxplot (Original)</w:t>
+        </w:r>
+        <w:r>
+          <w:rPr>
+            <w:noProof/>
+            <w:webHidden/>
+          </w:rPr>
+          <w:tab/>
+        </w:r>
+        <w:r>
+          <w:rPr>
+            <w:noProof/>
+            <w:webHidden/>
+          </w:rPr>
+          <w:fldChar w:fldCharType="begin"/>
+        </w:r>
+        <w:r>
+          <w:rPr>
+            <w:noProof/>
+            <w:webHidden/>
+          </w:rPr>
+          <w:instrText xml:space="preserve"> PAGEREF _Toc133352355 \h </w:instrText>
+        </w:r>
+        <w:r>
+          <w:rPr>
+            <w:noProof/>
+            <w:webHidden/>
+          </w:rPr>
+        </w:r>
+        <w:r>
+          <w:rPr>
+            <w:noProof/>
+            <w:webHidden/>
+          </w:rPr>
+          <w:fldChar w:fldCharType="separate"/>
+        </w:r>
+        <w:r>
+          <w:rPr>
+            <w:noProof/>
+            <w:webHidden/>
+          </w:rPr>
+          <w:t>9</w:t>
+        </w:r>
+        <w:r>
+          <w:rPr>
+            <w:noProof/>
+            <w:webHidden/>
+          </w:rPr>
+          <w:fldChar w:fldCharType="end"/>
+        </w:r>
+      </w:hyperlink>
+    </w:p>
+    <w:p>
+      <w:pPr>
+        <w:pStyle w:val="TableofFigures"/>
+        <w:tabs>
+          <w:tab w:val="right" w:leader="dot" w:pos="9350"/>
+        </w:tabs>
+        <w:rPr>
+          <w:rFonts w:asciiTheme="minorHAnsi" w:eastAsiaTheme="minorEastAsia" w:hAnsiTheme="minorHAnsi" w:cstheme="minorBidi"/>
+          <w:noProof/>
+          <w:sz w:val="22"/>
+          <w:lang w:val="es-ES_tradnl" w:eastAsia="es-ES_tradnl"/>
+        </w:rPr>
+      </w:pPr>
+      <w:hyperlink w:anchor="_Toc133352356" w:history="1">
+        <w:r>
+          <w:rPr>
+            <w:rStyle w:val="Hyperlink"/>
+            <w:noProof/>
+          </w:rPr>
+          <w:t xml:space="preserve">Figure 14: Income Boxplot (Original) </w:t>
+        </w:r>
+        <w:r>
+          <w:rPr>
+            <w:rStyle w:val="Hyperlink"/>
+            <w:noProof/>
+          </w:rPr>
+          <w:t xml:space="preserve">; </w:t>
+        </w:r>
+        <w:r>
+          <w:rPr>
+            <w:rStyle w:val="Hyperlink"/>
+            <w:noProof/>
+          </w:rPr>
+          <w:t>Figure 15: Initial_days Boxplot (Original)</w:t>
+        </w:r>
+        <w:r>
+          <w:rPr>
+            <w:noProof/>
+            <w:webHidden/>
+          </w:rPr>
+          <w:tab/>
+        </w:r>
+        <w:r>
+          <w:rPr>
+            <w:noProof/>
+            <w:webHidden/>
+          </w:rPr>
+          <w:fldChar w:fldCharType="begin"/>
+        </w:r>
+        <w:r>
+          <w:rPr>
+            <w:noProof/>
+            <w:webHidden/>
+          </w:rPr>
+          <w:instrText xml:space="preserve"> PAGEREF _Toc133352356 \h </w:instrText>
+        </w:r>
+        <w:r>
+          <w:rPr>
+            <w:noProof/>
+            <w:webHidden/>
+          </w:rPr>
+        </w:r>
+        <w:r>
+          <w:rPr>
+            <w:noProof/>
+            <w:webHidden/>
+          </w:rPr>
+          <w:fldChar w:fldCharType="separate"/>
+        </w:r>
+        <w:r>
+          <w:rPr>
+            <w:noProof/>
+            <w:webHidden/>
+          </w:rPr>
+          <w:t>10</w:t>
+        </w:r>
+        <w:r>
+          <w:rPr>
+            <w:noProof/>
+            <w:webHidden/>
+          </w:rPr>
+          <w:fldChar w:fldCharType="end"/>
+        </w:r>
+      </w:hyperlink>
+    </w:p>
+    <w:p>
+      <w:pPr>
+        <w:pStyle w:val="TableofFigures"/>
+        <w:tabs>
+          <w:tab w:val="right" w:leader="dot" w:pos="9350"/>
+        </w:tabs>
+        <w:rPr>
+          <w:rFonts w:asciiTheme="minorHAnsi" w:eastAsiaTheme="minorEastAsia" w:hAnsiTheme="minorHAnsi" w:cstheme="minorBidi"/>
+          <w:noProof/>
+          <w:sz w:val="22"/>
+          <w:lang w:val="es-ES_tradnl" w:eastAsia="es-ES_tradnl"/>
+        </w:rPr>
+      </w:pPr>
+      <w:hyperlink w:anchor="_Toc133352357" w:history="1">
+        <w:r>
+          <w:rPr>
+            <w:rStyle w:val="Hyperlink"/>
+            <w:noProof/>
+          </w:rPr>
+          <w:t>Figure 16: Children and Income z-scores</w:t>
+        </w:r>
+        <w:r>
+          <w:rPr>
+            <w:noProof/>
+            <w:webHidden/>
+          </w:rPr>
+          <w:tab/>
+        </w:r>
+        <w:r>
+          <w:rPr>
+            <w:noProof/>
+            <w:webHidden/>
+          </w:rPr>
+          <w:fldChar w:fldCharType="begin"/>
+        </w:r>
+        <w:r>
+          <w:rPr>
+            <w:noProof/>
+            <w:webHidden/>
+          </w:rPr>
+          <w:instrText xml:space="preserve"> PAGEREF _Toc133352357 \h </w:instrText>
+        </w:r>
+        <w:r>
+          <w:rPr>
+            <w:noProof/>
+            <w:webHidden/>
+          </w:rPr>
+        </w:r>
+        <w:r>
+          <w:rPr>
+            <w:noProof/>
+            <w:webHidden/>
+          </w:rPr>
+          <w:fldChar w:fldCharType="separate"/>
+        </w:r>
+        <w:r>
+          <w:rPr>
+            <w:noProof/>
+            <w:webHidden/>
+          </w:rPr>
+          <w:t>11</w:t>
+        </w:r>
+        <w:r>
+          <w:rPr>
+            <w:noProof/>
+            <w:webHidden/>
+          </w:rPr>
+          <w:fldChar w:fldCharType="end"/>
+        </w:r>
+      </w:hyperlink>
+    </w:p>
+    <w:p>
+      <w:pPr>
+        <w:pStyle w:val="TableofFigures"/>
+        <w:tabs>
+          <w:tab w:val="right" w:leader="dot" w:pos="9350"/>
+        </w:tabs>
+        <w:rPr>
+          <w:rFonts w:asciiTheme="minorHAnsi" w:eastAsiaTheme="minorEastAsia" w:hAnsiTheme="minorHAnsi" w:cstheme="minorBidi"/>
+          <w:noProof/>
+          <w:sz w:val="22"/>
+          <w:lang w:val="es-ES_tradnl" w:eastAsia="es-ES_tradnl"/>
+        </w:rPr>
+      </w:pPr>
+      <w:hyperlink w:anchor="_Toc133352358" w:history="1">
+        <w:r>
+          <w:rPr>
+            <w:rStyle w:val="Hyperlink"/>
+            <w:noProof/>
+          </w:rPr>
+          <w:t>Figure 17: Checking for Outliers after extraction</w:t>
+        </w:r>
+        <w:r>
+          <w:rPr>
+            <w:noProof/>
+            <w:webHidden/>
+          </w:rPr>
+          <w:tab/>
+        </w:r>
+        <w:r>
+          <w:rPr>
+            <w:noProof/>
+            <w:webHidden/>
+          </w:rPr>
+          <w:fldChar w:fldCharType="begin"/>
+        </w:r>
+        <w:r>
+          <w:rPr>
+            <w:noProof/>
+            <w:webHidden/>
+          </w:rPr>
+          <w:instrText xml:space="preserve"> PAGEREF _Toc133352358 \h </w:instrText>
+        </w:r>
+        <w:r>
+          <w:rPr>
+            <w:noProof/>
+            <w:webHidden/>
+          </w:rPr>
+        </w:r>
+        <w:r>
+          <w:rPr>
+            <w:noProof/>
+            <w:webHidden/>
+          </w:rPr>
+          <w:fldChar w:fldCharType="separate"/>
+        </w:r>
+        <w:r>
+          <w:rPr>
+            <w:noProof/>
+            <w:webHidden/>
+          </w:rPr>
+          <w:t>12</w:t>
+        </w:r>
+        <w:r>
+          <w:rPr>
+            <w:noProof/>
+            <w:webHidden/>
+          </w:rPr>
+          <w:fldChar w:fldCharType="end"/>
+        </w:r>
+      </w:hyperlink>
+    </w:p>
+    <w:p>
+      <w:pPr>
+        <w:pStyle w:val="TableofFigures"/>
+        <w:tabs>
+          <w:tab w:val="right" w:leader="dot" w:pos="9350"/>
+        </w:tabs>
+        <w:rPr>
+          <w:rFonts w:asciiTheme="minorHAnsi" w:eastAsiaTheme="minorEastAsia" w:hAnsiTheme="minorHAnsi" w:cstheme="minorBidi"/>
+          <w:noProof/>
+          <w:sz w:val="22"/>
+          <w:lang w:val="es-ES_tradnl" w:eastAsia="es-ES_tradnl"/>
+        </w:rPr>
+      </w:pPr>
+      <w:hyperlink w:anchor="_Toc133352359" w:history="1">
+        <w:r>
+          <w:rPr>
+            <w:rStyle w:val="Hyperlink"/>
+            <w:noProof/>
+          </w:rPr>
+          <w:t>Figure 18: Output Showing No Missing Values</w:t>
+        </w:r>
+        <w:r>
+          <w:rPr>
+            <w:noProof/>
+            <w:webHidden/>
+          </w:rPr>
+          <w:tab/>
+        </w:r>
+        <w:r>
+          <w:rPr>
+            <w:noProof/>
+            <w:webHidden/>
+          </w:rPr>
+          <w:fldChar w:fldCharType="begin"/>
+        </w:r>
+        <w:r>
+          <w:rPr>
+            <w:noProof/>
+            <w:webHidden/>
+          </w:rPr>
+          <w:instrText xml:space="preserve"> PAGEREF _Toc133352359 \h </w:instrText>
+        </w:r>
+        <w:r>
+          <w:rPr>
+            <w:noProof/>
+            <w:webHidden/>
+          </w:rPr>
+        </w:r>
+        <w:r>
+          <w:rPr>
+            <w:noProof/>
+            <w:webHidden/>
+          </w:rPr>
+          <w:fldChar w:fldCharType="separate"/>
+        </w:r>
+        <w:r>
+          <w:rPr>
+            <w:noProof/>
+            <w:webHidden/>
+          </w:rPr>
+          <w:t>12</w:t>
+        </w:r>
+        <w:r>
+          <w:rPr>
+            <w:noProof/>
+            <w:webHidden/>
+          </w:rPr>
+          <w:fldChar w:fldCharType="end"/>
+        </w:r>
+      </w:hyperlink>
+    </w:p>
+    <w:p>
+      <w:pPr>
         <w:keepNext/>
         <w:ind w:firstLine="0"/>
       </w:pPr>
@@ -14500,7 +14789,7 @@
         <w:br w:type="page"/>
       </w:r>
     </w:p>
-    <w:bookmarkStart w:id="23" w:name="_Toc133350893" w:displacedByCustomXml="next"/>
+    <w:bookmarkStart w:id="28" w:name="_Toc133350893" w:displacedByCustomXml="next"/>
     <w:sdt>
       <w:sdtPr>
         <w:rPr>
@@ -14525,7 +14814,7 @@
           <w:r>
             <w:t>Works Cited</w:t>
           </w:r>
-          <w:bookmarkEnd w:id="23"/>
+          <w:bookmarkEnd w:id="28"/>
         </w:p>
         <w:p>
           <w:pPr>

</xml_diff>

<commit_message>
Treated df extracted to CSV
</commit_message>
<xml_diff>
--- a/D206_Data Cleaning/Performance Assessment/D206_Performance Assessment.docx
+++ b/D206_Data Cleaning/Performance Assessment/D206_Performance Assessment.docx
@@ -4064,7 +4064,29 @@
                 <w:szCs w:val="20"/>
                 <w:lang w:eastAsia="es-ES_tradnl"/>
               </w:rPr>
-              <w:t>Psychologist, sport and exercise</w:t>
+              <w:t xml:space="preserve">Psychologist, </w:t>
+            </w:r>
+            <w:proofErr w:type="gramStart"/>
+            <w:r>
+              <w:rPr>
+                <w:rFonts w:cs="Times New Roman"/>
+                <w:color w:val="000000"/>
+                <w:sz w:val="20"/>
+                <w:szCs w:val="20"/>
+                <w:lang w:eastAsia="es-ES_tradnl"/>
+              </w:rPr>
+              <w:t>sport</w:t>
+            </w:r>
+            <w:proofErr w:type="gramEnd"/>
+            <w:r>
+              <w:rPr>
+                <w:rFonts w:cs="Times New Roman"/>
+                <w:color w:val="000000"/>
+                <w:sz w:val="20"/>
+                <w:szCs w:val="20"/>
+                <w:lang w:eastAsia="es-ES_tradnl"/>
+              </w:rPr>
+              <w:t xml:space="preserve"> and exercise</w:t>
             </w:r>
           </w:p>
         </w:tc>
@@ -4567,7 +4589,29 @@
                 <w:szCs w:val="20"/>
                 <w:lang w:eastAsia="es-ES_tradnl"/>
               </w:rPr>
-              <w:t>Some College, Less than 1 Year</w:t>
+              <w:t xml:space="preserve">Some College, </w:t>
+            </w:r>
+            <w:proofErr w:type="gramStart"/>
+            <w:r>
+              <w:rPr>
+                <w:rFonts w:cs="Times New Roman"/>
+                <w:color w:val="000000"/>
+                <w:sz w:val="20"/>
+                <w:szCs w:val="20"/>
+                <w:lang w:eastAsia="es-ES_tradnl"/>
+              </w:rPr>
+              <w:t>Less</w:t>
+            </w:r>
+            <w:proofErr w:type="gramEnd"/>
+            <w:r>
+              <w:rPr>
+                <w:rFonts w:cs="Times New Roman"/>
+                <w:color w:val="000000"/>
+                <w:sz w:val="20"/>
+                <w:szCs w:val="20"/>
+                <w:lang w:eastAsia="es-ES_tradnl"/>
+              </w:rPr>
+              <w:t xml:space="preserve"> than 1 Year</w:t>
             </w:r>
           </w:p>
         </w:tc>
@@ -10487,7 +10531,21 @@
         <w:jc w:val="both"/>
       </w:pPr>
       <w:r>
-        <w:t xml:space="preserve">In this section, we will discuss the methods (functions) were used to detect for duplicates, missing values and outliers. </w:t>
+        <w:t xml:space="preserve">In this section, we will discuss the methods (functions) </w:t>
+      </w:r>
+      <w:proofErr w:type="gramStart"/>
+      <w:r>
+        <w:t>were used</w:t>
+      </w:r>
+      <w:proofErr w:type="gramEnd"/>
+      <w:r>
+        <w:t xml:space="preserve"> to detect for duplicates, missing </w:t>
+      </w:r>
+      <w:r>
+        <w:t>values,</w:t>
+      </w:r>
+      <w:r>
+        <w:t xml:space="preserve"> and outliers. </w:t>
       </w:r>
       <w:r>
         <w:t xml:space="preserve">We started by importing the pandas python library into our notebook. </w:t>
@@ -11136,15 +11194,7 @@
         <w:t>.</w:t>
       </w:r>
       <w:r>
-        <w:t xml:space="preserve"> Lastly, outliers were detected by way of visual inspection using the Seaborn boxplot function for all quantitative variables described. This involved importing the seaborn package into the </w:t>
-      </w:r>
-      <w:proofErr w:type="spellStart"/>
-      <w:r>
-        <w:t>Jupyter</w:t>
-      </w:r>
-      <w:proofErr w:type="spellEnd"/>
-      <w:r>
-        <w:t xml:space="preserve"> notebook and using the appropriate command to plot the graph</w:t>
+        <w:t xml:space="preserve"> Lastly, outliers were detected by way of visual inspection using the Seaborn boxplot function for all quantitative variables described. This involved importing the seaborn package into the Jupyter notebook and using the appropriate command to plot the graph</w:t>
       </w:r>
       <w:r>
         <w:t xml:space="preserve"> </w:t>
@@ -11197,7 +11247,17 @@
     </w:p>
     <w:p>
       <w:r>
-        <w:t xml:space="preserve">The functions and methodology used for the detections of duplicate values, missing values and outliers was selected by inspecting the pandas library documentation for any appropriate command that would achieve the desired outcome </w:t>
+        <w:t xml:space="preserve">The functions and methodology used for the detections of duplicate values, missing values and outliers was selected by inspecting the </w:t>
+      </w:r>
+      <w:r>
+        <w:rPr>
+          <w:i/>
+          <w:iCs/>
+        </w:rPr>
+        <w:t>pandas</w:t>
+      </w:r>
+      <w:r>
+        <w:t xml:space="preserve"> library documentation for any appropriate command that would achieve the desired outcome </w:t>
       </w:r>
       <w:sdt>
         <w:sdtPr>
@@ -11257,21 +11317,12 @@
       <w:r>
         <w:t xml:space="preserve">package and the PCA analysis was achieved via the </w:t>
       </w:r>
-      <w:proofErr w:type="spellStart"/>
       <w:r>
         <w:rPr>
           <w:i/>
           <w:iCs/>
         </w:rPr>
-        <w:t>SciKit</w:t>
-      </w:r>
-      <w:proofErr w:type="spellEnd"/>
-      <w:r>
-        <w:rPr>
-          <w:i/>
-          <w:iCs/>
-        </w:rPr>
-        <w:t xml:space="preserve"> </w:t>
+        <w:t xml:space="preserve">SciKit </w:t>
       </w:r>
       <w:r>
         <w:t>package.</w:t>
@@ -11861,7 +11912,15 @@
         <w:t>Initial_days</w:t>
       </w:r>
       <w:r>
-        <w:t xml:space="preserve"> column and the variable with the most outliers was </w:t>
+        <w:t xml:space="preserve"> column and the variable with the most outliers </w:t>
+      </w:r>
+      <w:proofErr w:type="gramStart"/>
+      <w:r>
+        <w:t>was</w:t>
+      </w:r>
+      <w:proofErr w:type="gramEnd"/>
+      <w:r>
+        <w:t xml:space="preserve"> </w:t>
       </w:r>
       <w:r>
         <w:rPr>
@@ -12059,27 +12118,14 @@
       <w:r>
         <w:t xml:space="preserve">Figure </w:t>
       </w:r>
-      <w:r>
-        <w:fldChar w:fldCharType="begin"/>
-      </w:r>
-      <w:r>
-        <w:instrText xml:space="preserve"> SEQ Figure \* ARABIC </w:instrText>
-      </w:r>
-      <w:r>
-        <w:fldChar w:fldCharType="separate"/>
-      </w:r>
-      <w:r>
-        <w:rPr>
-          <w:noProof/>
-        </w:rPr>
-        <w:t>4</w:t>
-      </w:r>
-      <w:r>
-        <w:rPr>
-          <w:noProof/>
-        </w:rPr>
-        <w:fldChar w:fldCharType="end"/>
-      </w:r>
+      <w:fldSimple w:instr=" SEQ Figure \* ARABIC ">
+        <w:r>
+          <w:rPr>
+            <w:noProof/>
+          </w:rPr>
+          <w:t>4</w:t>
+        </w:r>
+      </w:fldSimple>
       <w:r>
         <w:t xml:space="preserve">: </w:t>
       </w:r>
@@ -12207,27 +12253,14 @@
       <w:r>
         <w:t xml:space="preserve">Figure </w:t>
       </w:r>
-      <w:r>
-        <w:fldChar w:fldCharType="begin"/>
-      </w:r>
-      <w:r>
-        <w:instrText xml:space="preserve"> SEQ Figure \* ARABIC </w:instrText>
-      </w:r>
-      <w:r>
-        <w:fldChar w:fldCharType="separate"/>
-      </w:r>
-      <w:r>
-        <w:rPr>
-          <w:noProof/>
-        </w:rPr>
-        <w:t>6</w:t>
-      </w:r>
-      <w:r>
-        <w:rPr>
-          <w:noProof/>
-        </w:rPr>
-        <w:fldChar w:fldCharType="end"/>
-      </w:r>
+      <w:fldSimple w:instr=" SEQ Figure \* ARABIC ">
+        <w:r>
+          <w:rPr>
+            <w:noProof/>
+          </w:rPr>
+          <w:t>6</w:t>
+        </w:r>
+      </w:fldSimple>
       <w:r>
         <w:t>:</w:t>
       </w:r>
@@ -12237,27 +12270,14 @@
       <w:r>
         <w:t xml:space="preserve">Histogram (Original)                                            Figure </w:t>
       </w:r>
-      <w:r>
-        <w:fldChar w:fldCharType="begin"/>
-      </w:r>
-      <w:r>
-        <w:instrText xml:space="preserve"> SEQ Figure \* ARABIC </w:instrText>
-      </w:r>
-      <w:r>
-        <w:fldChar w:fldCharType="separate"/>
-      </w:r>
-      <w:r>
-        <w:rPr>
-          <w:noProof/>
-        </w:rPr>
-        <w:t>7</w:t>
-      </w:r>
-      <w:r>
-        <w:rPr>
-          <w:noProof/>
-        </w:rPr>
-        <w:fldChar w:fldCharType="end"/>
-      </w:r>
+      <w:fldSimple w:instr=" SEQ Figure \* ARABIC ">
+        <w:r>
+          <w:rPr>
+            <w:noProof/>
+          </w:rPr>
+          <w:t>7</w:t>
+        </w:r>
+      </w:fldSimple>
       <w:r>
         <w:t xml:space="preserve">: </w:t>
       </w:r>
@@ -12374,51 +12394,25 @@
       <w:r>
         <w:t xml:space="preserve">Figure </w:t>
       </w:r>
-      <w:r>
-        <w:fldChar w:fldCharType="begin"/>
-      </w:r>
-      <w:r>
-        <w:instrText xml:space="preserve"> SEQ Figure \* ARABIC </w:instrText>
-      </w:r>
-      <w:r>
-        <w:fldChar w:fldCharType="separate"/>
-      </w:r>
-      <w:r>
-        <w:rPr>
-          <w:noProof/>
-        </w:rPr>
-        <w:t>8</w:t>
-      </w:r>
-      <w:r>
-        <w:rPr>
-          <w:noProof/>
-        </w:rPr>
-        <w:fldChar w:fldCharType="end"/>
-      </w:r>
+      <w:fldSimple w:instr=" SEQ Figure \* ARABIC ">
+        <w:r>
+          <w:rPr>
+            <w:noProof/>
+          </w:rPr>
+          <w:t>8</w:t>
+        </w:r>
+      </w:fldSimple>
       <w:r>
         <w:t xml:space="preserve">: Children Histogram (Treated)                                                         Figure </w:t>
       </w:r>
-      <w:r>
-        <w:fldChar w:fldCharType="begin"/>
-      </w:r>
-      <w:r>
-        <w:instrText xml:space="preserve"> SEQ Figure \* ARABIC </w:instrText>
-      </w:r>
-      <w:r>
-        <w:fldChar w:fldCharType="separate"/>
-      </w:r>
-      <w:r>
-        <w:rPr>
-          <w:noProof/>
-        </w:rPr>
-        <w:t>9</w:t>
-      </w:r>
-      <w:r>
-        <w:rPr>
-          <w:noProof/>
-        </w:rPr>
-        <w:fldChar w:fldCharType="end"/>
-      </w:r>
+      <w:fldSimple w:instr=" SEQ Figure \* ARABIC ">
+        <w:r>
+          <w:rPr>
+            <w:noProof/>
+          </w:rPr>
+          <w:t>9</w:t>
+        </w:r>
+      </w:fldSimple>
       <w:r>
         <w:t>: Age Histogram (Treated)</w:t>
       </w:r>
@@ -12521,51 +12515,25 @@
       <w:r>
         <w:t xml:space="preserve">Figure </w:t>
       </w:r>
-      <w:r>
-        <w:fldChar w:fldCharType="begin"/>
-      </w:r>
-      <w:r>
-        <w:instrText xml:space="preserve"> SEQ Figure \* ARABIC </w:instrText>
-      </w:r>
-      <w:r>
-        <w:fldChar w:fldCharType="separate"/>
-      </w:r>
-      <w:r>
-        <w:rPr>
-          <w:noProof/>
-        </w:rPr>
-        <w:t>10</w:t>
-      </w:r>
-      <w:r>
-        <w:rPr>
-          <w:noProof/>
-        </w:rPr>
-        <w:fldChar w:fldCharType="end"/>
-      </w:r>
+      <w:fldSimple w:instr=" SEQ Figure \* ARABIC ">
+        <w:r>
+          <w:rPr>
+            <w:noProof/>
+          </w:rPr>
+          <w:t>10</w:t>
+        </w:r>
+      </w:fldSimple>
       <w:r>
         <w:t xml:space="preserve">: Initial_days Histogram (Treated)                                           Figure </w:t>
       </w:r>
-      <w:r>
-        <w:fldChar w:fldCharType="begin"/>
-      </w:r>
-      <w:r>
-        <w:instrText xml:space="preserve"> SEQ Figure \* ARABIC </w:instrText>
-      </w:r>
-      <w:r>
-        <w:fldChar w:fldCharType="separate"/>
-      </w:r>
-      <w:r>
-        <w:rPr>
-          <w:noProof/>
-        </w:rPr>
-        <w:t>11</w:t>
-      </w:r>
-      <w:r>
-        <w:rPr>
-          <w:noProof/>
-        </w:rPr>
-        <w:fldChar w:fldCharType="end"/>
-      </w:r>
+      <w:fldSimple w:instr=" SEQ Figure \* ARABIC ">
+        <w:r>
+          <w:rPr>
+            <w:noProof/>
+          </w:rPr>
+          <w:t>11</w:t>
+        </w:r>
+      </w:fldSimple>
       <w:r>
         <w:t>: Income histogram (Treated)</w:t>
       </w:r>
@@ -12677,48 +12645,25 @@
       <w:r>
         <w:t xml:space="preserve">Figure </w:t>
       </w:r>
-      <w:r>
-        <w:fldChar w:fldCharType="begin"/>
-      </w:r>
-      <w:r>
-        <w:instrText xml:space="preserve"> SEQ Figure \* ARABIC </w:instrText>
-      </w:r>
-      <w:r>
-        <w:fldChar w:fldCharType="separate"/>
-      </w:r>
-      <w:r>
-        <w:rPr>
-          <w:noProof/>
-        </w:rPr>
-        <w:t>12</w:t>
-      </w:r>
-      <w:r>
-        <w:rPr>
-          <w:noProof/>
-        </w:rPr>
-        <w:fldChar w:fldCharType="end"/>
-      </w:r>
+      <w:fldSimple w:instr=" SEQ Figure \* ARABIC ">
+        <w:r>
+          <w:rPr>
+            <w:noProof/>
+          </w:rPr>
+          <w:t>12</w:t>
+        </w:r>
+      </w:fldSimple>
       <w:r>
         <w:t xml:space="preserve">: Children Boxplot (Original)                                                             Figure </w:t>
       </w:r>
-      <w:r>
-        <w:fldChar w:fldCharType="begin"/>
-      </w:r>
-      <w:r>
-        <w:instrText xml:space="preserve"> SEQ Figure \* ARABIC </w:instrText>
-      </w:r>
-      <w:r>
-        <w:fldChar w:fldCharType="separate"/>
-      </w:r>
-      <w:r>
-        <w:rPr>
-          <w:noProof/>
-        </w:rPr>
-        <w:t>13</w:t>
-      </w:r>
-      <w:r>
-        <w:fldChar w:fldCharType="end"/>
-      </w:r>
+      <w:fldSimple w:instr=" SEQ Figure \* ARABIC ">
+        <w:r>
+          <w:rPr>
+            <w:noProof/>
+          </w:rPr>
+          <w:t>13</w:t>
+        </w:r>
+      </w:fldSimple>
       <w:r>
         <w:t>: Age Boxplot (Original)</w:t>
       </w:r>
@@ -12832,48 +12777,25 @@
       <w:r>
         <w:t xml:space="preserve">Figure </w:t>
       </w:r>
-      <w:r>
-        <w:fldChar w:fldCharType="begin"/>
-      </w:r>
-      <w:r>
-        <w:instrText xml:space="preserve"> SEQ Figure \* ARABIC </w:instrText>
-      </w:r>
-      <w:r>
-        <w:fldChar w:fldCharType="separate"/>
-      </w:r>
-      <w:r>
-        <w:rPr>
-          <w:noProof/>
-        </w:rPr>
-        <w:t>14</w:t>
-      </w:r>
-      <w:r>
-        <w:rPr>
-          <w:noProof/>
-        </w:rPr>
-        <w:fldChar w:fldCharType="end"/>
-      </w:r>
+      <w:fldSimple w:instr=" SEQ Figure \* ARABIC ">
+        <w:r>
+          <w:rPr>
+            <w:noProof/>
+          </w:rPr>
+          <w:t>14</w:t>
+        </w:r>
+      </w:fldSimple>
       <w:r>
         <w:t xml:space="preserve">: Income Boxplot (Original)                                                        Figure </w:t>
       </w:r>
-      <w:r>
-        <w:fldChar w:fldCharType="begin"/>
-      </w:r>
-      <w:r>
-        <w:instrText xml:space="preserve"> SEQ Figure \* ARABIC </w:instrText>
-      </w:r>
-      <w:r>
-        <w:fldChar w:fldCharType="separate"/>
-      </w:r>
-      <w:r>
-        <w:rPr>
-          <w:noProof/>
-        </w:rPr>
-        <w:t>15</w:t>
-      </w:r>
-      <w:r>
-        <w:fldChar w:fldCharType="end"/>
-      </w:r>
+      <w:fldSimple w:instr=" SEQ Figure \* ARABIC ">
+        <w:r>
+          <w:rPr>
+            <w:noProof/>
+          </w:rPr>
+          <w:t>15</w:t>
+        </w:r>
+      </w:fldSimple>
       <w:r>
         <w:t>: Initial_days Boxplot (Original)</w:t>
       </w:r>
@@ -13402,6 +13324,9 @@
         <w:jc w:val="center"/>
       </w:pPr>
       <w:r>
+        <w:rPr>
+          <w:noProof/>
+        </w:rPr>
         <w:drawing>
           <wp:inline distT="0" distB="0" distL="0" distR="0" wp14:anchorId="156E6FBC" wp14:editId="32460F38">
             <wp:extent cx="1828800" cy="4616606"/>
@@ -13448,24 +13373,14 @@
       <w:r>
         <w:t xml:space="preserve">Figure </w:t>
       </w:r>
-      <w:r>
-        <w:fldChar w:fldCharType="begin"/>
-      </w:r>
-      <w:r>
-        <w:instrText xml:space="preserve"> SEQ Figure \* ARABIC </w:instrText>
-      </w:r>
-      <w:r>
-        <w:fldChar w:fldCharType="separate"/>
-      </w:r>
-      <w:r>
-        <w:rPr>
-          <w:noProof/>
-        </w:rPr>
-        <w:t>16</w:t>
-      </w:r>
-      <w:r>
-        <w:fldChar w:fldCharType="end"/>
-      </w:r>
+      <w:fldSimple w:instr=" SEQ Figure \* ARABIC ">
+        <w:r>
+          <w:rPr>
+            <w:noProof/>
+          </w:rPr>
+          <w:t>16</w:t>
+        </w:r>
+      </w:fldSimple>
       <w:r>
         <w:t>: Children and Income z-scores</w:t>
       </w:r>
@@ -13483,7 +13398,15 @@
         <w:t>df_new</w:t>
       </w:r>
       <w:r>
-        <w:t xml:space="preserve"> was checked for any outliers (effectively showing that the outliers were extracted successfully to their own dataframe). The code below checked for any outliers with a z-score of lower than -3 and higher than +3. Their sums were returned showing 0 (zero) for the sum of existing outliers.</w:t>
+        <w:t xml:space="preserve"> was checked for any outliers (effectively showing that the outliers were extracted successfully to their own dataframe). The code below checked for any outliers with a z-</w:t>
+      </w:r>
+      <w:proofErr w:type="gramStart"/>
+      <w:r>
+        <w:t>score of</w:t>
+      </w:r>
+      <w:proofErr w:type="gramEnd"/>
+      <w:r>
+        <w:t xml:space="preserve"> lower than -3 and higher than +3. Their sums were returned showing 0 (zero) for the sum of existing outliers.</w:t>
       </w:r>
     </w:p>
     <w:p>
@@ -13491,6 +13414,9 @@
         <w:keepNext/>
       </w:pPr>
       <w:r>
+        <w:rPr>
+          <w:noProof/>
+        </w:rPr>
         <w:lastRenderedPageBreak/>
         <w:drawing>
           <wp:inline distT="0" distB="0" distL="0" distR="0" wp14:anchorId="4A4E4622" wp14:editId="3F8B547C">
@@ -13538,28 +13464,23 @@
       <w:r>
         <w:t xml:space="preserve">Figure </w:t>
       </w:r>
-      <w:r>
-        <w:fldChar w:fldCharType="begin"/>
-      </w:r>
-      <w:r>
-        <w:instrText xml:space="preserve"> SEQ Figure \* ARABIC </w:instrText>
-      </w:r>
-      <w:r>
-        <w:fldChar w:fldCharType="separate"/>
-      </w:r>
-      <w:r>
-        <w:rPr>
-          <w:noProof/>
-        </w:rPr>
-        <w:t>17</w:t>
-      </w:r>
-      <w:r>
-        <w:fldChar w:fldCharType="end"/>
-      </w:r>
-      <w:r>
-        <w:t>: Checking for Outliers after extraction</w:t>
+      <w:fldSimple w:instr=" SEQ Figure \* ARABIC ">
+        <w:r>
+          <w:rPr>
+            <w:noProof/>
+          </w:rPr>
+          <w:t>17</w:t>
+        </w:r>
+      </w:fldSimple>
+      <w:r>
+        <w:t xml:space="preserve">: Checking for Outliers after </w:t>
+      </w:r>
+      <w:proofErr w:type="gramStart"/>
+      <w:r>
+        <w:t>extraction</w:t>
       </w:r>
       <w:bookmarkEnd w:id="24"/>
+      <w:proofErr w:type="gramEnd"/>
     </w:p>
     <w:p>
       <w:pPr>
@@ -13575,16 +13496,7 @@
       </w:pPr>
       <w:bookmarkStart w:id="25" w:name="_Toc133350891"/>
       <w:r>
-        <w:t>D</w:t>
-      </w:r>
-      <w:r>
-        <w:t>3</w:t>
-      </w:r>
-      <w:r>
-        <w:t xml:space="preserve">.  </w:t>
-      </w:r>
-      <w:r>
-        <w:t>Summarized Work</w:t>
+        <w:t>D3.  Summarized Work</w:t>
       </w:r>
       <w:bookmarkEnd w:id="25"/>
     </w:p>
@@ -13604,6 +13516,9 @@
         <w:contextualSpacing w:val="0"/>
       </w:pPr>
       <w:r>
+        <w:rPr>
+          <w:noProof/>
+        </w:rPr>
         <w:drawing>
           <wp:inline distT="0" distB="0" distL="0" distR="0" wp14:anchorId="1C9F89E7" wp14:editId="213EAD3D">
             <wp:extent cx="2743200" cy="4370642"/>
@@ -13644,6 +13559,9 @@
         <w:t xml:space="preserve">          </w:t>
       </w:r>
       <w:r>
+        <w:rPr>
+          <w:noProof/>
+        </w:rPr>
         <w:drawing>
           <wp:inline distT="0" distB="0" distL="0" distR="0" wp14:anchorId="47F486FB" wp14:editId="2593905E">
             <wp:extent cx="2743200" cy="4370642"/>
@@ -13701,24 +13619,14 @@
       <w:r>
         <w:t xml:space="preserve">Figure </w:t>
       </w:r>
-      <w:r>
-        <w:fldChar w:fldCharType="begin"/>
-      </w:r>
-      <w:r>
-        <w:instrText xml:space="preserve"> SEQ Figure \* ARABIC </w:instrText>
-      </w:r>
-      <w:r>
-        <w:fldChar w:fldCharType="separate"/>
-      </w:r>
-      <w:r>
-        <w:rPr>
-          <w:noProof/>
-        </w:rPr>
-        <w:t>18</w:t>
-      </w:r>
-      <w:r>
-        <w:fldChar w:fldCharType="end"/>
-      </w:r>
+      <w:fldSimple w:instr=" SEQ Figure \* ARABIC ">
+        <w:r>
+          <w:rPr>
+            <w:noProof/>
+          </w:rPr>
+          <w:t>18</w:t>
+        </w:r>
+      </w:fldSimple>
       <w:r>
         <w:t>: Output Showing No Missing Values</w:t>
       </w:r>
@@ -13734,6 +13642,39 @@
         <w:lastRenderedPageBreak/>
         <w:t>Moreover, outliers have been extracted to their own data frames so as not to completely remove these values from future analysis.</w:t>
       </w:r>
+      <w:r>
+        <w:t xml:space="preserve"> As shown in </w:t>
+      </w:r>
+      <w:r>
+        <w:t>Figure 17 above, the output of the code shows no more existing outliers in the dataframe by way of z-scores.</w:t>
+      </w:r>
+    </w:p>
+    <w:p>
+      <w:pPr>
+        <w:pStyle w:val="Heading2"/>
+      </w:pPr>
+      <w:r>
+        <w:t>D</w:t>
+      </w:r>
+      <w:r>
+        <w:t>4</w:t>
+      </w:r>
+      <w:r>
+        <w:t xml:space="preserve">.  </w:t>
+      </w:r>
+      <w:r>
+        <w:t>Code</w:t>
+      </w:r>
+    </w:p>
+    <w:p>
+      <w:r>
+        <w:t>See Code/Script Attached</w:t>
+      </w:r>
+    </w:p>
+    <w:p>
+      <w:pPr>
+        <w:ind w:firstLine="0"/>
+      </w:pPr>
     </w:p>
     <w:p/>
     <w:p/>

</xml_diff>

<commit_message>
Updated Reported to D7
</commit_message>
<xml_diff>
--- a/D206_Data Cleaning/Performance Assessment/D206_Performance Assessment.docx
+++ b/D206_Data Cleaning/Performance Assessment/D206_Performance Assessment.docx
@@ -278,7 +278,7 @@
           <w:r>
             <w:fldChar w:fldCharType="separate"/>
           </w:r>
-          <w:hyperlink w:anchor="_Toc133350880" w:history="1">
+          <w:hyperlink w:anchor="_Toc133516448" w:history="1">
             <w:r>
               <w:rPr>
                 <w:rStyle w:val="Hyperlink"/>
@@ -305,7 +305,7 @@
                 <w:noProof/>
                 <w:webHidden/>
               </w:rPr>
-              <w:instrText xml:space="preserve"> PAGEREF _Toc133350880 \h </w:instrText>
+              <w:instrText xml:space="preserve"> PAGEREF _Toc133516448 \h </w:instrText>
             </w:r>
             <w:r>
               <w:rPr>
@@ -349,7 +349,7 @@
               <w:lang w:val="es-ES_tradnl" w:eastAsia="es-ES_tradnl"/>
             </w:rPr>
           </w:pPr>
-          <w:hyperlink w:anchor="_Toc133350881" w:history="1">
+          <w:hyperlink w:anchor="_Toc133516449" w:history="1">
             <w:r>
               <w:rPr>
                 <w:rStyle w:val="Hyperlink"/>
@@ -376,7 +376,7 @@
                 <w:noProof/>
                 <w:webHidden/>
               </w:rPr>
-              <w:instrText xml:space="preserve"> PAGEREF _Toc133350881 \h </w:instrText>
+              <w:instrText xml:space="preserve"> PAGEREF _Toc133516449 \h </w:instrText>
             </w:r>
             <w:r>
               <w:rPr>
@@ -420,7 +420,7 @@
               <w:lang w:val="es-ES_tradnl" w:eastAsia="es-ES_tradnl"/>
             </w:rPr>
           </w:pPr>
-          <w:hyperlink w:anchor="_Toc133350882" w:history="1">
+          <w:hyperlink w:anchor="_Toc133516450" w:history="1">
             <w:r>
               <w:rPr>
                 <w:rStyle w:val="Hyperlink"/>
@@ -447,7 +447,7 @@
                 <w:noProof/>
                 <w:webHidden/>
               </w:rPr>
-              <w:instrText xml:space="preserve"> PAGEREF _Toc133350882 \h </w:instrText>
+              <w:instrText xml:space="preserve"> PAGEREF _Toc133516450 \h </w:instrText>
             </w:r>
             <w:r>
               <w:rPr>
@@ -488,7 +488,7 @@
               <w:lang w:val="es-ES_tradnl" w:eastAsia="es-ES_tradnl"/>
             </w:rPr>
           </w:pPr>
-          <w:hyperlink w:anchor="_Toc133350883" w:history="1">
+          <w:hyperlink w:anchor="_Toc133516451" w:history="1">
             <w:r>
               <w:rPr>
                 <w:rStyle w:val="Hyperlink"/>
@@ -515,7 +515,7 @@
                 <w:noProof/>
                 <w:webHidden/>
               </w:rPr>
-              <w:instrText xml:space="preserve"> PAGEREF _Toc133350883 \h </w:instrText>
+              <w:instrText xml:space="preserve"> PAGEREF _Toc133516451 \h </w:instrText>
             </w:r>
             <w:r>
               <w:rPr>
@@ -559,7 +559,7 @@
               <w:lang w:val="es-ES_tradnl" w:eastAsia="es-ES_tradnl"/>
             </w:rPr>
           </w:pPr>
-          <w:hyperlink w:anchor="_Toc133350884" w:history="1">
+          <w:hyperlink w:anchor="_Toc133516452" w:history="1">
             <w:r>
               <w:rPr>
                 <w:rStyle w:val="Hyperlink"/>
@@ -586,7 +586,7 @@
                 <w:noProof/>
                 <w:webHidden/>
               </w:rPr>
-              <w:instrText xml:space="preserve"> PAGEREF _Toc133350884 \h </w:instrText>
+              <w:instrText xml:space="preserve"> PAGEREF _Toc133516452 \h </w:instrText>
             </w:r>
             <w:r>
               <w:rPr>
@@ -630,7 +630,7 @@
               <w:lang w:val="es-ES_tradnl" w:eastAsia="es-ES_tradnl"/>
             </w:rPr>
           </w:pPr>
-          <w:hyperlink w:anchor="_Toc133350885" w:history="1">
+          <w:hyperlink w:anchor="_Toc133516453" w:history="1">
             <w:r>
               <w:rPr>
                 <w:rStyle w:val="Hyperlink"/>
@@ -657,7 +657,7 @@
                 <w:noProof/>
                 <w:webHidden/>
               </w:rPr>
-              <w:instrText xml:space="preserve"> PAGEREF _Toc133350885 \h </w:instrText>
+              <w:instrText xml:space="preserve"> PAGEREF _Toc133516453 \h </w:instrText>
             </w:r>
             <w:r>
               <w:rPr>
@@ -701,7 +701,7 @@
               <w:lang w:val="es-ES_tradnl" w:eastAsia="es-ES_tradnl"/>
             </w:rPr>
           </w:pPr>
-          <w:hyperlink w:anchor="_Toc133350886" w:history="1">
+          <w:hyperlink w:anchor="_Toc133516454" w:history="1">
             <w:r>
               <w:rPr>
                 <w:rStyle w:val="Hyperlink"/>
@@ -728,7 +728,7 @@
                 <w:noProof/>
                 <w:webHidden/>
               </w:rPr>
-              <w:instrText xml:space="preserve"> PAGEREF _Toc133350886 \h </w:instrText>
+              <w:instrText xml:space="preserve"> PAGEREF _Toc133516454 \h </w:instrText>
             </w:r>
             <w:r>
               <w:rPr>
@@ -772,7 +772,7 @@
               <w:lang w:val="es-ES_tradnl" w:eastAsia="es-ES_tradnl"/>
             </w:rPr>
           </w:pPr>
-          <w:hyperlink w:anchor="_Toc133350887" w:history="1">
+          <w:hyperlink w:anchor="_Toc133516455" w:history="1">
             <w:r>
               <w:rPr>
                 <w:rStyle w:val="Hyperlink"/>
@@ -799,7 +799,7 @@
                 <w:noProof/>
                 <w:webHidden/>
               </w:rPr>
-              <w:instrText xml:space="preserve"> PAGEREF _Toc133350887 \h </w:instrText>
+              <w:instrText xml:space="preserve"> PAGEREF _Toc133516455 \h </w:instrText>
             </w:r>
             <w:r>
               <w:rPr>
@@ -840,7 +840,7 @@
               <w:lang w:val="es-ES_tradnl" w:eastAsia="es-ES_tradnl"/>
             </w:rPr>
           </w:pPr>
-          <w:hyperlink w:anchor="_Toc133350888" w:history="1">
+          <w:hyperlink w:anchor="_Toc133516456" w:history="1">
             <w:r>
               <w:rPr>
                 <w:rStyle w:val="Hyperlink"/>
@@ -867,7 +867,7 @@
                 <w:noProof/>
                 <w:webHidden/>
               </w:rPr>
-              <w:instrText xml:space="preserve"> PAGEREF _Toc133350888 \h </w:instrText>
+              <w:instrText xml:space="preserve"> PAGEREF _Toc133516456 \h </w:instrText>
             </w:r>
             <w:r>
               <w:rPr>
@@ -911,7 +911,7 @@
               <w:lang w:val="es-ES_tradnl" w:eastAsia="es-ES_tradnl"/>
             </w:rPr>
           </w:pPr>
-          <w:hyperlink w:anchor="_Toc133350889" w:history="1">
+          <w:hyperlink w:anchor="_Toc133516457" w:history="1">
             <w:r>
               <w:rPr>
                 <w:rStyle w:val="Hyperlink"/>
@@ -938,7 +938,7 @@
                 <w:noProof/>
                 <w:webHidden/>
               </w:rPr>
-              <w:instrText xml:space="preserve"> PAGEREF _Toc133350889 \h </w:instrText>
+              <w:instrText xml:space="preserve"> PAGEREF _Toc133516457 \h </w:instrText>
             </w:r>
             <w:r>
               <w:rPr>
@@ -982,7 +982,7 @@
               <w:lang w:val="es-ES_tradnl" w:eastAsia="es-ES_tradnl"/>
             </w:rPr>
           </w:pPr>
-          <w:hyperlink w:anchor="_Toc133350890" w:history="1">
+          <w:hyperlink w:anchor="_Toc133516458" w:history="1">
             <w:r>
               <w:rPr>
                 <w:rStyle w:val="Hyperlink"/>
@@ -1009,7 +1009,7 @@
                 <w:noProof/>
                 <w:webHidden/>
               </w:rPr>
-              <w:instrText xml:space="preserve"> PAGEREF _Toc133350890 \h </w:instrText>
+              <w:instrText xml:space="preserve"> PAGEREF _Toc133516458 \h </w:instrText>
             </w:r>
             <w:r>
               <w:rPr>
@@ -1053,7 +1053,7 @@
               <w:lang w:val="es-ES_tradnl" w:eastAsia="es-ES_tradnl"/>
             </w:rPr>
           </w:pPr>
-          <w:hyperlink w:anchor="_Toc133350891" w:history="1">
+          <w:hyperlink w:anchor="_Toc133516459" w:history="1">
             <w:r>
               <w:rPr>
                 <w:rStyle w:val="Hyperlink"/>
@@ -1080,7 +1080,7 @@
                 <w:noProof/>
                 <w:webHidden/>
               </w:rPr>
-              <w:instrText xml:space="preserve"> PAGEREF _Toc133350891 \h </w:instrText>
+              <w:instrText xml:space="preserve"> PAGEREF _Toc133516459 \h </w:instrText>
             </w:r>
             <w:r>
               <w:rPr>
@@ -1100,7 +1100,149 @@
                 <w:noProof/>
                 <w:webHidden/>
               </w:rPr>
-              <w:t>10</w:t>
+              <w:t>12</w:t>
+            </w:r>
+            <w:r>
+              <w:rPr>
+                <w:noProof/>
+                <w:webHidden/>
+              </w:rPr>
+              <w:fldChar w:fldCharType="end"/>
+            </w:r>
+          </w:hyperlink>
+        </w:p>
+        <w:p>
+          <w:pPr>
+            <w:pStyle w:val="TOC2"/>
+            <w:tabs>
+              <w:tab w:val="right" w:leader="dot" w:pos="9350"/>
+            </w:tabs>
+            <w:rPr>
+              <w:rFonts w:asciiTheme="minorHAnsi" w:eastAsiaTheme="minorEastAsia" w:hAnsiTheme="minorHAnsi" w:cstheme="minorBidi"/>
+              <w:noProof/>
+              <w:sz w:val="22"/>
+              <w:lang w:val="es-ES_tradnl" w:eastAsia="es-ES_tradnl"/>
+            </w:rPr>
+          </w:pPr>
+          <w:hyperlink w:anchor="_Toc133516460" w:history="1">
+            <w:r>
+              <w:rPr>
+                <w:rStyle w:val="Hyperlink"/>
+                <w:noProof/>
+              </w:rPr>
+              <w:t>D4.  Code</w:t>
+            </w:r>
+            <w:r>
+              <w:rPr>
+                <w:noProof/>
+                <w:webHidden/>
+              </w:rPr>
+              <w:tab/>
+            </w:r>
+            <w:r>
+              <w:rPr>
+                <w:noProof/>
+                <w:webHidden/>
+              </w:rPr>
+              <w:fldChar w:fldCharType="begin"/>
+            </w:r>
+            <w:r>
+              <w:rPr>
+                <w:noProof/>
+                <w:webHidden/>
+              </w:rPr>
+              <w:instrText xml:space="preserve"> PAGEREF _Toc133516460 \h </w:instrText>
+            </w:r>
+            <w:r>
+              <w:rPr>
+                <w:noProof/>
+                <w:webHidden/>
+              </w:rPr>
+            </w:r>
+            <w:r>
+              <w:rPr>
+                <w:noProof/>
+                <w:webHidden/>
+              </w:rPr>
+              <w:fldChar w:fldCharType="separate"/>
+            </w:r>
+            <w:r>
+              <w:rPr>
+                <w:noProof/>
+                <w:webHidden/>
+              </w:rPr>
+              <w:t>13</w:t>
+            </w:r>
+            <w:r>
+              <w:rPr>
+                <w:noProof/>
+                <w:webHidden/>
+              </w:rPr>
+              <w:fldChar w:fldCharType="end"/>
+            </w:r>
+          </w:hyperlink>
+        </w:p>
+        <w:p>
+          <w:pPr>
+            <w:pStyle w:val="TOC2"/>
+            <w:tabs>
+              <w:tab w:val="right" w:leader="dot" w:pos="9350"/>
+            </w:tabs>
+            <w:rPr>
+              <w:rFonts w:asciiTheme="minorHAnsi" w:eastAsiaTheme="minorEastAsia" w:hAnsiTheme="minorHAnsi" w:cstheme="minorBidi"/>
+              <w:noProof/>
+              <w:sz w:val="22"/>
+              <w:lang w:val="es-ES_tradnl" w:eastAsia="es-ES_tradnl"/>
+            </w:rPr>
+          </w:pPr>
+          <w:hyperlink w:anchor="_Toc133516461" w:history="1">
+            <w:r>
+              <w:rPr>
+                <w:rStyle w:val="Hyperlink"/>
+                <w:noProof/>
+              </w:rPr>
+              <w:t>D5.  Treated/Cleaned CSV</w:t>
+            </w:r>
+            <w:r>
+              <w:rPr>
+                <w:noProof/>
+                <w:webHidden/>
+              </w:rPr>
+              <w:tab/>
+            </w:r>
+            <w:r>
+              <w:rPr>
+                <w:noProof/>
+                <w:webHidden/>
+              </w:rPr>
+              <w:fldChar w:fldCharType="begin"/>
+            </w:r>
+            <w:r>
+              <w:rPr>
+                <w:noProof/>
+                <w:webHidden/>
+              </w:rPr>
+              <w:instrText xml:space="preserve"> PAGEREF _Toc133516461 \h </w:instrText>
+            </w:r>
+            <w:r>
+              <w:rPr>
+                <w:noProof/>
+                <w:webHidden/>
+              </w:rPr>
+            </w:r>
+            <w:r>
+              <w:rPr>
+                <w:noProof/>
+                <w:webHidden/>
+              </w:rPr>
+              <w:fldChar w:fldCharType="separate"/>
+            </w:r>
+            <w:r>
+              <w:rPr>
+                <w:noProof/>
+                <w:webHidden/>
+              </w:rPr>
+              <w:t>13</w:t>
             </w:r>
             <w:r>
               <w:rPr>
@@ -1121,7 +1263,7 @@
               <w:lang w:val="es-ES_tradnl" w:eastAsia="es-ES_tradnl"/>
             </w:rPr>
           </w:pPr>
-          <w:hyperlink w:anchor="_Toc133350892" w:history="1">
+          <w:hyperlink w:anchor="_Toc133516462" w:history="1">
             <w:r>
               <w:rPr>
                 <w:rStyle w:val="Hyperlink"/>
@@ -1148,7 +1290,7 @@
                 <w:noProof/>
                 <w:webHidden/>
               </w:rPr>
-              <w:instrText xml:space="preserve"> PAGEREF _Toc133350892 \h </w:instrText>
+              <w:instrText xml:space="preserve"> PAGEREF _Toc133516462 \h </w:instrText>
             </w:r>
             <w:r>
               <w:rPr>
@@ -1168,7 +1310,7 @@
                 <w:noProof/>
                 <w:webHidden/>
               </w:rPr>
-              <w:t>12</w:t>
+              <w:t>15</w:t>
             </w:r>
             <w:r>
               <w:rPr>
@@ -1189,7 +1331,7 @@
               <w:lang w:val="es-ES_tradnl" w:eastAsia="es-ES_tradnl"/>
             </w:rPr>
           </w:pPr>
-          <w:hyperlink w:anchor="_Toc133350893" w:history="1">
+          <w:hyperlink w:anchor="_Toc133516463" w:history="1">
             <w:r>
               <w:rPr>
                 <w:rStyle w:val="Hyperlink"/>
@@ -1216,7 +1358,7 @@
                 <w:noProof/>
                 <w:webHidden/>
               </w:rPr>
-              <w:instrText xml:space="preserve"> PAGEREF _Toc133350893 \h </w:instrText>
+              <w:instrText xml:space="preserve"> PAGEREF _Toc133516463 \h </w:instrText>
             </w:r>
             <w:r>
               <w:rPr>
@@ -1236,7 +1378,7 @@
                 <w:noProof/>
                 <w:webHidden/>
               </w:rPr>
-              <w:t>13</w:t>
+              <w:t>16</w:t>
             </w:r>
             <w:r>
               <w:rPr>
@@ -1279,7 +1421,7 @@
         <w:pStyle w:val="Heading1"/>
         <w:jc w:val="left"/>
       </w:pPr>
-      <w:bookmarkStart w:id="1" w:name="_Toc133350880"/>
+      <w:bookmarkStart w:id="1" w:name="_Toc133516448"/>
       <w:r>
         <w:lastRenderedPageBreak/>
         <w:t>Part I: Research Question and Variables</w:t>
@@ -1290,7 +1432,7 @@
       <w:pPr>
         <w:pStyle w:val="Heading2"/>
       </w:pPr>
-      <w:bookmarkStart w:id="2" w:name="_Toc133350881"/>
+      <w:bookmarkStart w:id="2" w:name="_Toc133516449"/>
       <w:r>
         <w:t>A</w:t>
       </w:r>
@@ -1368,7 +1510,7 @@
           <w:bCs w:val="0"/>
         </w:rPr>
       </w:pPr>
-      <w:bookmarkStart w:id="3" w:name="_Toc133350882"/>
+      <w:bookmarkStart w:id="3" w:name="_Toc133516450"/>
       <w:r>
         <w:t xml:space="preserve">B: </w:t>
       </w:r>
@@ -1777,7 +1919,6 @@
                 <w:lang w:eastAsia="es-ES_tradnl"/>
               </w:rPr>
             </w:pPr>
-            <w:proofErr w:type="spellStart"/>
             <w:r>
               <w:rPr>
                 <w:rFonts w:cs="Times New Roman"/>
@@ -1788,7 +1929,6 @@
               </w:rPr>
               <w:t>CaseOrder</w:t>
             </w:r>
-            <w:proofErr w:type="spellEnd"/>
           </w:p>
         </w:tc>
         <w:tc>
@@ -1943,7 +2083,6 @@
                 <w:lang w:eastAsia="es-ES_tradnl"/>
               </w:rPr>
             </w:pPr>
-            <w:proofErr w:type="spellStart"/>
             <w:r>
               <w:rPr>
                 <w:rFonts w:cs="Times New Roman"/>
@@ -1954,7 +2093,6 @@
               </w:rPr>
               <w:t>Customer_id</w:t>
             </w:r>
-            <w:proofErr w:type="spellEnd"/>
           </w:p>
         </w:tc>
         <w:tc>
@@ -3014,20 +3152,8 @@
                 <w:szCs w:val="20"/>
                 <w:lang w:eastAsia="es-ES_tradnl"/>
               </w:rPr>
-              <w:t xml:space="preserve">Patient's </w:t>
-            </w:r>
-            <w:proofErr w:type="spellStart"/>
-            <w:r>
-              <w:rPr>
-                <w:rFonts w:cs="Times New Roman"/>
-                <w:color w:val="000000"/>
-                <w:sz w:val="20"/>
-                <w:szCs w:val="20"/>
-                <w:lang w:eastAsia="es-ES_tradnl"/>
-              </w:rPr>
-              <w:t>zipcode</w:t>
-            </w:r>
-            <w:proofErr w:type="spellEnd"/>
+              <w:t>Patient's zipcode</w:t>
+            </w:r>
           </w:p>
         </w:tc>
         <w:tc>
@@ -3267,7 +3393,6 @@
                 <w:lang w:eastAsia="es-ES_tradnl"/>
               </w:rPr>
             </w:pPr>
-            <w:proofErr w:type="spellStart"/>
             <w:r>
               <w:rPr>
                 <w:rFonts w:cs="Times New Roman"/>
@@ -3278,7 +3403,6 @@
               </w:rPr>
               <w:t>Lng</w:t>
             </w:r>
-            <w:proofErr w:type="spellEnd"/>
           </w:p>
         </w:tc>
         <w:tc>
@@ -3761,7 +3885,6 @@
                 <w:lang w:eastAsia="es-ES_tradnl"/>
               </w:rPr>
             </w:pPr>
-            <w:proofErr w:type="spellStart"/>
             <w:r>
               <w:rPr>
                 <w:rFonts w:cs="Times New Roman"/>
@@ -3772,7 +3895,6 @@
               </w:rPr>
               <w:t>Timezone</w:t>
             </w:r>
-            <w:proofErr w:type="spellEnd"/>
           </w:p>
         </w:tc>
         <w:tc>
@@ -3842,27 +3964,15 @@
                 <w:lang w:eastAsia="es-ES_tradnl"/>
               </w:rPr>
             </w:pPr>
-            <w:proofErr w:type="spellStart"/>
-            <w:r>
-              <w:rPr>
-                <w:rFonts w:cs="Times New Roman"/>
-                <w:color w:val="000000"/>
-                <w:sz w:val="20"/>
-                <w:szCs w:val="20"/>
-                <w:lang w:eastAsia="es-ES_tradnl"/>
-              </w:rPr>
-              <w:t>Timezone</w:t>
-            </w:r>
-            <w:proofErr w:type="spellEnd"/>
-            <w:r>
-              <w:rPr>
-                <w:rFonts w:cs="Times New Roman"/>
-                <w:color w:val="000000"/>
-                <w:sz w:val="20"/>
-                <w:szCs w:val="20"/>
-                <w:lang w:eastAsia="es-ES_tradnl"/>
-              </w:rPr>
-              <w:t xml:space="preserve"> of patient residence</w:t>
+            <w:r>
+              <w:rPr>
+                <w:rFonts w:cs="Times New Roman"/>
+                <w:color w:val="000000"/>
+                <w:sz w:val="20"/>
+                <w:szCs w:val="20"/>
+                <w:lang w:eastAsia="es-ES_tradnl"/>
+              </w:rPr>
+              <w:t>Timezone of patient residence</w:t>
             </w:r>
           </w:p>
         </w:tc>
@@ -4064,29 +4174,7 @@
                 <w:szCs w:val="20"/>
                 <w:lang w:eastAsia="es-ES_tradnl"/>
               </w:rPr>
-              <w:t xml:space="preserve">Psychologist, </w:t>
-            </w:r>
-            <w:proofErr w:type="gramStart"/>
-            <w:r>
-              <w:rPr>
-                <w:rFonts w:cs="Times New Roman"/>
-                <w:color w:val="000000"/>
-                <w:sz w:val="20"/>
-                <w:szCs w:val="20"/>
-                <w:lang w:eastAsia="es-ES_tradnl"/>
-              </w:rPr>
-              <w:t>sport</w:t>
-            </w:r>
-            <w:proofErr w:type="gramEnd"/>
-            <w:r>
-              <w:rPr>
-                <w:rFonts w:cs="Times New Roman"/>
-                <w:color w:val="000000"/>
-                <w:sz w:val="20"/>
-                <w:szCs w:val="20"/>
-                <w:lang w:eastAsia="es-ES_tradnl"/>
-              </w:rPr>
-              <w:t xml:space="preserve"> and exercise</w:t>
+              <w:t>Psychologist, sport and exercise</w:t>
             </w:r>
           </w:p>
         </w:tc>
@@ -4210,20 +4298,8 @@
                 <w:szCs w:val="20"/>
                 <w:lang w:eastAsia="es-ES_tradnl"/>
               </w:rPr>
-              <w:t xml:space="preserve">Number of children in patient's </w:t>
-            </w:r>
-            <w:proofErr w:type="spellStart"/>
-            <w:r>
-              <w:rPr>
-                <w:rFonts w:cs="Times New Roman"/>
-                <w:color w:val="000000"/>
-                <w:sz w:val="20"/>
-                <w:szCs w:val="20"/>
-                <w:lang w:eastAsia="es-ES_tradnl"/>
-              </w:rPr>
-              <w:t>househol</w:t>
-            </w:r>
-            <w:proofErr w:type="spellEnd"/>
+              <w:t>Number of children in patient's househol</w:t>
+            </w:r>
           </w:p>
         </w:tc>
         <w:tc>
@@ -4589,29 +4665,7 @@
                 <w:szCs w:val="20"/>
                 <w:lang w:eastAsia="es-ES_tradnl"/>
               </w:rPr>
-              <w:t xml:space="preserve">Some College, </w:t>
-            </w:r>
-            <w:proofErr w:type="gramStart"/>
-            <w:r>
-              <w:rPr>
-                <w:rFonts w:cs="Times New Roman"/>
-                <w:color w:val="000000"/>
-                <w:sz w:val="20"/>
-                <w:szCs w:val="20"/>
-                <w:lang w:eastAsia="es-ES_tradnl"/>
-              </w:rPr>
-              <w:t>Less</w:t>
-            </w:r>
-            <w:proofErr w:type="gramEnd"/>
-            <w:r>
-              <w:rPr>
-                <w:rFonts w:cs="Times New Roman"/>
-                <w:color w:val="000000"/>
-                <w:sz w:val="20"/>
-                <w:szCs w:val="20"/>
-                <w:lang w:eastAsia="es-ES_tradnl"/>
-              </w:rPr>
-              <w:t xml:space="preserve"> than 1 Year</w:t>
+              <w:t>Some College, Less than 1 Year</w:t>
             </w:r>
           </w:p>
         </w:tc>
@@ -5304,7 +5358,6 @@
                 <w:lang w:eastAsia="es-ES_tradnl"/>
               </w:rPr>
             </w:pPr>
-            <w:proofErr w:type="spellStart"/>
             <w:r>
               <w:rPr>
                 <w:rFonts w:cs="Times New Roman"/>
@@ -5315,7 +5368,6 @@
               </w:rPr>
               <w:t>ReAdmis</w:t>
             </w:r>
-            <w:proofErr w:type="spellEnd"/>
           </w:p>
         </w:tc>
         <w:tc>
@@ -5470,7 +5522,6 @@
                 <w:lang w:eastAsia="es-ES_tradnl"/>
               </w:rPr>
             </w:pPr>
-            <w:proofErr w:type="spellStart"/>
             <w:r>
               <w:rPr>
                 <w:rFonts w:cs="Times New Roman"/>
@@ -5481,7 +5532,6 @@
               </w:rPr>
               <w:t>VitD_levels</w:t>
             </w:r>
-            <w:proofErr w:type="spellEnd"/>
           </w:p>
         </w:tc>
         <w:tc>
@@ -5636,7 +5686,6 @@
                 <w:lang w:eastAsia="es-ES_tradnl"/>
               </w:rPr>
             </w:pPr>
-            <w:proofErr w:type="spellStart"/>
             <w:r>
               <w:rPr>
                 <w:rFonts w:cs="Times New Roman"/>
@@ -5647,7 +5696,6 @@
               </w:rPr>
               <w:t>Doc_visits</w:t>
             </w:r>
-            <w:proofErr w:type="spellEnd"/>
           </w:p>
         </w:tc>
         <w:tc>
@@ -5802,7 +5850,6 @@
                 <w:lang w:eastAsia="es-ES_tradnl"/>
               </w:rPr>
             </w:pPr>
-            <w:proofErr w:type="spellStart"/>
             <w:r>
               <w:rPr>
                 <w:rFonts w:cs="Times New Roman"/>
@@ -5814,7 +5861,6 @@
               <w:lastRenderedPageBreak/>
               <w:t>Full_meals_eat</w:t>
             </w:r>
-            <w:proofErr w:type="spellEnd"/>
           </w:p>
         </w:tc>
         <w:tc>
@@ -5969,7 +6015,6 @@
                 <w:lang w:eastAsia="es-ES_tradnl"/>
               </w:rPr>
             </w:pPr>
-            <w:proofErr w:type="spellStart"/>
             <w:r>
               <w:rPr>
                 <w:rFonts w:cs="Times New Roman"/>
@@ -5980,7 +6025,6 @@
               </w:rPr>
               <w:t>VitD_supp</w:t>
             </w:r>
-            <w:proofErr w:type="spellEnd"/>
           </w:p>
         </w:tc>
         <w:tc>
@@ -6299,7 +6343,6 @@
                 <w:lang w:eastAsia="es-ES_tradnl"/>
               </w:rPr>
             </w:pPr>
-            <w:proofErr w:type="spellStart"/>
             <w:r>
               <w:rPr>
                 <w:rFonts w:cs="Times New Roman"/>
@@ -6310,7 +6353,6 @@
               </w:rPr>
               <w:t>Initial_admin</w:t>
             </w:r>
-            <w:proofErr w:type="spellEnd"/>
           </w:p>
         </w:tc>
         <w:tc>
@@ -6465,7 +6507,6 @@
                 <w:lang w:eastAsia="es-ES_tradnl"/>
               </w:rPr>
             </w:pPr>
-            <w:proofErr w:type="spellStart"/>
             <w:r>
               <w:rPr>
                 <w:rFonts w:cs="Times New Roman"/>
@@ -6476,7 +6517,6 @@
               </w:rPr>
               <w:t>HighBlood</w:t>
             </w:r>
-            <w:proofErr w:type="spellEnd"/>
           </w:p>
         </w:tc>
         <w:tc>
@@ -6795,7 +6835,6 @@
                 <w:lang w:eastAsia="es-ES_tradnl"/>
               </w:rPr>
             </w:pPr>
-            <w:proofErr w:type="spellStart"/>
             <w:r>
               <w:rPr>
                 <w:rFonts w:cs="Times New Roman"/>
@@ -6806,7 +6845,6 @@
               </w:rPr>
               <w:t>Complication_r</w:t>
             </w:r>
-            <w:proofErr w:type="spellEnd"/>
           </w:p>
         </w:tc>
         <w:tc>
@@ -7617,7 +7655,6 @@
                 <w:lang w:eastAsia="es-ES_tradnl"/>
               </w:rPr>
             </w:pPr>
-            <w:proofErr w:type="spellStart"/>
             <w:r>
               <w:rPr>
                 <w:rFonts w:cs="Times New Roman"/>
@@ -7628,7 +7665,6 @@
               </w:rPr>
               <w:t>BackPain</w:t>
             </w:r>
-            <w:proofErr w:type="spellEnd"/>
           </w:p>
         </w:tc>
         <w:tc>
@@ -7947,7 +7983,6 @@
                 <w:lang w:eastAsia="es-ES_tradnl"/>
               </w:rPr>
             </w:pPr>
-            <w:proofErr w:type="spellStart"/>
             <w:r>
               <w:rPr>
                 <w:rFonts w:cs="Times New Roman"/>
@@ -7958,7 +7993,6 @@
               </w:rPr>
               <w:t>Allergic_rhini</w:t>
             </w:r>
-            <w:proofErr w:type="spellEnd"/>
           </w:p>
         </w:tc>
         <w:tc>
@@ -8113,7 +8147,6 @@
                 <w:lang w:eastAsia="es-ES_tradnl"/>
               </w:rPr>
             </w:pPr>
-            <w:proofErr w:type="spellStart"/>
             <w:r>
               <w:rPr>
                 <w:rFonts w:cs="Times New Roman"/>
@@ -8124,7 +8157,6 @@
               </w:rPr>
               <w:t>Reflux_esophag</w:t>
             </w:r>
-            <w:proofErr w:type="spellEnd"/>
           </w:p>
         </w:tc>
         <w:tc>
@@ -8771,7 +8803,6 @@
                 <w:lang w:eastAsia="es-ES_tradnl"/>
               </w:rPr>
             </w:pPr>
-            <w:proofErr w:type="spellStart"/>
             <w:r>
               <w:rPr>
                 <w:rFonts w:cs="Times New Roman"/>
@@ -8782,7 +8813,6 @@
               </w:rPr>
               <w:t>TotalCharge</w:t>
             </w:r>
-            <w:proofErr w:type="spellEnd"/>
           </w:p>
         </w:tc>
         <w:tc>
@@ -8937,7 +8967,6 @@
                 <w:lang w:eastAsia="es-ES_tradnl"/>
               </w:rPr>
             </w:pPr>
-            <w:proofErr w:type="spellStart"/>
             <w:r>
               <w:rPr>
                 <w:rFonts w:cs="Times New Roman"/>
@@ -8948,7 +8977,6 @@
               </w:rPr>
               <w:t>Additional_cha</w:t>
             </w:r>
-            <w:proofErr w:type="spellEnd"/>
           </w:p>
         </w:tc>
         <w:tc>
@@ -10495,7 +10523,7 @@
         <w:pStyle w:val="Heading1"/>
         <w:jc w:val="left"/>
       </w:pPr>
-      <w:bookmarkStart w:id="4" w:name="_Toc133350883"/>
+      <w:bookmarkStart w:id="4" w:name="_Toc133516451"/>
       <w:r>
         <w:t xml:space="preserve">Part </w:t>
       </w:r>
@@ -10514,7 +10542,7 @@
       <w:pPr>
         <w:pStyle w:val="Heading2"/>
       </w:pPr>
-      <w:bookmarkStart w:id="5" w:name="_Toc133350884"/>
+      <w:bookmarkStart w:id="5" w:name="_Toc133516452"/>
       <w:r>
         <w:t>C1.</w:t>
       </w:r>
@@ -10531,15 +10559,7 @@
         <w:jc w:val="both"/>
       </w:pPr>
       <w:r>
-        <w:t xml:space="preserve">In this section, we will discuss the methods (functions) </w:t>
-      </w:r>
-      <w:proofErr w:type="gramStart"/>
-      <w:r>
-        <w:t>were used</w:t>
-      </w:r>
-      <w:proofErr w:type="gramEnd"/>
-      <w:r>
-        <w:t xml:space="preserve"> to detect for duplicates, missing </w:t>
+        <w:t xml:space="preserve">In this section, we will discuss the methods (functions) were used to detect for duplicates, missing </w:t>
       </w:r>
       <w:r>
         <w:t>values,</w:t>
@@ -10746,7 +10766,7 @@
           <w:color w:val="auto"/>
         </w:rPr>
       </w:pPr>
-      <w:bookmarkStart w:id="6" w:name="_Toc133352348"/>
+      <w:bookmarkStart w:id="6" w:name="_Toc133516477"/>
       <w:r>
         <w:rPr>
           <w:color w:val="auto"/>
@@ -10850,7 +10870,7 @@
           <w:color w:val="auto"/>
         </w:rPr>
       </w:pPr>
-      <w:bookmarkStart w:id="7" w:name="_Toc133352349"/>
+      <w:bookmarkStart w:id="7" w:name="_Toc133516478"/>
       <w:r>
         <w:rPr>
           <w:color w:val="auto"/>
@@ -10978,7 +10998,7 @@
           <w:color w:val="auto"/>
         </w:rPr>
       </w:pPr>
-      <w:bookmarkStart w:id="8" w:name="_Toc133352350"/>
+      <w:bookmarkStart w:id="8" w:name="_Toc133516479"/>
       <w:r>
         <w:rPr>
           <w:color w:val="auto"/>
@@ -11233,7 +11253,7 @@
       <w:pPr>
         <w:pStyle w:val="Heading2"/>
       </w:pPr>
-      <w:bookmarkStart w:id="9" w:name="_Toc133350885"/>
+      <w:bookmarkStart w:id="9" w:name="_Toc133516453"/>
       <w:r>
         <w:t xml:space="preserve">C2. </w:t>
       </w:r>
@@ -11332,7 +11352,7 @@
       <w:pPr>
         <w:pStyle w:val="Heading2"/>
       </w:pPr>
-      <w:bookmarkStart w:id="10" w:name="_Toc133350886"/>
+      <w:bookmarkStart w:id="10" w:name="_Toc133516454"/>
       <w:r>
         <w:lastRenderedPageBreak/>
         <w:t xml:space="preserve">C3. </w:t>
@@ -11360,7 +11380,7 @@
       <w:pPr>
         <w:pStyle w:val="Heading2"/>
       </w:pPr>
-      <w:bookmarkStart w:id="11" w:name="_Toc133350887"/>
+      <w:bookmarkStart w:id="11" w:name="_Toc133516455"/>
       <w:r>
         <w:t>C4. Code</w:t>
       </w:r>
@@ -11499,7 +11519,6 @@
           <w:lang w:eastAsia="es-ES_tradnl"/>
         </w:rPr>
       </w:pPr>
-      <w:proofErr w:type="spellStart"/>
       <w:r>
         <w:rPr>
           <w:rFonts w:ascii="Consolas" w:hAnsi="Consolas" w:cs="Times New Roman"/>
@@ -11508,18 +11527,7 @@
           <w:szCs w:val="21"/>
           <w:lang w:eastAsia="es-ES_tradnl"/>
         </w:rPr>
-        <w:t>df.isnull</w:t>
-      </w:r>
-      <w:proofErr w:type="spellEnd"/>
-      <w:r>
-        <w:rPr>
-          <w:rFonts w:ascii="Consolas" w:hAnsi="Consolas" w:cs="Times New Roman"/>
-          <w:color w:val="000000"/>
-          <w:sz w:val="21"/>
-          <w:szCs w:val="21"/>
-          <w:lang w:eastAsia="es-ES_tradnl"/>
-        </w:rPr>
-        <w:t>().sum()</w:t>
+        <w:t>df.isnull().sum()</w:t>
       </w:r>
     </w:p>
     <w:p>
@@ -11589,7 +11597,6 @@
           <w:lang w:eastAsia="es-ES_tradnl"/>
         </w:rPr>
       </w:pPr>
-      <w:proofErr w:type="spellStart"/>
       <w:r>
         <w:rPr>
           <w:rFonts w:ascii="Consolas" w:hAnsi="Consolas" w:cs="Times New Roman"/>
@@ -11598,18 +11605,7 @@
           <w:szCs w:val="21"/>
           <w:lang w:eastAsia="es-ES_tradnl"/>
         </w:rPr>
-        <w:t>sns.displot</w:t>
-      </w:r>
-      <w:proofErr w:type="spellEnd"/>
-      <w:r>
-        <w:rPr>
-          <w:rFonts w:ascii="Consolas" w:hAnsi="Consolas" w:cs="Times New Roman"/>
-          <w:color w:val="000000"/>
-          <w:sz w:val="21"/>
-          <w:szCs w:val="21"/>
-          <w:lang w:eastAsia="es-ES_tradnl"/>
-        </w:rPr>
-        <w:t>(df, x=</w:t>
+        <w:t>sns.displot(df, x=</w:t>
       </w:r>
       <w:r>
         <w:rPr>
@@ -11647,7 +11643,6 @@
           <w:lang w:eastAsia="es-ES_tradnl"/>
         </w:rPr>
       </w:pPr>
-      <w:proofErr w:type="spellStart"/>
       <w:r>
         <w:rPr>
           <w:rFonts w:ascii="Consolas" w:hAnsi="Consolas" w:cs="Times New Roman"/>
@@ -11656,18 +11651,7 @@
           <w:szCs w:val="21"/>
           <w:lang w:eastAsia="es-ES_tradnl"/>
         </w:rPr>
-        <w:t>sns.displot</w:t>
-      </w:r>
-      <w:proofErr w:type="spellEnd"/>
-      <w:r>
-        <w:rPr>
-          <w:rFonts w:ascii="Consolas" w:hAnsi="Consolas" w:cs="Times New Roman"/>
-          <w:color w:val="000000"/>
-          <w:sz w:val="21"/>
-          <w:szCs w:val="21"/>
-          <w:lang w:eastAsia="es-ES_tradnl"/>
-        </w:rPr>
-        <w:t>(df, x=</w:t>
+        <w:t>sns.displot(df, x=</w:t>
       </w:r>
       <w:r>
         <w:rPr>
@@ -11705,7 +11689,6 @@
           <w:lang w:eastAsia="es-ES_tradnl"/>
         </w:rPr>
       </w:pPr>
-      <w:proofErr w:type="spellStart"/>
       <w:r>
         <w:rPr>
           <w:rFonts w:ascii="Consolas" w:hAnsi="Consolas" w:cs="Times New Roman"/>
@@ -11714,18 +11697,7 @@
           <w:szCs w:val="21"/>
           <w:lang w:eastAsia="es-ES_tradnl"/>
         </w:rPr>
-        <w:t>sns.displot</w:t>
-      </w:r>
-      <w:proofErr w:type="spellEnd"/>
-      <w:r>
-        <w:rPr>
-          <w:rFonts w:ascii="Consolas" w:hAnsi="Consolas" w:cs="Times New Roman"/>
-          <w:color w:val="000000"/>
-          <w:sz w:val="21"/>
-          <w:szCs w:val="21"/>
-          <w:lang w:eastAsia="es-ES_tradnl"/>
-        </w:rPr>
-        <w:t>(df, x=</w:t>
+        <w:t>sns.displot(df, x=</w:t>
       </w:r>
       <w:r>
         <w:rPr>
@@ -11763,7 +11735,6 @@
           <w:lang w:eastAsia="es-ES_tradnl"/>
         </w:rPr>
       </w:pPr>
-      <w:proofErr w:type="spellStart"/>
       <w:r>
         <w:rPr>
           <w:rFonts w:ascii="Consolas" w:hAnsi="Consolas" w:cs="Times New Roman"/>
@@ -11772,18 +11743,7 @@
           <w:szCs w:val="21"/>
           <w:lang w:eastAsia="es-ES_tradnl"/>
         </w:rPr>
-        <w:t>sns.displot</w:t>
-      </w:r>
-      <w:proofErr w:type="spellEnd"/>
-      <w:r>
-        <w:rPr>
-          <w:rFonts w:ascii="Consolas" w:hAnsi="Consolas" w:cs="Times New Roman"/>
-          <w:color w:val="000000"/>
-          <w:sz w:val="21"/>
-          <w:szCs w:val="21"/>
-          <w:lang w:eastAsia="es-ES_tradnl"/>
-        </w:rPr>
-        <w:t>(df, x=</w:t>
+        <w:t>sns.displot(df, x=</w:t>
       </w:r>
       <w:r>
         <w:rPr>
@@ -11827,7 +11787,7 @@
         <w:pStyle w:val="Heading1"/>
         <w:jc w:val="left"/>
       </w:pPr>
-      <w:bookmarkStart w:id="12" w:name="_Toc133350888"/>
+      <w:bookmarkStart w:id="12" w:name="_Toc133516456"/>
       <w:r>
         <w:t xml:space="preserve">Part </w:t>
       </w:r>
@@ -11846,7 +11806,7 @@
       <w:pPr>
         <w:pStyle w:val="Heading2"/>
       </w:pPr>
-      <w:bookmarkStart w:id="13" w:name="_Toc133350889"/>
+      <w:bookmarkStart w:id="13" w:name="_Toc133516457"/>
       <w:r>
         <w:t>D1.  Detection Results</w:t>
       </w:r>
@@ -11912,15 +11872,7 @@
         <w:t>Initial_days</w:t>
       </w:r>
       <w:r>
-        <w:t xml:space="preserve"> column and the variable with the most outliers </w:t>
-      </w:r>
-      <w:proofErr w:type="gramStart"/>
-      <w:r>
-        <w:t>was</w:t>
-      </w:r>
-      <w:proofErr w:type="gramEnd"/>
-      <w:r>
-        <w:t xml:space="preserve"> </w:t>
+        <w:t xml:space="preserve"> column and the variable with the most outliers was </w:t>
       </w:r>
       <w:r>
         <w:rPr>
@@ -11938,7 +11890,7 @@
       <w:pPr>
         <w:pStyle w:val="Heading2"/>
       </w:pPr>
-      <w:bookmarkStart w:id="14" w:name="_Toc133350890"/>
+      <w:bookmarkStart w:id="14" w:name="_Toc133516458"/>
       <w:r>
         <w:t>D2.  Treatment</w:t>
       </w:r>
@@ -12114,7 +12066,7 @@
         <w:pStyle w:val="Caption"/>
       </w:pPr>
       <w:bookmarkStart w:id="15" w:name="_Toc133168762"/>
-      <w:bookmarkStart w:id="16" w:name="_Toc133352351"/>
+      <w:bookmarkStart w:id="16" w:name="_Toc133516480"/>
       <w:r>
         <w:t xml:space="preserve">Figure </w:t>
       </w:r>
@@ -12249,7 +12201,7 @@
         <w:pStyle w:val="Caption"/>
       </w:pPr>
       <w:bookmarkStart w:id="17" w:name="_Toc133168763"/>
-      <w:bookmarkStart w:id="18" w:name="_Toc133352352"/>
+      <w:bookmarkStart w:id="18" w:name="_Toc133516481"/>
       <w:r>
         <w:t xml:space="preserve">Figure </w:t>
       </w:r>
@@ -12390,7 +12342,7 @@
       <w:pPr>
         <w:pStyle w:val="Caption"/>
       </w:pPr>
-      <w:bookmarkStart w:id="19" w:name="_Toc133352353"/>
+      <w:bookmarkStart w:id="19" w:name="_Toc133516482"/>
       <w:r>
         <w:t xml:space="preserve">Figure </w:t>
       </w:r>
@@ -12511,7 +12463,7 @@
       <w:pPr>
         <w:pStyle w:val="Caption"/>
       </w:pPr>
-      <w:bookmarkStart w:id="20" w:name="_Toc133352354"/>
+      <w:bookmarkStart w:id="20" w:name="_Toc133516483"/>
       <w:r>
         <w:t xml:space="preserve">Figure </w:t>
       </w:r>
@@ -12641,7 +12593,7 @@
       <w:r>
         <w:t xml:space="preserve">                 </w:t>
       </w:r>
-      <w:bookmarkStart w:id="21" w:name="_Toc133352355"/>
+      <w:bookmarkStart w:id="21" w:name="_Toc133516484"/>
       <w:r>
         <w:t xml:space="preserve">Figure </w:t>
       </w:r>
@@ -12773,7 +12725,7 @@
       <w:r>
         <w:t xml:space="preserve">                </w:t>
       </w:r>
-      <w:bookmarkStart w:id="22" w:name="_Toc133352356"/>
+      <w:bookmarkStart w:id="22" w:name="_Toc133516485"/>
       <w:r>
         <w:t xml:space="preserve">Figure </w:t>
       </w:r>
@@ -13369,7 +13321,7 @@
         <w:pStyle w:val="Caption"/>
         <w:jc w:val="center"/>
       </w:pPr>
-      <w:bookmarkStart w:id="23" w:name="_Toc133352357"/>
+      <w:bookmarkStart w:id="23" w:name="_Toc133516486"/>
       <w:r>
         <w:t xml:space="preserve">Figure </w:t>
       </w:r>
@@ -13398,15 +13350,7 @@
         <w:t>df_new</w:t>
       </w:r>
       <w:r>
-        <w:t xml:space="preserve"> was checked for any outliers (effectively showing that the outliers were extracted successfully to their own dataframe). The code below checked for any outliers with a z-</w:t>
-      </w:r>
-      <w:proofErr w:type="gramStart"/>
-      <w:r>
-        <w:t>score of</w:t>
-      </w:r>
-      <w:proofErr w:type="gramEnd"/>
-      <w:r>
-        <w:t xml:space="preserve"> lower than -3 and higher than +3. Their sums were returned showing 0 (zero) for the sum of existing outliers.</w:t>
+        <w:t xml:space="preserve"> was checked for any outliers (effectively showing that the outliers were extracted successfully to their own dataframe). The code below checked for any outliers with a z-score of lower than -3 and higher than +3. Their sums were returned showing 0 (zero) for the sum of existing outliers.</w:t>
       </w:r>
     </w:p>
     <w:p>
@@ -13460,7 +13404,7 @@
         <w:pStyle w:val="Caption"/>
         <w:jc w:val="center"/>
       </w:pPr>
-      <w:bookmarkStart w:id="24" w:name="_Toc133352358"/>
+      <w:bookmarkStart w:id="24" w:name="_Toc133516487"/>
       <w:r>
         <w:t xml:space="preserve">Figure </w:t>
       </w:r>
@@ -13473,14 +13417,9 @@
         </w:r>
       </w:fldSimple>
       <w:r>
-        <w:t xml:space="preserve">: Checking for Outliers after </w:t>
-      </w:r>
-      <w:proofErr w:type="gramStart"/>
-      <w:r>
-        <w:t>extraction</w:t>
+        <w:t>: Checking for Outliers after extraction</w:t>
       </w:r>
       <w:bookmarkEnd w:id="24"/>
-      <w:proofErr w:type="gramEnd"/>
     </w:p>
     <w:p>
       <w:pPr>
@@ -13494,7 +13433,7 @@
       <w:pPr>
         <w:pStyle w:val="Heading2"/>
       </w:pPr>
-      <w:bookmarkStart w:id="25" w:name="_Toc133350891"/>
+      <w:bookmarkStart w:id="25" w:name="_Toc133516459"/>
       <w:r>
         <w:t>D3.  Summarized Work</w:t>
       </w:r>
@@ -13615,7 +13554,7 @@
           <w:szCs w:val="22"/>
         </w:rPr>
       </w:pPr>
-      <w:bookmarkStart w:id="26" w:name="_Toc133352359"/>
+      <w:bookmarkStart w:id="26" w:name="_Toc133516488"/>
       <w:r>
         <w:t xml:space="preserve">Figure </w:t>
       </w:r>
@@ -13653,6 +13592,7 @@
       <w:pPr>
         <w:pStyle w:val="Heading2"/>
       </w:pPr>
+      <w:bookmarkStart w:id="27" w:name="_Toc133516460"/>
       <w:r>
         <w:t>D</w:t>
       </w:r>
@@ -13665,10 +13605,249 @@
       <w:r>
         <w:t>Code</w:t>
       </w:r>
+      <w:bookmarkEnd w:id="27"/>
     </w:p>
     <w:p>
       <w:r>
         <w:t>See Code/Script Attached</w:t>
+      </w:r>
+    </w:p>
+    <w:p>
+      <w:pPr>
+        <w:pStyle w:val="Heading2"/>
+      </w:pPr>
+      <w:bookmarkStart w:id="28" w:name="_Toc133516461"/>
+      <w:r>
+        <w:t>D</w:t>
+      </w:r>
+      <w:r>
+        <w:t>5</w:t>
+      </w:r>
+      <w:r>
+        <w:t xml:space="preserve">.  </w:t>
+      </w:r>
+      <w:r>
+        <w:t>Treated/Cleaned CSV</w:t>
+      </w:r>
+      <w:bookmarkEnd w:id="28"/>
+    </w:p>
+    <w:p>
+      <w:r>
+        <w:t>Cleaned and Treated CSV has been uploaded. Below is a snippet of the CSV showing only a few lines, as the full CSV contains 9523 records.</w:t>
+      </w:r>
+    </w:p>
+    <w:p>
+      <w:pPr>
+        <w:keepNext/>
+        <w:ind w:firstLine="0"/>
+        <w:jc w:val="center"/>
+      </w:pPr>
+      <w:r>
+        <w:drawing>
+          <wp:inline distT="0" distB="0" distL="0" distR="0" wp14:anchorId="664F6B9D" wp14:editId="1717F73D">
+            <wp:extent cx="5943600" cy="1480185"/>
+            <wp:effectExtent l="0" t="0" r="0" b="5715"/>
+            <wp:docPr id="2094693504" name="Picture 1" descr="Graphical user interface, application, table, Excel&#10;&#10;Description automatically generated"/>
+            <wp:cNvGraphicFramePr>
+              <a:graphicFrameLocks xmlns:a="http://schemas.openxmlformats.org/drawingml/2006/main" noChangeAspect="1"/>
+            </wp:cNvGraphicFramePr>
+            <a:graphic xmlns:a="http://schemas.openxmlformats.org/drawingml/2006/main">
+              <a:graphicData uri="http://schemas.openxmlformats.org/drawingml/2006/picture">
+                <pic:pic xmlns:pic="http://schemas.openxmlformats.org/drawingml/2006/picture">
+                  <pic:nvPicPr>
+                    <pic:cNvPr id="2094693504" name="Picture 1" descr="Graphical user interface, application, table, Excel&#10;&#10;Description automatically generated"/>
+                    <pic:cNvPicPr/>
+                  </pic:nvPicPr>
+                  <pic:blipFill>
+                    <a:blip r:embed="rId26"/>
+                    <a:stretch>
+                      <a:fillRect/>
+                    </a:stretch>
+                  </pic:blipFill>
+                  <pic:spPr>
+                    <a:xfrm>
+                      <a:off x="0" y="0"/>
+                      <a:ext cx="5943600" cy="1480185"/>
+                    </a:xfrm>
+                    <a:prstGeom prst="rect">
+                      <a:avLst/>
+                    </a:prstGeom>
+                  </pic:spPr>
+                </pic:pic>
+              </a:graphicData>
+            </a:graphic>
+          </wp:inline>
+        </w:drawing>
+      </w:r>
+    </w:p>
+    <w:p>
+      <w:pPr>
+        <w:pStyle w:val="Caption"/>
+        <w:jc w:val="center"/>
+      </w:pPr>
+      <w:bookmarkStart w:id="29" w:name="_Toc133516489"/>
+      <w:r>
+        <w:t xml:space="preserve">Figure </w:t>
+      </w:r>
+      <w:fldSimple w:instr=" SEQ Figure \* ARABIC ">
+        <w:r>
+          <w:rPr>
+            <w:noProof/>
+          </w:rPr>
+          <w:t>19</w:t>
+        </w:r>
+      </w:fldSimple>
+      <w:r>
+        <w:t>: Extracted clean CSV</w:t>
+      </w:r>
+      <w:bookmarkEnd w:id="29"/>
+    </w:p>
+    <w:p>
+      <w:pPr>
+        <w:ind w:firstLine="0"/>
+      </w:pPr>
+    </w:p>
+    <w:p>
+      <w:pPr>
+        <w:pStyle w:val="Heading2"/>
+      </w:pPr>
+      <w:r>
+        <w:t>D</w:t>
+      </w:r>
+      <w:r>
+        <w:t>6</w:t>
+      </w:r>
+      <w:r>
+        <w:t xml:space="preserve">.  </w:t>
+      </w:r>
+      <w:r>
+        <w:t>Advantages/Disadvantages of Treatments</w:t>
+      </w:r>
+    </w:p>
+    <w:p>
+      <w:r>
+        <w:t xml:space="preserve">Several considerations were taken into account for treating the original CSV file. Duplicated values were absent and thus were ignored. </w:t>
+      </w:r>
+      <w:r>
+        <w:t xml:space="preserve">The methodology used to treat the missing values was implemented based on the table shown ion the course PowerPoints – depending on the behavior of the histogram, different values were used to imputer the missing data </w:t>
+      </w:r>
+      <w:sdt>
+        <w:sdtPr>
+          <w:id w:val="-552458262"/>
+          <w:citation/>
+        </w:sdtPr>
+        <w:sdtContent>
+          <w:r>
+            <w:fldChar w:fldCharType="begin"/>
+          </w:r>
+          <w:r>
+            <w:instrText xml:space="preserve"> CITATION Str22 \l 1033 </w:instrText>
+          </w:r>
+          <w:r>
+            <w:fldChar w:fldCharType="separate"/>
+          </w:r>
+          <w:r>
+            <w:rPr>
+              <w:noProof/>
+            </w:rPr>
+            <w:t>(Straw, 2022)</w:t>
+          </w:r>
+          <w:r>
+            <w:fldChar w:fldCharType="end"/>
+          </w:r>
+        </w:sdtContent>
+      </w:sdt>
+      <w:r>
+        <w:t xml:space="preserve">. For example, </w:t>
+      </w:r>
+      <w:r>
+        <w:rPr>
+          <w:i/>
+          <w:iCs/>
+        </w:rPr>
+        <w:t xml:space="preserve">Children, Income </w:t>
+      </w:r>
+      <w:r>
+        <w:t xml:space="preserve"> </w:t>
+      </w:r>
+      <w:r>
+        <w:rPr>
+          <w:i/>
+          <w:iCs/>
+        </w:rPr>
+        <w:t xml:space="preserve">Initial_days, </w:t>
+      </w:r>
+      <w:r>
+        <w:t xml:space="preserve"> the median value was used for imputation. On the other hand, since </w:t>
+      </w:r>
+      <w:r>
+        <w:rPr>
+          <w:i/>
+          <w:iCs/>
+        </w:rPr>
+        <w:t xml:space="preserve">Age </w:t>
+      </w:r>
+      <w:r>
+        <w:t xml:space="preserve"> exhibited a bimodal distribution, the mean was used. The advantage of using these methods is that the statistical properties of the variables were mostly retained as it would be beneficial for further data analysis.</w:t>
+      </w:r>
+      <w:r>
+        <w:t xml:space="preserve"> One disadvantage of using these </w:t>
+      </w:r>
+      <w:r>
+        <w:lastRenderedPageBreak/>
+        <w:t xml:space="preserve">values, rather than simply removing </w:t>
+      </w:r>
+      <w:r>
+        <w:t>them,</w:t>
+      </w:r>
+      <w:r>
+        <w:t xml:space="preserve"> or utilizing other techniques, is that their histograms would be visually distorted. In the case of outliers, the extraction method was used – in order to keep data integrity, the outliers were completely removed and included in their own separate dataframe. In this way, if needed, the </w:t>
+      </w:r>
+      <w:r>
+        <w:t>data frames</w:t>
+      </w:r>
+      <w:r>
+        <w:t xml:space="preserve"> </w:t>
+      </w:r>
+      <w:r>
+        <w:t>could</w:t>
+      </w:r>
+      <w:r>
+        <w:t xml:space="preserve"> be merged to include the original dataset for analysis. </w:t>
+      </w:r>
+      <w:r>
+        <w:t xml:space="preserve">By creating a separate data frame for the outliers, the opportunity to further inspect and analyze the outliers themselves was also created. </w:t>
+      </w:r>
+    </w:p>
+    <w:p>
+      <w:pPr>
+        <w:pStyle w:val="Heading2"/>
+      </w:pPr>
+      <w:r>
+        <w:t>D</w:t>
+      </w:r>
+      <w:r>
+        <w:t>7</w:t>
+      </w:r>
+      <w:r>
+        <w:t xml:space="preserve">.  </w:t>
+      </w:r>
+      <w:r>
+        <w:t>Challenge</w:t>
+      </w:r>
+      <w:r>
+        <w:t>s</w:t>
+      </w:r>
+      <w:r>
+        <w:t xml:space="preserve"> in Data Analysis</w:t>
+      </w:r>
+    </w:p>
+    <w:p>
+      <w:r>
+        <w:t>One of the challenges a data analyst could encounter when using the newly cleaned dataset is the distortion in the data produced by the imputation of the median and mean values; although the absence of values was addressed, it undoubtedly changes the overall statistics of the data slightly and might introduce some degree of error (which can be accounted for). Moreover, by removing the outliers, the extreme values were removed from the cleaned dataset – these values could be by error or true in nature and their “extremeness” is important to include in analysis.</w:t>
+      </w:r>
+      <w:r>
+        <w:t xml:space="preserve"> This too, can be accounted for in any analysis to be performed in the future.</w:t>
       </w:r>
     </w:p>
     <w:p>
@@ -13759,12 +13938,12 @@
       <w:pPr>
         <w:pStyle w:val="Heading1"/>
       </w:pPr>
-      <w:bookmarkStart w:id="27" w:name="_Toc133350892"/>
+      <w:bookmarkStart w:id="30" w:name="_Toc133516462"/>
       <w:r>
         <w:lastRenderedPageBreak/>
         <w:t>Table of Figures</w:t>
       </w:r>
-      <w:bookmarkEnd w:id="27"/>
+      <w:bookmarkEnd w:id="30"/>
     </w:p>
     <w:p>
       <w:pPr>
@@ -13788,7 +13967,7 @@
       <w:r>
         <w:fldChar w:fldCharType="separate"/>
       </w:r>
-      <w:hyperlink w:anchor="_Toc133352348" w:history="1">
+      <w:hyperlink w:anchor="_Toc133516477" w:history="1">
         <w:r>
           <w:rPr>
             <w:rStyle w:val="Hyperlink"/>
@@ -13815,7 +13994,7 @@
             <w:noProof/>
             <w:webHidden/>
           </w:rPr>
-          <w:instrText xml:space="preserve"> PAGEREF _Toc133352348 \h </w:instrText>
+          <w:instrText xml:space="preserve"> PAGEREF _Toc133516477 \h </w:instrText>
         </w:r>
         <w:r>
           <w:rPr>
@@ -13859,7 +14038,7 @@
           <w:lang w:val="es-ES_tradnl" w:eastAsia="es-ES_tradnl"/>
         </w:rPr>
       </w:pPr>
-      <w:hyperlink w:anchor="_Toc133352349" w:history="1">
+      <w:hyperlink w:anchor="_Toc133516478" w:history="1">
         <w:r>
           <w:rPr>
             <w:rStyle w:val="Hyperlink"/>
@@ -13886,7 +14065,7 @@
             <w:noProof/>
             <w:webHidden/>
           </w:rPr>
-          <w:instrText xml:space="preserve"> PAGEREF _Toc133352349 \h </w:instrText>
+          <w:instrText xml:space="preserve"> PAGEREF _Toc133516478 \h </w:instrText>
         </w:r>
         <w:r>
           <w:rPr>
@@ -13930,7 +14109,7 @@
           <w:lang w:val="es-ES_tradnl" w:eastAsia="es-ES_tradnl"/>
         </w:rPr>
       </w:pPr>
-      <w:hyperlink w:anchor="_Toc133352350" w:history="1">
+      <w:hyperlink w:anchor="_Toc133516479" w:history="1">
         <w:r>
           <w:rPr>
             <w:rStyle w:val="Hyperlink"/>
@@ -13957,7 +14136,7 @@
             <w:noProof/>
             <w:webHidden/>
           </w:rPr>
-          <w:instrText xml:space="preserve"> PAGEREF _Toc133352350 \h </w:instrText>
+          <w:instrText xml:space="preserve"> PAGEREF _Toc133516479 \h </w:instrText>
         </w:r>
         <w:r>
           <w:rPr>
@@ -14001,27 +14180,13 @@
           <w:lang w:val="es-ES_tradnl" w:eastAsia="es-ES_tradnl"/>
         </w:rPr>
       </w:pPr>
-      <w:hyperlink w:anchor="_Toc133352351" w:history="1">
+      <w:hyperlink w:anchor="_Toc133516480" w:history="1">
         <w:r>
           <w:rPr>
             <w:rStyle w:val="Hyperlink"/>
             <w:noProof/>
           </w:rPr>
-          <w:t>Figure 4: Children Histogram (Original)</w:t>
-        </w:r>
-        <w:r>
-          <w:rPr>
-            <w:rStyle w:val="Hyperlink"/>
-            <w:noProof/>
-          </w:rPr>
-          <w:t xml:space="preserve"> ; </w:t>
-        </w:r>
-        <w:r>
-          <w:rPr>
-            <w:rStyle w:val="Hyperlink"/>
-            <w:noProof/>
-          </w:rPr>
-          <w:t>Figure 5: Age Histogram (Original)</w:t>
+          <w:t>Figure 4: Children Histogram (Original)                                                   Figure 5: Age Histogram (Original)</w:t>
         </w:r>
         <w:r>
           <w:rPr>
@@ -14042,7 +14207,7 @@
             <w:noProof/>
             <w:webHidden/>
           </w:rPr>
-          <w:instrText xml:space="preserve"> PAGEREF _Toc133352351 \h </w:instrText>
+          <w:instrText xml:space="preserve"> PAGEREF _Toc133516480 \h </w:instrText>
         </w:r>
         <w:r>
           <w:rPr>
@@ -14086,27 +14251,13 @@
           <w:lang w:val="es-ES_tradnl" w:eastAsia="es-ES_tradnl"/>
         </w:rPr>
       </w:pPr>
-      <w:hyperlink w:anchor="_Toc133352352" w:history="1">
+      <w:hyperlink w:anchor="_Toc133516481" w:history="1">
         <w:r>
           <w:rPr>
             <w:rStyle w:val="Hyperlink"/>
             <w:noProof/>
           </w:rPr>
-          <w:t xml:space="preserve">Figure 6: Income Histogram (Original) </w:t>
-        </w:r>
-        <w:r>
-          <w:rPr>
-            <w:rStyle w:val="Hyperlink"/>
-            <w:noProof/>
-          </w:rPr>
-          <w:t xml:space="preserve">; </w:t>
-        </w:r>
-        <w:r>
-          <w:rPr>
-            <w:rStyle w:val="Hyperlink"/>
-            <w:noProof/>
-          </w:rPr>
-          <w:t>Figure 7: Initial Days Histogram (Original)</w:t>
+          <w:t>Figure 6: Income Histogram (Original)                                            Figure 7: Initial Days Histogram (Original)</w:t>
         </w:r>
         <w:r>
           <w:rPr>
@@ -14127,7 +14278,7 @@
             <w:noProof/>
             <w:webHidden/>
           </w:rPr>
-          <w:instrText xml:space="preserve"> PAGEREF _Toc133352352 \h </w:instrText>
+          <w:instrText xml:space="preserve"> PAGEREF _Toc133516481 \h </w:instrText>
         </w:r>
         <w:r>
           <w:rPr>
@@ -14171,27 +14322,13 @@
           <w:lang w:val="es-ES_tradnl" w:eastAsia="es-ES_tradnl"/>
         </w:rPr>
       </w:pPr>
-      <w:hyperlink w:anchor="_Toc133352353" w:history="1">
+      <w:hyperlink w:anchor="_Toc133516482" w:history="1">
         <w:r>
           <w:rPr>
             <w:rStyle w:val="Hyperlink"/>
             <w:noProof/>
           </w:rPr>
-          <w:t xml:space="preserve">Figure 8: Children Histogram (Treated) </w:t>
-        </w:r>
-        <w:r>
-          <w:rPr>
-            <w:rStyle w:val="Hyperlink"/>
-            <w:noProof/>
-          </w:rPr>
-          <w:t xml:space="preserve">; </w:t>
-        </w:r>
-        <w:r>
-          <w:rPr>
-            <w:rStyle w:val="Hyperlink"/>
-            <w:noProof/>
-          </w:rPr>
-          <w:t>Figure 9: Age Histogram (Treated)</w:t>
+          <w:t>Figure 8: Children Histogram (Treated)                                                         Figure 9: Age Histogram (Treated)</w:t>
         </w:r>
         <w:r>
           <w:rPr>
@@ -14212,7 +14349,7 @@
             <w:noProof/>
             <w:webHidden/>
           </w:rPr>
-          <w:instrText xml:space="preserve"> PAGEREF _Toc133352353 \h </w:instrText>
+          <w:instrText xml:space="preserve"> PAGEREF _Toc133516482 \h </w:instrText>
         </w:r>
         <w:r>
           <w:rPr>
@@ -14256,27 +14393,13 @@
           <w:lang w:val="es-ES_tradnl" w:eastAsia="es-ES_tradnl"/>
         </w:rPr>
       </w:pPr>
-      <w:hyperlink w:anchor="_Toc133352354" w:history="1">
+      <w:hyperlink w:anchor="_Toc133516483" w:history="1">
         <w:r>
           <w:rPr>
             <w:rStyle w:val="Hyperlink"/>
             <w:noProof/>
           </w:rPr>
-          <w:t xml:space="preserve">Figure 10: Initial_days Histogram (Treated) </w:t>
-        </w:r>
-        <w:r>
-          <w:rPr>
-            <w:rStyle w:val="Hyperlink"/>
-            <w:noProof/>
-          </w:rPr>
-          <w:t xml:space="preserve">; </w:t>
-        </w:r>
-        <w:r>
-          <w:rPr>
-            <w:rStyle w:val="Hyperlink"/>
-            <w:noProof/>
-          </w:rPr>
-          <w:t>Figure 11: Income histogram (Treated)</w:t>
+          <w:t>Figure 10: Initial_days Histogram (Treated)                                           Figure 11: Income histogram (Treated)</w:t>
         </w:r>
         <w:r>
           <w:rPr>
@@ -14297,7 +14420,7 @@
             <w:noProof/>
             <w:webHidden/>
           </w:rPr>
-          <w:instrText xml:space="preserve"> PAGEREF _Toc133352354 \h </w:instrText>
+          <w:instrText xml:space="preserve"> PAGEREF _Toc133516483 \h </w:instrText>
         </w:r>
         <w:r>
           <w:rPr>
@@ -14341,27 +14464,13 @@
           <w:lang w:val="es-ES_tradnl" w:eastAsia="es-ES_tradnl"/>
         </w:rPr>
       </w:pPr>
-      <w:hyperlink w:anchor="_Toc133352355" w:history="1">
+      <w:hyperlink w:anchor="_Toc133516484" w:history="1">
         <w:r>
           <w:rPr>
             <w:rStyle w:val="Hyperlink"/>
             <w:noProof/>
           </w:rPr>
-          <w:t xml:space="preserve">Figure 12: Children Boxplot (Original) </w:t>
-        </w:r>
-        <w:r>
-          <w:rPr>
-            <w:rStyle w:val="Hyperlink"/>
-            <w:noProof/>
-          </w:rPr>
-          <w:t>;</w:t>
-        </w:r>
-        <w:r>
-          <w:rPr>
-            <w:rStyle w:val="Hyperlink"/>
-            <w:noProof/>
-          </w:rPr>
-          <w:t xml:space="preserve"> Figure 13: Age Boxplot (Original)</w:t>
+          <w:t>Figure 12: Children Boxplot (Original)                                                             Figure 13: Age Boxplot (Original)</w:t>
         </w:r>
         <w:r>
           <w:rPr>
@@ -14382,7 +14491,7 @@
             <w:noProof/>
             <w:webHidden/>
           </w:rPr>
-          <w:instrText xml:space="preserve"> PAGEREF _Toc133352355 \h </w:instrText>
+          <w:instrText xml:space="preserve"> PAGEREF _Toc133516484 \h </w:instrText>
         </w:r>
         <w:r>
           <w:rPr>
@@ -14426,27 +14535,13 @@
           <w:lang w:val="es-ES_tradnl" w:eastAsia="es-ES_tradnl"/>
         </w:rPr>
       </w:pPr>
-      <w:hyperlink w:anchor="_Toc133352356" w:history="1">
+      <w:hyperlink w:anchor="_Toc133516485" w:history="1">
         <w:r>
           <w:rPr>
             <w:rStyle w:val="Hyperlink"/>
             <w:noProof/>
           </w:rPr>
-          <w:t xml:space="preserve">Figure 14: Income Boxplot (Original) </w:t>
-        </w:r>
-        <w:r>
-          <w:rPr>
-            <w:rStyle w:val="Hyperlink"/>
-            <w:noProof/>
-          </w:rPr>
-          <w:t xml:space="preserve">; </w:t>
-        </w:r>
-        <w:r>
-          <w:rPr>
-            <w:rStyle w:val="Hyperlink"/>
-            <w:noProof/>
-          </w:rPr>
-          <w:t>Figure 15: Initial_days Boxplot (Original)</w:t>
+          <w:t>Figure 14: Income Boxplot (Original)                                                        Figure 15: Initial_days Boxplot (Original)</w:t>
         </w:r>
         <w:r>
           <w:rPr>
@@ -14467,7 +14562,7 @@
             <w:noProof/>
             <w:webHidden/>
           </w:rPr>
-          <w:instrText xml:space="preserve"> PAGEREF _Toc133352356 \h </w:instrText>
+          <w:instrText xml:space="preserve"> PAGEREF _Toc133516485 \h </w:instrText>
         </w:r>
         <w:r>
           <w:rPr>
@@ -14511,7 +14606,7 @@
           <w:lang w:val="es-ES_tradnl" w:eastAsia="es-ES_tradnl"/>
         </w:rPr>
       </w:pPr>
-      <w:hyperlink w:anchor="_Toc133352357" w:history="1">
+      <w:hyperlink w:anchor="_Toc133516486" w:history="1">
         <w:r>
           <w:rPr>
             <w:rStyle w:val="Hyperlink"/>
@@ -14538,7 +14633,7 @@
             <w:noProof/>
             <w:webHidden/>
           </w:rPr>
-          <w:instrText xml:space="preserve"> PAGEREF _Toc133352357 \h </w:instrText>
+          <w:instrText xml:space="preserve"> PAGEREF _Toc133516486 \h </w:instrText>
         </w:r>
         <w:r>
           <w:rPr>
@@ -14582,7 +14677,7 @@
           <w:lang w:val="es-ES_tradnl" w:eastAsia="es-ES_tradnl"/>
         </w:rPr>
       </w:pPr>
-      <w:hyperlink w:anchor="_Toc133352358" w:history="1">
+      <w:hyperlink w:anchor="_Toc133516487" w:history="1">
         <w:r>
           <w:rPr>
             <w:rStyle w:val="Hyperlink"/>
@@ -14609,7 +14704,7 @@
             <w:noProof/>
             <w:webHidden/>
           </w:rPr>
-          <w:instrText xml:space="preserve"> PAGEREF _Toc133352358 \h </w:instrText>
+          <w:instrText xml:space="preserve"> PAGEREF _Toc133516487 \h </w:instrText>
         </w:r>
         <w:r>
           <w:rPr>
@@ -14653,7 +14748,7 @@
           <w:lang w:val="es-ES_tradnl" w:eastAsia="es-ES_tradnl"/>
         </w:rPr>
       </w:pPr>
-      <w:hyperlink w:anchor="_Toc133352359" w:history="1">
+      <w:hyperlink w:anchor="_Toc133516488" w:history="1">
         <w:r>
           <w:rPr>
             <w:rStyle w:val="Hyperlink"/>
@@ -14680,7 +14775,7 @@
             <w:noProof/>
             <w:webHidden/>
           </w:rPr>
-          <w:instrText xml:space="preserve"> PAGEREF _Toc133352359 \h </w:instrText>
+          <w:instrText xml:space="preserve"> PAGEREF _Toc133516488 \h </w:instrText>
         </w:r>
         <w:r>
           <w:rPr>
@@ -14713,6 +14808,77 @@
     </w:p>
     <w:p>
       <w:pPr>
+        <w:pStyle w:val="TableofFigures"/>
+        <w:tabs>
+          <w:tab w:val="right" w:leader="dot" w:pos="9350"/>
+        </w:tabs>
+        <w:rPr>
+          <w:rFonts w:asciiTheme="minorHAnsi" w:eastAsiaTheme="minorEastAsia" w:hAnsiTheme="minorHAnsi" w:cstheme="minorBidi"/>
+          <w:noProof/>
+          <w:sz w:val="22"/>
+          <w:lang w:val="es-ES_tradnl" w:eastAsia="es-ES_tradnl"/>
+        </w:rPr>
+      </w:pPr>
+      <w:hyperlink w:anchor="_Toc133516489" w:history="1">
+        <w:r>
+          <w:rPr>
+            <w:rStyle w:val="Hyperlink"/>
+            <w:noProof/>
+          </w:rPr>
+          <w:t>Figure 19: Extracted clean CSV</w:t>
+        </w:r>
+        <w:r>
+          <w:rPr>
+            <w:noProof/>
+            <w:webHidden/>
+          </w:rPr>
+          <w:tab/>
+        </w:r>
+        <w:r>
+          <w:rPr>
+            <w:noProof/>
+            <w:webHidden/>
+          </w:rPr>
+          <w:fldChar w:fldCharType="begin"/>
+        </w:r>
+        <w:r>
+          <w:rPr>
+            <w:noProof/>
+            <w:webHidden/>
+          </w:rPr>
+          <w:instrText xml:space="preserve"> PAGEREF _Toc133516489 \h </w:instrText>
+        </w:r>
+        <w:r>
+          <w:rPr>
+            <w:noProof/>
+            <w:webHidden/>
+          </w:rPr>
+        </w:r>
+        <w:r>
+          <w:rPr>
+            <w:noProof/>
+            <w:webHidden/>
+          </w:rPr>
+          <w:fldChar w:fldCharType="separate"/>
+        </w:r>
+        <w:r>
+          <w:rPr>
+            <w:noProof/>
+            <w:webHidden/>
+          </w:rPr>
+          <w:t>13</w:t>
+        </w:r>
+        <w:r>
+          <w:rPr>
+            <w:noProof/>
+            <w:webHidden/>
+          </w:rPr>
+          <w:fldChar w:fldCharType="end"/>
+        </w:r>
+      </w:hyperlink>
+    </w:p>
+    <w:p>
+      <w:pPr>
         <w:keepNext/>
         <w:ind w:firstLine="0"/>
       </w:pPr>
@@ -14730,7 +14896,7 @@
         <w:br w:type="page"/>
       </w:r>
     </w:p>
-    <w:bookmarkStart w:id="28" w:name="_Toc133350893" w:displacedByCustomXml="next"/>
+    <w:bookmarkStart w:id="31" w:name="_Toc133516463" w:displacedByCustomXml="next"/>
     <w:sdt>
       <w:sdtPr>
         <w:rPr>
@@ -14755,7 +14921,7 @@
           <w:r>
             <w:t>Works Cited</w:t>
           </w:r>
-          <w:bookmarkEnd w:id="28"/>
+          <w:bookmarkEnd w:id="31"/>
         </w:p>
         <w:p>
           <w:pPr>
@@ -14763,8 +14929,7 @@
             <w:ind w:left="720" w:hanging="720"/>
             <w:rPr>
               <w:noProof/>
-              <w:sz w:val="20"/>
-              <w:szCs w:val="20"/>
+              <w:szCs w:val="24"/>
             </w:rPr>
           </w:pPr>
           <w:r>
@@ -14791,8 +14956,6 @@
           <w:r>
             <w:rPr>
               <w:noProof/>
-              <w:sz w:val="20"/>
-              <w:szCs w:val="20"/>
             </w:rPr>
             <w:t>Middleton, D. (2022). Webinar 3: Getting Started with Reexpression of Categorical Variables. Retrieved March 2023, from https://westerngovernorsuniversity.sharepoint.com/:b:/r/sites/D206DataCleaning/Shared%20Documents/Webinar%203%20Getting%20Started%20with%20Re-expression%20of%20Categorical%20Variables.pdf?csf=1&amp;web=1&amp;e=r3QoNq</w:t>
           </w:r>
@@ -14803,15 +14966,11 @@
             <w:ind w:left="720" w:hanging="720"/>
             <w:rPr>
               <w:noProof/>
-              <w:sz w:val="20"/>
-              <w:szCs w:val="20"/>
             </w:rPr>
           </w:pPr>
           <w:r>
             <w:rPr>
               <w:noProof/>
-              <w:sz w:val="20"/>
-              <w:szCs w:val="20"/>
             </w:rPr>
             <w:t xml:space="preserve">NumFOCUS, Inc. (2023). </w:t>
           </w:r>
@@ -14820,16 +14979,12 @@
               <w:i/>
               <w:iCs/>
               <w:noProof/>
-              <w:sz w:val="20"/>
-              <w:szCs w:val="20"/>
             </w:rPr>
             <w:t>User Guide to pandas</w:t>
           </w:r>
           <w:r>
             <w:rPr>
               <w:noProof/>
-              <w:sz w:val="20"/>
-              <w:szCs w:val="20"/>
             </w:rPr>
             <w:t>, 1.53. Retrieved March 2023, from pandas: https://pandas.pydata.org/docs/user_guide/index.html#user-guide</w:t>
           </w:r>
@@ -14840,15 +14995,11 @@
             <w:ind w:left="720" w:hanging="720"/>
             <w:rPr>
               <w:noProof/>
-              <w:sz w:val="20"/>
-              <w:szCs w:val="20"/>
             </w:rPr>
           </w:pPr>
           <w:r>
             <w:rPr>
               <w:noProof/>
-              <w:sz w:val="20"/>
-              <w:szCs w:val="20"/>
             </w:rPr>
             <w:t>Straw, D. (2022). Data Cleaning: Webinar 2 - Getting Started with Missing Data and Outliers. Retrieved 2023, from https://westerngovernorsuniversity.sharepoint.com/sites/D206DataCleaning/Shared%20Documents/Forms/AllItems.aspx?id=%2Fsites%2FD206DataCleaning%2FShared%20Documents%2FWebinar%202%20Getting%20Started%20with%20Missing%20Data%2Epdf&amp;parent=%2Fsites%2FD206DataC</w:t>
           </w:r>
@@ -14859,15 +15010,11 @@
             <w:ind w:left="720" w:hanging="720"/>
             <w:rPr>
               <w:noProof/>
-              <w:sz w:val="20"/>
-              <w:szCs w:val="20"/>
             </w:rPr>
           </w:pPr>
           <w:r>
             <w:rPr>
               <w:noProof/>
-              <w:sz w:val="20"/>
-              <w:szCs w:val="20"/>
             </w:rPr>
             <w:t xml:space="preserve">Waskom, Ph.D, M. (n.d.). </w:t>
           </w:r>
@@ -14876,16 +15023,12 @@
               <w:i/>
               <w:iCs/>
               <w:noProof/>
-              <w:sz w:val="20"/>
-              <w:szCs w:val="20"/>
             </w:rPr>
             <w:t>seaborn.boxplot</w:t>
           </w:r>
           <w:r>
             <w:rPr>
               <w:noProof/>
-              <w:sz w:val="20"/>
-              <w:szCs w:val="20"/>
             </w:rPr>
             <w:t>. Retrieved March 2023, from seaborn: statistical data visualization: https://seaborn.pydata.org/generated/seaborn.boxplot.html?highlight=boxplots</w:t>
           </w:r>
@@ -14920,8 +15063,8 @@
       </w:r>
     </w:p>
     <w:sectPr>
-      <w:headerReference w:type="default" r:id="rId26"/>
-      <w:headerReference w:type="first" r:id="rId27"/>
+      <w:headerReference w:type="default" r:id="rId27"/>
+      <w:headerReference w:type="first" r:id="rId28"/>
       <w:pgSz w:w="12240" w:h="15840"/>
       <w:pgMar w:top="1440" w:right="1440" w:bottom="1440" w:left="1440" w:header="720" w:footer="720" w:gutter="0"/>
       <w:cols w:space="720"/>

</xml_diff>

<commit_message>
Updated report up to E3
</commit_message>
<xml_diff>
--- a/D206_Data Cleaning/Performance Assessment/D206_Performance Assessment.docx
+++ b/D206_Data Cleaning/Performance Assessment/D206_Performance Assessment.docx
@@ -193,7 +193,7 @@
           <w:rFonts w:cs="Times New Roman"/>
           <w:szCs w:val="24"/>
         </w:rPr>
-        <w:t>March 31</w:t>
+        <w:t>April 30</w:t>
       </w:r>
       <w:r>
         <w:rPr>
@@ -13594,16 +13594,7 @@
       </w:pPr>
       <w:bookmarkStart w:id="27" w:name="_Toc133516460"/>
       <w:r>
-        <w:t>D</w:t>
-      </w:r>
-      <w:r>
-        <w:t>4</w:t>
-      </w:r>
-      <w:r>
-        <w:t xml:space="preserve">.  </w:t>
-      </w:r>
-      <w:r>
-        <w:t>Code</w:t>
+        <w:t>D4.  Code</w:t>
       </w:r>
       <w:bookmarkEnd w:id="27"/>
     </w:p>
@@ -13618,16 +13609,7 @@
       </w:pPr>
       <w:bookmarkStart w:id="28" w:name="_Toc133516461"/>
       <w:r>
-        <w:t>D</w:t>
-      </w:r>
-      <w:r>
-        <w:t>5</w:t>
-      </w:r>
-      <w:r>
-        <w:t xml:space="preserve">.  </w:t>
-      </w:r>
-      <w:r>
-        <w:t>Treated/Cleaned CSV</w:t>
+        <w:t>D5.  Treated/Cleaned CSV</w:t>
       </w:r>
       <w:bookmarkEnd w:id="28"/>
     </w:p>
@@ -13643,6 +13625,9 @@
         <w:jc w:val="center"/>
       </w:pPr>
       <w:r>
+        <w:rPr>
+          <w:noProof/>
+        </w:rPr>
         <w:drawing>
           <wp:inline distT="0" distB="0" distL="0" distR="0" wp14:anchorId="664F6B9D" wp14:editId="1717F73D">
             <wp:extent cx="5943600" cy="1480185"/>
@@ -13712,16 +13697,7 @@
         <w:pStyle w:val="Heading2"/>
       </w:pPr>
       <w:r>
-        <w:t>D</w:t>
-      </w:r>
-      <w:r>
-        <w:t>6</w:t>
-      </w:r>
-      <w:r>
-        <w:t xml:space="preserve">.  </w:t>
-      </w:r>
-      <w:r>
-        <w:t>Advantages/Disadvantages of Treatments</w:t>
+        <w:t>D6.  Advantages/Disadvantages of Treatments</w:t>
       </w:r>
     </w:p>
     <w:p>
@@ -13824,16 +13800,7 @@
         <w:pStyle w:val="Heading2"/>
       </w:pPr>
       <w:r>
-        <w:t>D</w:t>
-      </w:r>
-      <w:r>
-        <w:t>7</w:t>
-      </w:r>
-      <w:r>
-        <w:t xml:space="preserve">.  </w:t>
-      </w:r>
-      <w:r>
-        <w:t>Challenge</w:t>
+        <w:t>D7.  Challenge</w:t>
       </w:r>
       <w:r>
         <w:t>s</w:t>
@@ -13849,6 +13816,493 @@
       <w:r>
         <w:t xml:space="preserve"> This too, can be accounted for in any analysis to be performed in the future.</w:t>
       </w:r>
+    </w:p>
+    <w:p>
+      <w:pPr>
+        <w:ind w:firstLine="0"/>
+      </w:pPr>
+    </w:p>
+    <w:p>
+      <w:pPr>
+        <w:pStyle w:val="Heading1"/>
+        <w:jc w:val="left"/>
+      </w:pPr>
+      <w:r>
+        <w:t>Part I</w:t>
+      </w:r>
+      <w:r>
+        <w:t>V</w:t>
+      </w:r>
+      <w:r>
+        <w:t xml:space="preserve">: </w:t>
+      </w:r>
+      <w:r>
+        <w:t>PCA</w:t>
+      </w:r>
+    </w:p>
+    <w:p>
+      <w:pPr>
+        <w:pStyle w:val="Heading2"/>
+      </w:pPr>
+      <w:r>
+        <w:t>E1</w:t>
+      </w:r>
+      <w:r>
+        <w:t xml:space="preserve">.  </w:t>
+      </w:r>
+      <w:r>
+        <w:t>PCA Loadings</w:t>
+      </w:r>
+    </w:p>
+    <w:p>
+      <w:pPr>
+        <w:shd w:val="clear" w:color="auto" w:fill="FFFFFF"/>
+        <w:ind w:firstLine="0"/>
+        <w:contextualSpacing w:val="0"/>
+      </w:pPr>
+      <w:r>
+        <w:t xml:space="preserve">The variables used to perform PCA were </w:t>
+      </w:r>
+      <w:r>
+        <w:rPr>
+          <w:i/>
+          <w:iCs/>
+        </w:rPr>
+        <w:t>Population</w:t>
+      </w:r>
+      <w:r>
+        <w:rPr>
+          <w:i/>
+          <w:iCs/>
+        </w:rPr>
+        <w:t xml:space="preserve"> </w:t>
+      </w:r>
+      <w:r>
+        <w:rPr>
+          <w:i/>
+          <w:iCs/>
+        </w:rPr>
+        <w:t>,Children, Age, Income, Doc_visit</w:t>
+      </w:r>
+      <w:r>
+        <w:rPr>
+          <w:i/>
+          <w:iCs/>
+        </w:rPr>
+        <w:t>s</w:t>
+      </w:r>
+      <w:r>
+        <w:rPr>
+          <w:i/>
+          <w:iCs/>
+        </w:rPr>
+        <w:t>, Initial_days, TotalCharge, Additional_charges</w:t>
+      </w:r>
+      <w:r>
+        <w:rPr>
+          <w:i/>
+          <w:iCs/>
+        </w:rPr>
+        <w:t>.</w:t>
+      </w:r>
+      <w:r>
+        <w:t xml:space="preserve"> These variables were selected because they are numerical variables and they can be treated in such a way as to reduce the dimensionality of the overall dataset.</w:t>
+      </w:r>
+      <w:r>
+        <w:t xml:space="preserve"> A screenshot of the PCA loadings in shown below:</w:t>
+      </w:r>
+    </w:p>
+    <w:p>
+      <w:pPr>
+        <w:keepNext/>
+        <w:shd w:val="clear" w:color="auto" w:fill="FFFFFF"/>
+        <w:ind w:firstLine="0"/>
+        <w:contextualSpacing w:val="0"/>
+        <w:jc w:val="center"/>
+      </w:pPr>
+      <w:r>
+        <w:rPr>
+          <w:rFonts w:ascii="Consolas" w:hAnsi="Consolas" w:cs="Times New Roman"/>
+          <w:color w:val="000000"/>
+          <w:sz w:val="21"/>
+          <w:szCs w:val="21"/>
+          <w:lang w:eastAsia="es-ES_tradnl"/>
+        </w:rPr>
+        <w:lastRenderedPageBreak/>
+        <w:drawing>
+          <wp:inline distT="0" distB="0" distL="0" distR="0" wp14:anchorId="3735E531" wp14:editId="7048430F">
+            <wp:extent cx="3657600" cy="1515795"/>
+            <wp:effectExtent l="0" t="0" r="0" b="8255"/>
+            <wp:docPr id="54830902" name="Picture 1" descr="Table&#10;&#10;Description automatically generated"/>
+            <wp:cNvGraphicFramePr>
+              <a:graphicFrameLocks xmlns:a="http://schemas.openxmlformats.org/drawingml/2006/main" noChangeAspect="1"/>
+            </wp:cNvGraphicFramePr>
+            <a:graphic xmlns:a="http://schemas.openxmlformats.org/drawingml/2006/main">
+              <a:graphicData uri="http://schemas.openxmlformats.org/drawingml/2006/picture">
+                <pic:pic xmlns:pic="http://schemas.openxmlformats.org/drawingml/2006/picture">
+                  <pic:nvPicPr>
+                    <pic:cNvPr id="54830902" name="Picture 1" descr="Table&#10;&#10;Description automatically generated"/>
+                    <pic:cNvPicPr/>
+                  </pic:nvPicPr>
+                  <pic:blipFill>
+                    <a:blip r:embed="rId27"/>
+                    <a:stretch>
+                      <a:fillRect/>
+                    </a:stretch>
+                  </pic:blipFill>
+                  <pic:spPr>
+                    <a:xfrm>
+                      <a:off x="0" y="0"/>
+                      <a:ext cx="3657600" cy="1515795"/>
+                    </a:xfrm>
+                    <a:prstGeom prst="rect">
+                      <a:avLst/>
+                    </a:prstGeom>
+                  </pic:spPr>
+                </pic:pic>
+              </a:graphicData>
+            </a:graphic>
+          </wp:inline>
+        </w:drawing>
+      </w:r>
+    </w:p>
+    <w:p>
+      <w:pPr>
+        <w:keepNext/>
+        <w:shd w:val="clear" w:color="auto" w:fill="FFFFFF"/>
+        <w:ind w:firstLine="0"/>
+        <w:contextualSpacing w:val="0"/>
+        <w:jc w:val="center"/>
+      </w:pPr>
+      <w:r>
+        <w:drawing>
+          <wp:inline distT="0" distB="0" distL="0" distR="0" wp14:anchorId="707C5BB3" wp14:editId="00FC950B">
+            <wp:extent cx="3657600" cy="2176194"/>
+            <wp:effectExtent l="0" t="0" r="0" b="0"/>
+            <wp:docPr id="205120096" name="Picture 1" descr="Table&#10;&#10;Description automatically generated"/>
+            <wp:cNvGraphicFramePr>
+              <a:graphicFrameLocks xmlns:a="http://schemas.openxmlformats.org/drawingml/2006/main" noChangeAspect="1"/>
+            </wp:cNvGraphicFramePr>
+            <a:graphic xmlns:a="http://schemas.openxmlformats.org/drawingml/2006/main">
+              <a:graphicData uri="http://schemas.openxmlformats.org/drawingml/2006/picture">
+                <pic:pic xmlns:pic="http://schemas.openxmlformats.org/drawingml/2006/picture">
+                  <pic:nvPicPr>
+                    <pic:cNvPr id="205120096" name="Picture 1" descr="Table&#10;&#10;Description automatically generated"/>
+                    <pic:cNvPicPr/>
+                  </pic:nvPicPr>
+                  <pic:blipFill>
+                    <a:blip r:embed="rId28"/>
+                    <a:stretch>
+                      <a:fillRect/>
+                    </a:stretch>
+                  </pic:blipFill>
+                  <pic:spPr>
+                    <a:xfrm>
+                      <a:off x="0" y="0"/>
+                      <a:ext cx="3657600" cy="2176194"/>
+                    </a:xfrm>
+                    <a:prstGeom prst="rect">
+                      <a:avLst/>
+                    </a:prstGeom>
+                  </pic:spPr>
+                </pic:pic>
+              </a:graphicData>
+            </a:graphic>
+          </wp:inline>
+        </w:drawing>
+      </w:r>
+    </w:p>
+    <w:p>
+      <w:pPr>
+        <w:pStyle w:val="Caption"/>
+        <w:jc w:val="center"/>
+        <w:rPr>
+          <w:rFonts w:ascii="Consolas" w:hAnsi="Consolas" w:cs="Times New Roman"/>
+          <w:color w:val="000000"/>
+          <w:sz w:val="21"/>
+          <w:szCs w:val="21"/>
+          <w:lang w:eastAsia="es-ES_tradnl"/>
+        </w:rPr>
+      </w:pPr>
+      <w:r>
+        <w:t xml:space="preserve">Figure </w:t>
+      </w:r>
+      <w:fldSimple w:instr=" SEQ Figure \* ARABIC ">
+        <w:r>
+          <w:rPr>
+            <w:noProof/>
+          </w:rPr>
+          <w:t>20</w:t>
+        </w:r>
+      </w:fldSimple>
+      <w:r>
+        <w:t>: PCA Loadings</w:t>
+      </w:r>
+    </w:p>
+    <w:p/>
+    <w:p>
+      <w:pPr>
+        <w:pStyle w:val="Heading2"/>
+      </w:pPr>
+      <w:r>
+        <w:t>E</w:t>
+      </w:r>
+      <w:r>
+        <w:t>2</w:t>
+      </w:r>
+      <w:r>
+        <w:t xml:space="preserve">.  </w:t>
+      </w:r>
+      <w:r>
+        <w:t>Which PCAs to Keep?</w:t>
+      </w:r>
+    </w:p>
+    <w:p>
+      <w:r>
+        <w:t>The PCA loadings that should be kept are PC1, PC2 and PC3. The screeplot below shows the reasoning behind this selection:</w:t>
+      </w:r>
+    </w:p>
+    <w:p>
+      <w:pPr>
+        <w:keepNext/>
+        <w:jc w:val="center"/>
+      </w:pPr>
+      <w:r>
+        <w:drawing>
+          <wp:inline distT="0" distB="0" distL="0" distR="0" wp14:anchorId="4F4B7102" wp14:editId="546DBF95">
+            <wp:extent cx="2743200" cy="2085779"/>
+            <wp:effectExtent l="0" t="0" r="0" b="0"/>
+            <wp:docPr id="879364120" name="Picture 1" descr="Chart, line chart&#10;&#10;Description automatically generated"/>
+            <wp:cNvGraphicFramePr>
+              <a:graphicFrameLocks xmlns:a="http://schemas.openxmlformats.org/drawingml/2006/main" noChangeAspect="1"/>
+            </wp:cNvGraphicFramePr>
+            <a:graphic xmlns:a="http://schemas.openxmlformats.org/drawingml/2006/main">
+              <a:graphicData uri="http://schemas.openxmlformats.org/drawingml/2006/picture">
+                <pic:pic xmlns:pic="http://schemas.openxmlformats.org/drawingml/2006/picture">
+                  <pic:nvPicPr>
+                    <pic:cNvPr id="879364120" name="Picture 1" descr="Chart, line chart&#10;&#10;Description automatically generated"/>
+                    <pic:cNvPicPr/>
+                  </pic:nvPicPr>
+                  <pic:blipFill>
+                    <a:blip r:embed="rId29"/>
+                    <a:stretch>
+                      <a:fillRect/>
+                    </a:stretch>
+                  </pic:blipFill>
+                  <pic:spPr>
+                    <a:xfrm>
+                      <a:off x="0" y="0"/>
+                      <a:ext cx="2743200" cy="2085779"/>
+                    </a:xfrm>
+                    <a:prstGeom prst="rect">
+                      <a:avLst/>
+                    </a:prstGeom>
+                  </pic:spPr>
+                </pic:pic>
+              </a:graphicData>
+            </a:graphic>
+          </wp:inline>
+        </w:drawing>
+      </w:r>
+    </w:p>
+    <w:p>
+      <w:pPr>
+        <w:pStyle w:val="Caption"/>
+        <w:jc w:val="center"/>
+      </w:pPr>
+      <w:r>
+        <w:t xml:space="preserve">Figure </w:t>
+      </w:r>
+      <w:fldSimple w:instr=" SEQ Figure \* ARABIC ">
+        <w:r>
+          <w:rPr>
+            <w:noProof/>
+          </w:rPr>
+          <w:t>21</w:t>
+        </w:r>
+      </w:fldSimple>
+      <w:r>
+        <w:t>: Screeplot</w:t>
+      </w:r>
+    </w:p>
+    <w:p>
+      <w:pPr>
+        <w:pStyle w:val="Heading2"/>
+        <w:shd w:val="clear" w:color="auto" w:fill="FFFFFF"/>
+        <w:rPr>
+          <w:rFonts w:eastAsia="Times New Roman"/>
+          <w:b w:val="0"/>
+          <w:bCs w:val="0"/>
+        </w:rPr>
+      </w:pPr>
+      <w:r>
+        <w:rPr>
+          <w:rFonts w:eastAsia="Times New Roman"/>
+          <w:b w:val="0"/>
+          <w:bCs w:val="0"/>
+        </w:rPr>
+        <w:lastRenderedPageBreak/>
+        <w:t xml:space="preserve">The </w:t>
+      </w:r>
+      <w:r>
+        <w:rPr>
+          <w:rFonts w:eastAsia="Times New Roman"/>
+          <w:b w:val="0"/>
+          <w:bCs w:val="0"/>
+        </w:rPr>
+        <w:t xml:space="preserve">main focus of using a screeplot is to be able to visualize the loadings whose eigenvalues are greater than 1 – this is known as the </w:t>
+      </w:r>
+      <w:r>
+        <w:rPr>
+          <w:rFonts w:eastAsia="Times New Roman"/>
+          <w:b w:val="0"/>
+          <w:bCs w:val="0"/>
+        </w:rPr>
+        <w:t>Kaiser-Guttman Criterion</w:t>
+      </w:r>
+      <w:r>
+        <w:rPr>
+          <w:rFonts w:eastAsia="Times New Roman"/>
+          <w:b w:val="0"/>
+          <w:bCs w:val="0"/>
+        </w:rPr>
+        <w:t xml:space="preserve"> which states that the factors that should be retained are those that are greater </w:t>
+      </w:r>
+      <w:r>
+        <w:rPr>
+          <w:rFonts w:eastAsia="Times New Roman"/>
+          <w:b w:val="0"/>
+          <w:bCs w:val="0"/>
+        </w:rPr>
+        <w:t>than</w:t>
+      </w:r>
+      <w:r>
+        <w:rPr>
+          <w:rFonts w:eastAsia="Times New Roman"/>
+          <w:b w:val="0"/>
+          <w:bCs w:val="0"/>
+        </w:rPr>
+        <w:t xml:space="preserve"> an eigenvalue of 1 </w:t>
+      </w:r>
+      <w:sdt>
+        <w:sdtPr>
+          <w:rPr>
+            <w:rFonts w:eastAsia="Times New Roman"/>
+            <w:b w:val="0"/>
+            <w:bCs w:val="0"/>
+          </w:rPr>
+          <w:id w:val="-2048902197"/>
+          <w:citation/>
+        </w:sdtPr>
+        <w:sdtContent>
+          <w:r>
+            <w:rPr>
+              <w:rFonts w:eastAsia="Times New Roman"/>
+              <w:b w:val="0"/>
+              <w:bCs w:val="0"/>
+            </w:rPr>
+            <w:fldChar w:fldCharType="begin"/>
+          </w:r>
+          <w:r>
+            <w:rPr>
+              <w:rFonts w:eastAsia="Times New Roman"/>
+              <w:b w:val="0"/>
+              <w:bCs w:val="0"/>
+            </w:rPr>
+            <w:instrText xml:space="preserve"> CITATION Bab20 \l 1033 </w:instrText>
+          </w:r>
+          <w:r>
+            <w:rPr>
+              <w:rFonts w:eastAsia="Times New Roman"/>
+              <w:b w:val="0"/>
+              <w:bCs w:val="0"/>
+            </w:rPr>
+            <w:fldChar w:fldCharType="separate"/>
+          </w:r>
+          <w:r>
+            <w:rPr>
+              <w:rFonts w:eastAsia="Times New Roman"/>
+              <w:noProof/>
+            </w:rPr>
+            <w:t>(Babu, 2020)</w:t>
+          </w:r>
+          <w:r>
+            <w:rPr>
+              <w:rFonts w:eastAsia="Times New Roman"/>
+              <w:b w:val="0"/>
+              <w:bCs w:val="0"/>
+            </w:rPr>
+            <w:fldChar w:fldCharType="end"/>
+          </w:r>
+        </w:sdtContent>
+      </w:sdt>
+      <w:r>
+        <w:rPr>
+          <w:rFonts w:eastAsia="Times New Roman"/>
+          <w:b w:val="0"/>
+          <w:bCs w:val="0"/>
+        </w:rPr>
+        <w:t>.</w:t>
+      </w:r>
+    </w:p>
+    <w:p>
+      <w:pPr>
+        <w:pStyle w:val="Heading2"/>
+      </w:pPr>
+      <w:r>
+        <w:t>E</w:t>
+      </w:r>
+      <w:r>
+        <w:t>3</w:t>
+      </w:r>
+      <w:r>
+        <w:t xml:space="preserve">.  </w:t>
+      </w:r>
+      <w:r>
+        <w:t>Benefits of PCA</w:t>
+      </w:r>
+    </w:p>
+    <w:p>
+      <w:r>
+        <w:t xml:space="preserve">The main benefit of PCA is to reduce the dimensionality of the dataset. In this case, the original dataset included 56 columns – it would be very difficult to find correlation/relationship between any variables greater than 3 or 4 as this is what a person could analyze. PCA reduces the dimensionality and tries to match those variables who are “move” closely and are similarly affected </w:t>
+      </w:r>
+      <w:r>
+        <w:t>while</w:t>
+      </w:r>
+      <w:r>
+        <w:t xml:space="preserve"> similarly effect</w:t>
+      </w:r>
+      <w:r>
+        <w:t>ing</w:t>
+      </w:r>
+      <w:r>
+        <w:t xml:space="preserve"> the data overall.</w:t>
+      </w:r>
+      <w:r>
+        <w:t xml:space="preserve"> In this specific example PC1, PC2 and PC3 all have eigenvalues greater than one and show a strong correlation among them which can be easily ascertained with other analytical methods.</w:t>
+      </w:r>
+    </w:p>
+    <w:p>
+      <w:pPr>
+        <w:ind w:firstLine="0"/>
+      </w:pPr>
+    </w:p>
+    <w:p>
+      <w:pPr>
+        <w:ind w:firstLine="0"/>
+      </w:pPr>
+    </w:p>
+    <w:p/>
+    <w:p>
+      <w:pPr>
+        <w:ind w:firstLine="0"/>
+      </w:pPr>
+    </w:p>
+    <w:p/>
+    <w:p>
+      <w:pPr>
+        <w:ind w:firstLine="0"/>
+      </w:pPr>
     </w:p>
     <w:p>
       <w:pPr>
@@ -14953,6 +15407,35 @@
             </w:rPr>
             <w:fldChar w:fldCharType="separate"/>
           </w:r>
+          <w:r>
+            <w:rPr>
+              <w:noProof/>
+            </w:rPr>
+            <w:t xml:space="preserve">Babu, D. (2020, December 29). </w:t>
+          </w:r>
+          <w:r>
+            <w:rPr>
+              <w:i/>
+              <w:iCs/>
+              <w:noProof/>
+            </w:rPr>
+            <w:t>Dimensionality Reduction using Factor Analysis in Python!</w:t>
+          </w:r>
+          <w:r>
+            <w:rPr>
+              <w:noProof/>
+            </w:rPr>
+            <w:t xml:space="preserve"> Retrieved April 2023, from Analytics Vidhya: https://www.analyticsvidhya.com/blog/2020/10/dimensionality-reduction-using-factor-analysis-in-python/</w:t>
+          </w:r>
+        </w:p>
+        <w:p>
+          <w:pPr>
+            <w:pStyle w:val="Bibliography"/>
+            <w:ind w:left="720" w:hanging="720"/>
+            <w:rPr>
+              <w:noProof/>
+            </w:rPr>
+          </w:pPr>
           <w:r>
             <w:rPr>
               <w:noProof/>
@@ -15063,8 +15546,8 @@
       </w:r>
     </w:p>
     <w:sectPr>
-      <w:headerReference w:type="default" r:id="rId27"/>
-      <w:headerReference w:type="first" r:id="rId28"/>
+      <w:headerReference w:type="default" r:id="rId30"/>
+      <w:headerReference w:type="first" r:id="rId31"/>
       <w:pgSz w:w="12240" w:h="15840"/>
       <w:pgMar w:top="1440" w:right="1440" w:bottom="1440" w:left="1440" w:header="720" w:footer="720" w:gutter="0"/>
       <w:cols w:space="720"/>
@@ -16873,11 +17356,35 @@
     <b:YearAccessed>2023</b:YearAccessed>
     <b:RefOrder>4</b:RefOrder>
   </b:Source>
+  <b:Source>
+    <b:Tag>Bab20</b:Tag>
+    <b:SourceType>InternetSite</b:SourceType>
+    <b:Guid>{EE533B90-2015-428B-A493-B01E8E2F97FF}</b:Guid>
+    <b:Title>Dimensionality Reduction using Factor Analysis in Python!</b:Title>
+    <b:InternetSiteTitle>Analytics Vidhya</b:InternetSiteTitle>
+    <b:Year>2020</b:Year>
+    <b:Month>December</b:Month>
+    <b:Day>29</b:Day>
+    <b:URL>https://www.analyticsvidhya.com/blog/2020/10/dimensionality-reduction-using-factor-analysis-in-python/</b:URL>
+    <b:Author>
+      <b:Author>
+        <b:NameList>
+          <b:Person>
+            <b:Last>Babu</b:Last>
+            <b:First>Dhamodaran</b:First>
+          </b:Person>
+        </b:NameList>
+      </b:Author>
+    </b:Author>
+    <b:YearAccessed>2023</b:YearAccessed>
+    <b:MonthAccessed>April</b:MonthAccessed>
+    <b:RefOrder>5</b:RefOrder>
+  </b:Source>
 </b:Sources>
 </file>
 
 <file path=customXml/itemProps1.xml><?xml version="1.0" encoding="utf-8"?>
-<ds:datastoreItem xmlns:ds="http://schemas.openxmlformats.org/officeDocument/2006/customXml" ds:itemID="{7897C016-8E33-41CE-8743-F40825578225}">
+<ds:datastoreItem xmlns:ds="http://schemas.openxmlformats.org/officeDocument/2006/customXml" ds:itemID="{53538C9B-1EE3-4DB3-8776-FAA7EBE8658D}">
   <ds:schemaRefs>
     <ds:schemaRef ds:uri="http://schemas.openxmlformats.org/officeDocument/2006/bibliography"/>
   </ds:schemaRefs>

</xml_diff>

<commit_message>
Update Report for Attempt 2
</commit_message>
<xml_diff>
--- a/D206_Data Cleaning/Performance Assessment/D206_Performance Assessment.docx
+++ b/D206_Data Cleaning/Performance Assessment/D206_Performance Assessment.docx
@@ -4708,29 +4708,7 @@
                 <w:szCs w:val="20"/>
                 <w:lang w:eastAsia="es-ES_tradnl"/>
               </w:rPr>
-              <w:t xml:space="preserve">Psychologist, </w:t>
-            </w:r>
-            <w:proofErr w:type="gramStart"/>
-            <w:r>
-              <w:rPr>
-                <w:rFonts w:cs="Times New Roman"/>
-                <w:color w:val="000000"/>
-                <w:sz w:val="20"/>
-                <w:szCs w:val="20"/>
-                <w:lang w:eastAsia="es-ES_tradnl"/>
-              </w:rPr>
-              <w:t>sport</w:t>
-            </w:r>
-            <w:proofErr w:type="gramEnd"/>
-            <w:r>
-              <w:rPr>
-                <w:rFonts w:cs="Times New Roman"/>
-                <w:color w:val="000000"/>
-                <w:sz w:val="20"/>
-                <w:szCs w:val="20"/>
-                <w:lang w:eastAsia="es-ES_tradnl"/>
-              </w:rPr>
-              <w:t xml:space="preserve"> and exercise</w:t>
+              <w:t>Psychologist, sport and exercise</w:t>
             </w:r>
           </w:p>
         </w:tc>
@@ -5233,29 +5211,7 @@
                 <w:szCs w:val="20"/>
                 <w:lang w:eastAsia="es-ES_tradnl"/>
               </w:rPr>
-              <w:t xml:space="preserve">Some College, </w:t>
-            </w:r>
-            <w:proofErr w:type="gramStart"/>
-            <w:r>
-              <w:rPr>
-                <w:rFonts w:cs="Times New Roman"/>
-                <w:color w:val="000000"/>
-                <w:sz w:val="20"/>
-                <w:szCs w:val="20"/>
-                <w:lang w:eastAsia="es-ES_tradnl"/>
-              </w:rPr>
-              <w:t>Less</w:t>
-            </w:r>
-            <w:proofErr w:type="gramEnd"/>
-            <w:r>
-              <w:rPr>
-                <w:rFonts w:cs="Times New Roman"/>
-                <w:color w:val="000000"/>
-                <w:sz w:val="20"/>
-                <w:szCs w:val="20"/>
-                <w:lang w:eastAsia="es-ES_tradnl"/>
-              </w:rPr>
-              <w:t xml:space="preserve"> than 1 Year</w:t>
+              <w:t>Some College, Less than 1 Year</w:t>
             </w:r>
           </w:p>
         </w:tc>
@@ -11175,15 +11131,7 @@
         <w:jc w:val="both"/>
       </w:pPr>
       <w:r>
-        <w:t xml:space="preserve">In this section, we will discuss the methods (functions) </w:t>
-      </w:r>
-      <w:proofErr w:type="gramStart"/>
-      <w:r>
-        <w:t>were used</w:t>
-      </w:r>
-      <w:proofErr w:type="gramEnd"/>
-      <w:r>
-        <w:t xml:space="preserve"> to detect for duplicates, missing </w:t>
+        <w:t xml:space="preserve">In this section, we will discuss the methods (functions) were used to detect for duplicates, missing </w:t>
       </w:r>
       <w:r>
         <w:t>values,</w:t>
@@ -11192,15 +11140,7 @@
         <w:t xml:space="preserve"> and outliers. </w:t>
       </w:r>
       <w:r>
-        <w:t xml:space="preserve">We started by importing the </w:t>
-      </w:r>
-      <w:proofErr w:type="gramStart"/>
-      <w:r>
-        <w:t>pandas</w:t>
-      </w:r>
-      <w:proofErr w:type="gramEnd"/>
-      <w:r>
-        <w:t xml:space="preserve"> python library into our notebook. </w:t>
+        <w:t xml:space="preserve">We started by importing the pandas python library into our notebook. </w:t>
       </w:r>
       <w:r>
         <w:t>The method that was used to detect duplicates was the .</w:t>
@@ -11811,15 +11751,7 @@
         <w:t xml:space="preserve"> </w:t>
       </w:r>
       <w:r>
-        <w:t xml:space="preserve">were found to have missing values. Children, Age, </w:t>
-      </w:r>
-      <w:proofErr w:type="gramStart"/>
-      <w:r>
-        <w:t>Income</w:t>
-      </w:r>
-      <w:proofErr w:type="gramEnd"/>
-      <w:r>
-        <w:t xml:space="preserve"> and Initial days were quantitative variables (there were numerical in nature) while Overweight, Soft_drink and Anxiety were qualitative as they were of the Yes/No kind although Soft_drink was not re-expressed meaning the records were either yes or no. To solve this, ordinal encoding was used in order to re-express “Yes” as 1 and “No” as 2</w:t>
+        <w:t>were found to have missing values. Children, Age, Income and Initial days were quantitative variables (there were numerical in nature) while Overweight, Soft_drink and Anxiety were qualitative as they were of the Yes/No kind although Soft_drink was not re-expressed meaning the records were either yes or no. To solve this, ordinal encoding was used in order to re-express “Yes” as 1 and “No” as 2</w:t>
       </w:r>
       <w:r>
         <w:t xml:space="preserve"> </w:t>
@@ -11909,7 +11841,6 @@
       <w:r>
         <w:t xml:space="preserve">The functions and methodology used for the detections of duplicate values, missing values and outliers was selected by inspecting the </w:t>
       </w:r>
-      <w:proofErr w:type="gramStart"/>
       <w:r>
         <w:rPr>
           <w:i/>
@@ -11917,7 +11848,6 @@
         </w:rPr>
         <w:t>pandas</w:t>
       </w:r>
-      <w:proofErr w:type="gramEnd"/>
       <w:r>
         <w:t xml:space="preserve"> library documentation for any appropriate command that would achieve the desired outcome </w:t>
       </w:r>
@@ -11959,21 +11889,12 @@
       <w:r>
         <w:t xml:space="preserve"> The detection of duplicates and missing values was accomplished by incorporating the Python code specific to the </w:t>
       </w:r>
-      <w:proofErr w:type="gramStart"/>
       <w:r>
         <w:rPr>
           <w:i/>
           <w:iCs/>
         </w:rPr>
-        <w:t>pandas</w:t>
-      </w:r>
-      <w:proofErr w:type="gramEnd"/>
-      <w:r>
-        <w:rPr>
-          <w:i/>
-          <w:iCs/>
-        </w:rPr>
-        <w:t xml:space="preserve"> </w:t>
+        <w:t xml:space="preserve">pandas </w:t>
       </w:r>
       <w:r>
         <w:t xml:space="preserve">library, the boxplots were achieved using the specific </w:t>
@@ -14670,29 +14591,7 @@
                 <w:szCs w:val="20"/>
                 <w:lang w:eastAsia="es-ES_tradnl"/>
               </w:rPr>
-              <w:t xml:space="preserve">Psychologist, </w:t>
-            </w:r>
-            <w:proofErr w:type="gramStart"/>
-            <w:r>
-              <w:rPr>
-                <w:rFonts w:cs="Times New Roman"/>
-                <w:color w:val="000000"/>
-                <w:sz w:val="20"/>
-                <w:szCs w:val="20"/>
-                <w:lang w:eastAsia="es-ES_tradnl"/>
-              </w:rPr>
-              <w:t>sport</w:t>
-            </w:r>
-            <w:proofErr w:type="gramEnd"/>
-            <w:r>
-              <w:rPr>
-                <w:rFonts w:cs="Times New Roman"/>
-                <w:color w:val="000000"/>
-                <w:sz w:val="20"/>
-                <w:szCs w:val="20"/>
-                <w:lang w:eastAsia="es-ES_tradnl"/>
-              </w:rPr>
-              <w:t xml:space="preserve"> and exercise</w:t>
+              <w:t>Psychologist, sport and exercise</w:t>
             </w:r>
           </w:p>
         </w:tc>
@@ -15195,29 +15094,7 @@
                 <w:szCs w:val="20"/>
                 <w:lang w:eastAsia="es-ES_tradnl"/>
               </w:rPr>
-              <w:t xml:space="preserve">Some College, </w:t>
-            </w:r>
-            <w:proofErr w:type="gramStart"/>
-            <w:r>
-              <w:rPr>
-                <w:rFonts w:cs="Times New Roman"/>
-                <w:color w:val="000000"/>
-                <w:sz w:val="20"/>
-                <w:szCs w:val="20"/>
-                <w:lang w:eastAsia="es-ES_tradnl"/>
-              </w:rPr>
-              <w:t>Less</w:t>
-            </w:r>
-            <w:proofErr w:type="gramEnd"/>
-            <w:r>
-              <w:rPr>
-                <w:rFonts w:cs="Times New Roman"/>
-                <w:color w:val="000000"/>
-                <w:sz w:val="20"/>
-                <w:szCs w:val="20"/>
-                <w:lang w:eastAsia="es-ES_tradnl"/>
-              </w:rPr>
-              <w:t xml:space="preserve"> than 1 Year</w:t>
+              <w:t>Some College, Less than 1 Year</w:t>
             </w:r>
           </w:p>
         </w:tc>
@@ -21662,15 +21539,7 @@
         <w:t>Initial_days</w:t>
       </w:r>
       <w:r>
-        <w:t xml:space="preserve"> column and the variable with the most outliers </w:t>
-      </w:r>
-      <w:proofErr w:type="gramStart"/>
-      <w:r>
-        <w:t>was</w:t>
-      </w:r>
-      <w:proofErr w:type="gramEnd"/>
-      <w:r>
-        <w:t xml:space="preserve"> </w:t>
+        <w:t xml:space="preserve"> column and the variable with the most outliers was </w:t>
       </w:r>
       <w:r>
         <w:rPr>
@@ -23368,15 +23237,7 @@
         <w:t>df_new</w:t>
       </w:r>
       <w:r>
-        <w:t xml:space="preserve"> was checked for any outliers (effectively showing that the outliers were extracted successfully to their own dataframe). The code below checked for any outliers with a z-</w:t>
-      </w:r>
-      <w:proofErr w:type="gramStart"/>
-      <w:r>
-        <w:t>score of</w:t>
-      </w:r>
-      <w:proofErr w:type="gramEnd"/>
-      <w:r>
-        <w:t xml:space="preserve"> lower than -3 and higher than +3. Their sums were returned showing 0 (zero) for the sum of existing outliers.</w:t>
+        <w:t xml:space="preserve"> was checked for any outliers (effectively showing that the outliers were extracted successfully to their own dataframe). The code below checked for any outliers with a z-score of lower than -3 and higher than +3. Their sums were returned showing 0 (zero) for the sum of existing outliers.</w:t>
       </w:r>
     </w:p>
     <w:p>
@@ -23442,14 +23303,9 @@
         </w:r>
       </w:fldSimple>
       <w:r>
-        <w:t xml:space="preserve">: Checking for Outliers after </w:t>
-      </w:r>
-      <w:proofErr w:type="gramStart"/>
-      <w:r>
-        <w:t>extraction</w:t>
+        <w:t>: Checking for Outliers after extraction</w:t>
       </w:r>
       <w:bookmarkEnd w:id="24"/>
-      <w:proofErr w:type="gramEnd"/>
     </w:p>
     <w:p>
       <w:pPr>
@@ -23713,14 +23569,9 @@
         </w:r>
       </w:fldSimple>
       <w:r>
-        <w:t xml:space="preserve">: Extracted clean </w:t>
-      </w:r>
-      <w:proofErr w:type="gramStart"/>
-      <w:r>
-        <w:t>CSV</w:t>
+        <w:t>: Extracted clean CSV</w:t>
       </w:r>
       <w:bookmarkEnd w:id="29"/>
-      <w:proofErr w:type="gramEnd"/>
     </w:p>
     <w:p>
       <w:pPr>
@@ -23899,45 +23750,44 @@
         <w:shd w:val="clear" w:color="auto" w:fill="FFFFFF"/>
         <w:ind w:firstLine="0"/>
         <w:contextualSpacing w:val="0"/>
-      </w:pPr>
-      <w:r>
-        <w:t xml:space="preserve">The variables used to perform PCA were </w:t>
-      </w:r>
-      <w:r>
         <w:rPr>
           <w:i/>
           <w:iCs/>
         </w:rPr>
-        <w:t>Population</w:t>
+      </w:pPr>
+      <w:r>
+        <w:t xml:space="preserve">The variables used to perform PCA were </w:t>
       </w:r>
       <w:r>
         <w:rPr>
           <w:i/>
           <w:iCs/>
         </w:rPr>
-        <w:t xml:space="preserve"> </w:t>
-      </w:r>
+        <w:t>'</w:t>
+      </w:r>
+      <w:proofErr w:type="spellStart"/>
       <w:r>
         <w:rPr>
           <w:i/>
           <w:iCs/>
         </w:rPr>
-        <w:t xml:space="preserve">,Children, Age, Income, </w:t>
-      </w:r>
-      <w:proofErr w:type="spellStart"/>
+        <w:t>Population','Children</w:t>
+      </w:r>
+      <w:proofErr w:type="spellEnd"/>
       <w:r>
         <w:rPr>
           <w:i/>
           <w:iCs/>
         </w:rPr>
-        <w:t>Doc_visit</w:t>
-      </w:r>
+        <w:t>', 'Age', 'Income', '</w:t>
+      </w:r>
+      <w:proofErr w:type="spellStart"/>
       <w:r>
         <w:rPr>
           <w:i/>
           <w:iCs/>
         </w:rPr>
-        <w:t>s</w:t>
+        <w:t>Doc_visits</w:t>
       </w:r>
       <w:proofErr w:type="spellEnd"/>
       <w:r>
@@ -23945,7 +23795,7 @@
           <w:i/>
           <w:iCs/>
         </w:rPr>
-        <w:t xml:space="preserve">, Initial_days, </w:t>
+        <w:t>', 'Initial_days', '</w:t>
       </w:r>
       <w:proofErr w:type="spellStart"/>
       <w:r>
@@ -23961,7 +23811,7 @@
           <w:i/>
           <w:iCs/>
         </w:rPr>
-        <w:t xml:space="preserve">, </w:t>
+        <w:t>', '</w:t>
       </w:r>
       <w:proofErr w:type="spellStart"/>
       <w:r>
@@ -23977,18 +23827,65 @@
           <w:i/>
           <w:iCs/>
         </w:rPr>
-        <w:t>.</w:t>
-      </w:r>
-      <w:r>
-        <w:t xml:space="preserve"> These variables were selected because they are numerical </w:t>
-      </w:r>
-      <w:proofErr w:type="gramStart"/>
-      <w:r>
-        <w:t>variables</w:t>
-      </w:r>
-      <w:proofErr w:type="gramEnd"/>
-      <w:r>
-        <w:t xml:space="preserve"> and they can be treated in such a way as to reduce the dimensionality of the overall dataset.</w:t>
+        <w:t>', '</w:t>
+      </w:r>
+      <w:proofErr w:type="spellStart"/>
+      <w:r>
+        <w:rPr>
+          <w:i/>
+          <w:iCs/>
+        </w:rPr>
+        <w:t>VitD_levels</w:t>
+      </w:r>
+      <w:proofErr w:type="spellEnd"/>
+      <w:r>
+        <w:rPr>
+          <w:i/>
+          <w:iCs/>
+        </w:rPr>
+        <w:t>', '</w:t>
+      </w:r>
+      <w:proofErr w:type="spellStart"/>
+      <w:r>
+        <w:rPr>
+          <w:i/>
+          <w:iCs/>
+        </w:rPr>
+        <w:t>Doc_visits</w:t>
+      </w:r>
+      <w:proofErr w:type="spellEnd"/>
+      <w:r>
+        <w:rPr>
+          <w:i/>
+          <w:iCs/>
+        </w:rPr>
+        <w:t>', '</w:t>
+      </w:r>
+      <w:proofErr w:type="spellStart"/>
+      <w:r>
+        <w:rPr>
+          <w:i/>
+          <w:iCs/>
+        </w:rPr>
+        <w:t>Full_meals_eaten</w:t>
+      </w:r>
+      <w:proofErr w:type="spellEnd"/>
+      <w:r>
+        <w:rPr>
+          <w:i/>
+          <w:iCs/>
+        </w:rPr>
+        <w:t>'</w:t>
+      </w:r>
+    </w:p>
+    <w:p>
+      <w:pPr>
+        <w:shd w:val="clear" w:color="auto" w:fill="FFFFFF"/>
+        <w:ind w:firstLine="0"/>
+        <w:contextualSpacing w:val="0"/>
+      </w:pPr>
+      <w:r>
+        <w:t>These variables were selected because they are numerical variables and they can be treated in such a way as to reduce the dimensionality of the overall dataset.</w:t>
       </w:r>
       <w:r>
         <w:t xml:space="preserve"> A screenshot of the PCA loadings in shown below:</w:t>
@@ -24013,10 +23910,10 @@
         </w:rPr>
         <w:lastRenderedPageBreak/>
         <w:drawing>
-          <wp:inline distT="0" distB="0" distL="0" distR="0" wp14:anchorId="3735E531" wp14:editId="7048430F">
-            <wp:extent cx="3657600" cy="1515795"/>
-            <wp:effectExtent l="0" t="0" r="0" b="8255"/>
-            <wp:docPr id="54830902" name="Picture 1" descr="Table&#10;&#10;Description automatically generated"/>
+          <wp:inline distT="0" distB="0" distL="0" distR="0" wp14:anchorId="3735E531" wp14:editId="403DB0AB">
+            <wp:extent cx="5421107" cy="2216150"/>
+            <wp:effectExtent l="0" t="0" r="8255" b="0"/>
+            <wp:docPr id="54830902" name="Picture 1"/>
             <wp:cNvGraphicFramePr>
               <a:graphicFrameLocks xmlns:a="http://schemas.openxmlformats.org/drawingml/2006/main" noChangeAspect="1"/>
             </wp:cNvGraphicFramePr>
@@ -24024,11 +23921,17 @@
               <a:graphicData uri="http://schemas.openxmlformats.org/drawingml/2006/picture">
                 <pic:pic xmlns:pic="http://schemas.openxmlformats.org/drawingml/2006/picture">
                   <pic:nvPicPr>
-                    <pic:cNvPr id="54830902" name="Picture 1" descr="Table&#10;&#10;Description automatically generated"/>
+                    <pic:cNvPr id="54830902" name="Picture 1"/>
                     <pic:cNvPicPr/>
                   </pic:nvPicPr>
                   <pic:blipFill>
-                    <a:blip r:embed="rId27"/>
+                    <a:blip r:embed="rId27" cstate="print">
+                      <a:extLst>
+                        <a:ext uri="{28A0092B-C50C-407E-A947-70E740481C1C}">
+                          <a14:useLocalDpi xmlns:a14="http://schemas.microsoft.com/office/drawing/2010/main" val="0"/>
+                        </a:ext>
+                      </a:extLst>
+                    </a:blip>
                     <a:stretch>
                       <a:fillRect/>
                     </a:stretch>
@@ -24036,56 +23939,7 @@
                   <pic:spPr>
                     <a:xfrm>
                       <a:off x="0" y="0"/>
-                      <a:ext cx="3657600" cy="1515795"/>
-                    </a:xfrm>
-                    <a:prstGeom prst="rect">
-                      <a:avLst/>
-                    </a:prstGeom>
-                  </pic:spPr>
-                </pic:pic>
-              </a:graphicData>
-            </a:graphic>
-          </wp:inline>
-        </w:drawing>
-      </w:r>
-    </w:p>
-    <w:p>
-      <w:pPr>
-        <w:keepNext/>
-        <w:shd w:val="clear" w:color="auto" w:fill="FFFFFF"/>
-        <w:ind w:firstLine="0"/>
-        <w:contextualSpacing w:val="0"/>
-        <w:jc w:val="center"/>
-      </w:pPr>
-      <w:r>
-        <w:rPr>
-          <w:noProof/>
-        </w:rPr>
-        <w:drawing>
-          <wp:inline distT="0" distB="0" distL="0" distR="0" wp14:anchorId="707C5BB3" wp14:editId="00FC950B">
-            <wp:extent cx="3657600" cy="2176194"/>
-            <wp:effectExtent l="0" t="0" r="0" b="0"/>
-            <wp:docPr id="205120096" name="Picture 1" descr="Table&#10;&#10;Description automatically generated"/>
-            <wp:cNvGraphicFramePr>
-              <a:graphicFrameLocks xmlns:a="http://schemas.openxmlformats.org/drawingml/2006/main" noChangeAspect="1"/>
-            </wp:cNvGraphicFramePr>
-            <a:graphic xmlns:a="http://schemas.openxmlformats.org/drawingml/2006/main">
-              <a:graphicData uri="http://schemas.openxmlformats.org/drawingml/2006/picture">
-                <pic:pic xmlns:pic="http://schemas.openxmlformats.org/drawingml/2006/picture">
-                  <pic:nvPicPr>
-                    <pic:cNvPr id="205120096" name="Picture 1" descr="Table&#10;&#10;Description automatically generated"/>
-                    <pic:cNvPicPr/>
-                  </pic:nvPicPr>
-                  <pic:blipFill>
-                    <a:blip r:embed="rId28"/>
-                    <a:stretch>
-                      <a:fillRect/>
-                    </a:stretch>
-                  </pic:blipFill>
-                  <pic:spPr>
-                    <a:xfrm>
-                      <a:off x="0" y="0"/>
-                      <a:ext cx="3657600" cy="2176194"/>
+                      <a:ext cx="5438229" cy="2223150"/>
                     </a:xfrm>
                     <a:prstGeom prst="rect">
                       <a:avLst/>
@@ -24141,7 +23995,13 @@
     </w:p>
     <w:p>
       <w:r>
-        <w:t>The PCA loadings that should be kept are PC1, PC2 and PC3. The screeplot below shows the reasoning behind this selection:</w:t>
+        <w:t>The PCA loadings that should be kept are PC1, PC2 and PC3</w:t>
+      </w:r>
+      <w:r>
+        <w:t xml:space="preserve"> and PC4.</w:t>
+      </w:r>
+      <w:r>
+        <w:t xml:space="preserve"> The screeplot below shows the reasoning behind this selection:</w:t>
       </w:r>
     </w:p>
     <w:p>
@@ -24154,10 +24014,10 @@
           <w:noProof/>
         </w:rPr>
         <w:drawing>
-          <wp:inline distT="0" distB="0" distL="0" distR="0" wp14:anchorId="4F4B7102" wp14:editId="546DBF95">
-            <wp:extent cx="2743200" cy="2085779"/>
+          <wp:inline distT="0" distB="0" distL="0" distR="0" wp14:anchorId="4F4B7102" wp14:editId="03649885">
+            <wp:extent cx="3657600" cy="2705827"/>
             <wp:effectExtent l="0" t="0" r="0" b="0"/>
-            <wp:docPr id="879364120" name="Picture 1" descr="Chart, line chart&#10;&#10;Description automatically generated"/>
+            <wp:docPr id="879364120" name="Picture 1"/>
             <wp:cNvGraphicFramePr>
               <a:graphicFrameLocks xmlns:a="http://schemas.openxmlformats.org/drawingml/2006/main" noChangeAspect="1"/>
             </wp:cNvGraphicFramePr>
@@ -24165,11 +24025,17 @@
               <a:graphicData uri="http://schemas.openxmlformats.org/drawingml/2006/picture">
                 <pic:pic xmlns:pic="http://schemas.openxmlformats.org/drawingml/2006/picture">
                   <pic:nvPicPr>
-                    <pic:cNvPr id="879364120" name="Picture 1" descr="Chart, line chart&#10;&#10;Description automatically generated"/>
+                    <pic:cNvPr id="879364120" name="Picture 1"/>
                     <pic:cNvPicPr/>
                   </pic:nvPicPr>
                   <pic:blipFill>
-                    <a:blip r:embed="rId29"/>
+                    <a:blip r:embed="rId28">
+                      <a:extLst>
+                        <a:ext uri="{28A0092B-C50C-407E-A947-70E740481C1C}">
+                          <a14:useLocalDpi xmlns:a14="http://schemas.microsoft.com/office/drawing/2010/main" val="0"/>
+                        </a:ext>
+                      </a:extLst>
+                    </a:blip>
                     <a:stretch>
                       <a:fillRect/>
                     </a:stretch>
@@ -24177,7 +24043,7 @@
                   <pic:spPr>
                     <a:xfrm>
                       <a:off x="0" y="0"/>
-                      <a:ext cx="2743200" cy="2085779"/>
+                      <a:ext cx="3657600" cy="2705827"/>
                     </a:xfrm>
                     <a:prstGeom prst="rect">
                       <a:avLst/>
@@ -24219,7 +24085,6 @@
       </w:pPr>
       <w:bookmarkStart w:id="35" w:name="_Toc133521660"/>
       <w:r>
-        <w:lastRenderedPageBreak/>
         <w:t xml:space="preserve">The </w:t>
       </w:r>
       <w:r>
@@ -24287,6 +24152,7 @@
       </w:pPr>
       <w:bookmarkStart w:id="36" w:name="_Toc133521661"/>
       <w:r>
+        <w:lastRenderedPageBreak/>
         <w:t>E3.  Benefits of PCA</w:t>
       </w:r>
       <w:bookmarkEnd w:id="36"/>
@@ -24301,19 +24167,20 @@
       <w:r>
         <w:t xml:space="preserve"> similarly </w:t>
       </w:r>
-      <w:proofErr w:type="gramStart"/>
-      <w:r>
-        <w:t>effect</w:t>
-      </w:r>
-      <w:r>
-        <w:t>ing</w:t>
-      </w:r>
-      <w:proofErr w:type="gramEnd"/>
+      <w:r>
+        <w:t>affecting</w:t>
+      </w:r>
       <w:r>
         <w:t xml:space="preserve"> the data overall.</w:t>
       </w:r>
       <w:r>
-        <w:t xml:space="preserve"> In this specific example PC1, PC2 and PC3 all have eigenvalues greater than one and show a strong correlation among them which can be easily ascertained with other analytical methods.</w:t>
+        <w:t xml:space="preserve"> In this specific example PC1, PC2</w:t>
+      </w:r>
+      <w:r>
+        <w:t>, PC4</w:t>
+      </w:r>
+      <w:r>
+        <w:t xml:space="preserve"> all have eigenvalues greater than one and show a strong correlation among them which can be easily ascertained with other analytical methods.</w:t>
       </w:r>
     </w:p>
     <w:p>
@@ -24343,6 +24210,9 @@
         <w:ind w:firstLine="0"/>
       </w:pPr>
     </w:p>
+    <w:p/>
+    <w:p/>
+    <w:p/>
     <w:p/>
     <w:p/>
     <w:p>
@@ -24398,39 +24268,6 @@
       <w:pPr>
         <w:ind w:firstLine="0"/>
       </w:pPr>
-    </w:p>
-    <w:p>
-      <w:pPr>
-        <w:pStyle w:val="Heading2"/>
-      </w:pPr>
-      <w:r>
-        <w:lastRenderedPageBreak/>
-        <w:t>Appendix: Full Code</w:t>
-      </w:r>
-    </w:p>
-    <w:p/>
-    <w:p>
-      <w:pPr>
-        <w:ind w:firstLine="0"/>
-      </w:pPr>
-    </w:p>
-    <w:p/>
-    <w:p/>
-    <w:p>
-      <w:pPr>
-        <w:keepNext/>
-        <w:ind w:firstLine="0"/>
-      </w:pPr>
-    </w:p>
-    <w:p>
-      <w:pPr>
-        <w:spacing w:line="240" w:lineRule="auto"/>
-        <w:ind w:firstLine="0"/>
-        <w:contextualSpacing w:val="0"/>
-      </w:pPr>
-      <w:r>
-        <w:br w:type="page"/>
-      </w:r>
     </w:p>
     <w:p>
       <w:pPr>
@@ -24684,7 +24521,21 @@
             <w:rStyle w:val="Hyperlink"/>
             <w:noProof/>
           </w:rPr>
-          <w:t>Figure 4: Children Histogram (Original)                                                   Figure 5: Age Histogram (Original)</w:t>
+          <w:t xml:space="preserve">Figure 4: Children Histogram (Original) </w:t>
+        </w:r>
+        <w:r>
+          <w:rPr>
+            <w:rStyle w:val="Hyperlink"/>
+            <w:noProof/>
+          </w:rPr>
+          <w:t xml:space="preserve">; </w:t>
+        </w:r>
+        <w:r>
+          <w:rPr>
+            <w:rStyle w:val="Hyperlink"/>
+            <w:noProof/>
+          </w:rPr>
+          <w:t>Figure 5: Age Histogram (Original)</w:t>
         </w:r>
         <w:r>
           <w:rPr>
@@ -24755,7 +24606,21 @@
             <w:rStyle w:val="Hyperlink"/>
             <w:noProof/>
           </w:rPr>
-          <w:t>Figure 6: Income Histogram (Original)                                            Figure 7: Initial Days Histogram (Original)</w:t>
+          <w:t xml:space="preserve">Figure 6: Income Histogram (Original) </w:t>
+        </w:r>
+        <w:r>
+          <w:rPr>
+            <w:rStyle w:val="Hyperlink"/>
+            <w:noProof/>
+          </w:rPr>
+          <w:t xml:space="preserve">; </w:t>
+        </w:r>
+        <w:r>
+          <w:rPr>
+            <w:rStyle w:val="Hyperlink"/>
+            <w:noProof/>
+          </w:rPr>
+          <w:t>Figure 7: Initial Days Histogram (Original)</w:t>
         </w:r>
         <w:r>
           <w:rPr>
@@ -24826,7 +24691,21 @@
             <w:rStyle w:val="Hyperlink"/>
             <w:noProof/>
           </w:rPr>
-          <w:t>Figure 8: Children Histogram (Treated)                                                         Figure 9: Age Histogram (Treated)</w:t>
+          <w:t>Figure 8: Children Histogram (Treated)</w:t>
+        </w:r>
+        <w:r>
+          <w:rPr>
+            <w:rStyle w:val="Hyperlink"/>
+            <w:noProof/>
+          </w:rPr>
+          <w:t xml:space="preserve"> ; </w:t>
+        </w:r>
+        <w:r>
+          <w:rPr>
+            <w:rStyle w:val="Hyperlink"/>
+            <w:noProof/>
+          </w:rPr>
+          <w:t>Figure 9: Age Histogram (Treated)</w:t>
         </w:r>
         <w:r>
           <w:rPr>
@@ -24897,7 +24776,21 @@
             <w:rStyle w:val="Hyperlink"/>
             <w:noProof/>
           </w:rPr>
-          <w:t>Figure 10: Initial_days Histogram (Treated)                                           Figure 11: Income histogram (Treated)</w:t>
+          <w:t>Figure 10: Initial_days Histogram (Treated)</w:t>
+        </w:r>
+        <w:r>
+          <w:rPr>
+            <w:rStyle w:val="Hyperlink"/>
+            <w:noProof/>
+          </w:rPr>
+          <w:t xml:space="preserve"> ; </w:t>
+        </w:r>
+        <w:r>
+          <w:rPr>
+            <w:rStyle w:val="Hyperlink"/>
+            <w:noProof/>
+          </w:rPr>
+          <w:t>Figure 11: Income histogram (Treated)</w:t>
         </w:r>
         <w:r>
           <w:rPr>
@@ -24968,7 +24861,21 @@
             <w:rStyle w:val="Hyperlink"/>
             <w:noProof/>
           </w:rPr>
-          <w:t>Figure 12: Children Boxplot (Original)                                                             Figure 13: Age Boxplot (Original)</w:t>
+          <w:t xml:space="preserve">Figure 12: Children Boxplot (Original) </w:t>
+        </w:r>
+        <w:r>
+          <w:rPr>
+            <w:rStyle w:val="Hyperlink"/>
+            <w:noProof/>
+          </w:rPr>
+          <w:t xml:space="preserve">; </w:t>
+        </w:r>
+        <w:r>
+          <w:rPr>
+            <w:rStyle w:val="Hyperlink"/>
+            <w:noProof/>
+          </w:rPr>
+          <w:t>Figure 13: Age Boxplot (Original)</w:t>
         </w:r>
         <w:r>
           <w:rPr>
@@ -25039,7 +24946,21 @@
             <w:rStyle w:val="Hyperlink"/>
             <w:noProof/>
           </w:rPr>
-          <w:t>Figure 14: Income Boxplot (Original)                                                        Figure 15: Initial_days Boxplot (Original)</w:t>
+          <w:t xml:space="preserve">Figure 14: Income Boxplot (Original) </w:t>
+        </w:r>
+        <w:r>
+          <w:rPr>
+            <w:rStyle w:val="Hyperlink"/>
+            <w:noProof/>
+          </w:rPr>
+          <w:t xml:space="preserve">; </w:t>
+        </w:r>
+        <w:r>
+          <w:rPr>
+            <w:rStyle w:val="Hyperlink"/>
+            <w:noProof/>
+          </w:rPr>
+          <w:t>Figure 15: Initial_days Boxplot (Original)</w:t>
         </w:r>
         <w:r>
           <w:rPr>
@@ -25575,12 +25496,6 @@
     </w:sdt>
     <w:p>
       <w:pPr>
-        <w:keepNext/>
-        <w:ind w:firstLine="0"/>
-      </w:pPr>
-    </w:p>
-    <w:p>
-      <w:pPr>
         <w:tabs>
           <w:tab w:val="left" w:pos="3074"/>
         </w:tabs>
@@ -25590,8 +25505,8 @@
       </w:r>
     </w:p>
     <w:sectPr>
-      <w:headerReference w:type="default" r:id="rId30"/>
-      <w:headerReference w:type="first" r:id="rId31"/>
+      <w:headerReference w:type="default" r:id="rId29"/>
+      <w:headerReference w:type="first" r:id="rId30"/>
       <w:pgSz w:w="12240" w:h="15840"/>
       <w:pgMar w:top="1440" w:right="1440" w:bottom="1440" w:left="1440" w:header="720" w:footer="720" w:gutter="0"/>
       <w:cols w:space="720"/>

</xml_diff>